<commit_message>
Cambio de nombres secciones
</commit_message>
<xml_diff>
--- a/Gestion de la configuracion/Plan_de_gestion_de_configuracion.docx
+++ b/Gestion de la configuracion/Plan_de_gestion_de_configuracion.docx
@@ -12,7 +12,7 @@
         <mc:AlternateContent>
           <mc:Choice Requires="wps">
             <w:drawing>
-              <wp:anchor behindDoc="1" distT="0" distB="0" distL="114300" distR="112395" simplePos="0" locked="0" layoutInCell="1" allowOverlap="1" relativeHeight="3" wp14:anchorId="2CA70C3A">
+              <wp:anchor behindDoc="1" distT="0" distB="0" distL="114300" distR="112395" simplePos="0" locked="0" layoutInCell="1" allowOverlap="1" relativeHeight="4" wp14:anchorId="2CA70C3A">
                 <wp:simplePos x="0" y="0"/>
                 <wp:positionH relativeFrom="page">
                   <wp:posOffset>458470</wp:posOffset>
@@ -20,7 +20,7 @@
                 <wp:positionV relativeFrom="margin">
                   <wp:align>top</wp:align>
                 </wp:positionV>
-                <wp:extent cx="5690235" cy="6659245"/>
+                <wp:extent cx="5690870" cy="6659245"/>
                 <wp:effectExtent l="0" t="0" r="9525" b="0"/>
                 <wp:wrapNone/>
                 <wp:docPr id="1" name="Cuadro de texto 14" descr="Report title"/>
@@ -31,7 +31,7 @@
                       <wps:spPr>
                         <a:xfrm>
                           <a:off x="0" y="0"/>
-                          <a:ext cx="5689440" cy="6658560"/>
+                          <a:ext cx="5690160" cy="6658560"/>
                         </a:xfrm>
                         <a:prstGeom prst="rect">
                           <a:avLst/>
@@ -118,7 +118,7 @@
           </mc:Choice>
           <mc:Fallback>
             <w:pict>
-              <v:rect id="shape_0" ID="Cuadro de texto 14" stroked="f" style="position:absolute;margin-left:36.1pt;margin-top:0pt;width:447.95pt;height:524.25pt;mso-position-horizontal-relative:page;mso-position-vertical:top;mso-position-vertical-relative:margin" wp14:anchorId="2CA70C3A">
+              <v:rect id="shape_0" ID="Cuadro de texto 14" stroked="f" style="position:absolute;margin-left:36.1pt;margin-top:0pt;width:448pt;height:524.25pt;mso-position-horizontal-relative:page;mso-position-vertical:top;mso-position-vertical-relative:margin" wp14:anchorId="2CA70C3A">
                 <w10:wrap type="square"/>
                 <v:fill o:detectmouseclick="t" on="false"/>
                 <v:stroke color="#3465a4" weight="6480" joinstyle="round" endcap="flat"/>
@@ -179,7 +179,7 @@
         <mc:AlternateContent>
           <mc:Choice Requires="wps">
             <w:drawing>
-              <wp:anchor behindDoc="0" distT="0" distB="0" distL="114300" distR="114300" simplePos="0" locked="0" layoutInCell="1" allowOverlap="1" relativeHeight="4" wp14:anchorId="7AF0B0E9">
+              <wp:anchor behindDoc="0" distT="0" distB="0" distL="114300" distR="114300" simplePos="0" locked="0" layoutInCell="1" allowOverlap="1" relativeHeight="5" wp14:anchorId="7AF0B0E9">
                 <wp:simplePos x="0" y="0"/>
                 <wp:positionH relativeFrom="page">
                   <wp:align>center</wp:align>
@@ -358,7 +358,7 @@
                                 <w:sdt>
                                   <w:sdtPr>
                                     <w:text/>
-                                    <w:id w:val="1115032554"/>
+                                    <w:id w:val="965901808"/>
                                     <w:dataBinding w:prefixMappings="xmlns:ns0='http://schemas.microsoft.com/office/2006/coverPageProps' " w:xpath="/ns0:CoverPageProperties[1]/ns0:CompanyAddress[1]" w:storeItemID="{55AF091B-3C7A-41E3-B477-F2FDAA23CFDA}"/>
                                     <w:alias w:val="Título"/>
                                   </w:sdtPr>
@@ -388,7 +388,7 @@
                                 <w:sdt>
                                   <w:sdtPr>
                                     <w:text/>
-                                    <w:id w:val="1471119947"/>
+                                    <w:id w:val="1826572019"/>
                                     <w:dataBinding w:prefixMappings="xmlns:ns0='http://schemas.microsoft.com/office/2006/coverPageProps' " w:xpath="/ns0:CoverPageProperties[1]/ns0:CompanyEmail[1]" w:storeItemID="{55AF091B-3C7A-41E3-B477-F2FDAA23CFDA}"/>
                                     <w:alias w:val="Correo electrónico"/>
                                   </w:sdtPr>
@@ -635,7 +635,7 @@
                           <w:sdt>
                             <w:sdtPr>
                               <w:text/>
-                              <w:id w:val="399480823"/>
+                              <w:id w:val="1779733524"/>
                               <w:dataBinding w:prefixMappings="xmlns:ns0='http://schemas.microsoft.com/office/2006/coverPageProps' " w:xpath="/ns0:CoverPageProperties[1]/ns0:CompanyAddress[1]" w:storeItemID="{55AF091B-3C7A-41E3-B477-F2FDAA23CFDA}"/>
                               <w:alias w:val="Título"/>
                             </w:sdtPr>
@@ -665,7 +665,7 @@
                           <w:sdt>
                             <w:sdtPr>
                               <w:text/>
-                              <w:id w:val="697490132"/>
+                              <w:id w:val="2076327476"/>
                               <w:dataBinding w:prefixMappings="xmlns:ns0='http://schemas.microsoft.com/office/2006/coverPageProps' " w:xpath="/ns0:CoverPageProperties[1]/ns0:CompanyEmail[1]" w:storeItemID="{55AF091B-3C7A-41E3-B477-F2FDAA23CFDA}"/>
                               <w:alias w:val="Correo electrónico"/>
                             </w:sdtPr>
@@ -783,7 +783,7 @@
           <w:docPartGallery w:val="Table of Contents"/>
           <w:docPartUnique w:val="true"/>
         </w:docPartObj>
-        <w:id w:val="1454299392"/>
+        <w:id w:val="1359843427"/>
       </w:sdtPr>
       <w:sdtContent>
         <w:p>
@@ -813,16 +813,35 @@
           <w:r>
             <w:fldChar w:fldCharType="separate"/>
           </w:r>
+          <w:hyperlink w:anchor="__RefHeading___Toc403_657485828">
+            <w:r>
+              <w:rPr>
+                <w:webHidden/>
+                <w:rStyle w:val="Enlacedelndice"/>
+              </w:rPr>
+              <w:t>1. Versiones</w:t>
+              <w:tab/>
+              <w:t>2</w:t>
+            </w:r>
+          </w:hyperlink>
+        </w:p>
+        <w:p>
+          <w:pPr>
+            <w:pStyle w:val="Ndice1"/>
+            <w:tabs>
+              <w:tab w:val="right" w:pos="8424" w:leader="dot"/>
+            </w:tabs>
+            <w:rPr/>
+          </w:pPr>
           <w:hyperlink w:anchor="__RefHeading___Toc262_181571381">
             <w:r>
               <w:rPr>
                 <w:webHidden/>
                 <w:rStyle w:val="Enlacedelndice"/>
-                <w:vanish w:val="false"/>
               </w:rPr>
-              <w:t>Identificación de las herramientas de trabajo a usar para microplanificación</w:t>
+              <w:t>2. Identificación de las herramientas de trabajo a usar para microplanificación</w:t>
               <w:tab/>
-              <w:t>2</w:t>
+              <w:t>3</w:t>
             </w:r>
           </w:hyperlink>
         </w:p>
@@ -839,11 +858,10 @@
               <w:rPr>
                 <w:webHidden/>
                 <w:rStyle w:val="Enlacedelndice"/>
-                <w:vanish w:val="false"/>
               </w:rPr>
-              <w:t>Identificación de las herramientas de trabajo a usar para edición de documentos</w:t>
+              <w:t>3. Identificación de las herramientas de trabajo a usar para edición de documentos</w:t>
               <w:tab/>
-              <w:t>3</w:t>
+              <w:t>4</w:t>
             </w:r>
           </w:hyperlink>
         </w:p>
@@ -860,11 +878,10 @@
               <w:rPr>
                 <w:webHidden/>
                 <w:rStyle w:val="Enlacedelndice"/>
-                <w:vanish w:val="false"/>
               </w:rPr>
-              <w:t>Identificación de las herramientas de trabajo a usar como repositorio</w:t>
+              <w:t>4. Identificación de las herramientas de trabajo a usar como repositorio</w:t>
               <w:tab/>
-              <w:t>4</w:t>
+              <w:t>5</w:t>
             </w:r>
           </w:hyperlink>
         </w:p>
@@ -881,11 +898,10 @@
               <w:rPr>
                 <w:webHidden/>
                 <w:rStyle w:val="Enlacedelndice"/>
-                <w:vanish w:val="false"/>
               </w:rPr>
-              <w:t>Estructura de los archivos</w:t>
+              <w:t>5. Estructura de los archivos</w:t>
               <w:tab/>
-              <w:t>6</w:t>
+              <w:t>7</w:t>
             </w:r>
           </w:hyperlink>
         </w:p>
@@ -902,9 +918,8 @@
               <w:rPr>
                 <w:webHidden/>
                 <w:rStyle w:val="Enlacedelndice"/>
-                <w:vanish w:val="false"/>
               </w:rPr>
-              <w:t>Identificación de las herramientas para la comunicación del grupo</w:t>
+              <w:t>6. Identificación de las herramientas para la comunicación del grupo</w:t>
               <w:tab/>
               <w:t>1</w:t>
             </w:r>
@@ -916,10 +931,14 @@
         <w:p>
           <w:pPr>
             <w:pStyle w:val="Encabezado1"/>
+            <w:numPr>
+              <w:ilvl w:val="0"/>
+              <w:numId w:val="1"/>
+            </w:numPr>
             <w:rPr/>
           </w:pPr>
-          <w:bookmarkStart w:id="0" w:name="_Toc437361815"/>
-          <w:bookmarkStart w:id="1" w:name="__RefHeading___Toc262_181571381"/>
+          <w:bookmarkStart w:id="0" w:name="__RefHeading___Toc403_657485828"/>
+          <w:bookmarkStart w:id="1" w:name="__UnoMark__210_657485828"/>
           <w:bookmarkEnd w:id="0"/>
           <w:bookmarkEnd w:id="1"/>
           <w:r>
@@ -1021,67 +1040,10 @@
                 </w:pict>
               </mc:Fallback>
             </mc:AlternateContent>
-          </w:r>
-          <w:r>
-            <w:rPr/>
-            <w:t>Identificación de las herramientas de trabajo a usar para microplanificación</w:t>
-          </w:r>
-        </w:p>
-        <w:p>
-          <w:pPr>
-            <w:pStyle w:val="Encabezado2"/>
-            <w:rPr/>
-          </w:pPr>
-          <w:r>
-            <w:rPr/>
-            <w:t>Pivotal tracker</w:t>
-          </w:r>
-        </w:p>
-        <w:p>
-          <w:pPr>
-            <w:pStyle w:val="Standard"/>
-            <w:ind w:firstLine="720"/>
-            <w:rPr/>
-          </w:pPr>
-          <w:r>
-            <w:rPr/>
-            <w:t>Pivotal Tracker es un producto para la gestión de proyectos ágiles y en los que es necesaria una coordinación de equipo. Permite descomponer según los requisitos del proyecto, por prioridades, etcétera. El equipo trabaja en distintos hilos y los va completando, además de permitir que los clientes vayan aceptando opciones y retroalimentando el proceso. La herramienta incluye el intercambio de archivos, la gestión de tareas, el seguimiento de estas, la velocidad y planificación de iteraciones, la liberación de marcadores y la creación de gráficos.</w:t>
-          </w:r>
-        </w:p>
-        <w:p>
-          <w:pPr>
-            <w:pStyle w:val="Standard"/>
-            <w:ind w:firstLine="720"/>
-            <w:rPr/>
-          </w:pPr>
-          <w:r>
-            <w:rPr/>
-            <w:t>Mediante esta herramienta llevamos toda la planificación de tiempos. Con ella repartimos las tareas, les establecemos el tiempo real en el que hay que hacer las entregas, y el tiempo esperado que estimamos que pueda durar cada una.</w:t>
-          </w:r>
-        </w:p>
-        <w:p>
-          <w:pPr>
-            <w:pStyle w:val="Normal"/>
-            <w:rPr/>
-          </w:pPr>
-          <w:r>
-            <w:rPr/>
-          </w:r>
-        </w:p>
-        <w:p>
-          <w:pPr>
-            <w:pStyle w:val="Encabezado1"/>
-            <w:rPr/>
-          </w:pPr>
-          <w:bookmarkStart w:id="2" w:name="_Toc437361816"/>
-          <w:bookmarkStart w:id="3" w:name="__RefHeading___Toc264_181571381"/>
-          <w:bookmarkEnd w:id="2"/>
-          <w:bookmarkEnd w:id="3"/>
-          <w:r>
             <mc:AlternateContent>
               <mc:Choice Requires="wps">
                 <w:drawing>
-                  <wp:anchor behindDoc="0" distT="0" distB="2743200" distL="182880" distR="182880" simplePos="0" locked="0" layoutInCell="1" allowOverlap="1" relativeHeight="5" wp14:anchorId="061485E4">
+                  <wp:anchor behindDoc="0" distT="0" distB="2743200" distL="182880" distR="182880" simplePos="0" locked="0" layoutInCell="1" allowOverlap="1" relativeHeight="3">
                     <wp:simplePos x="0" y="0"/>
                     <wp:positionH relativeFrom="page">
                       <wp:posOffset>458470</wp:posOffset>
@@ -1092,7 +1054,7 @@
                     <wp:extent cx="1337310" cy="8469630"/>
                     <wp:effectExtent l="0" t="0" r="0" b="0"/>
                     <wp:wrapSquare wrapText="largest"/>
-                    <wp:docPr id="7" name="Cuadro de texto  5" descr="Sidebar"/>
+                    <wp:docPr id="7" name="" descr="Sidebar"/>
                     <a:graphic xmlns:a="http://schemas.openxmlformats.org/drawingml/2006/main">
                       <a:graphicData uri="http://schemas.microsoft.com/office/word/2010/wordprocessingShape">
                         <wps:wsp>
@@ -1111,15 +1073,9 @@
                             </a:ln>
                           </wps:spPr>
                           <wps:style>
-                            <a:lnRef idx="0">
-                              <a:schemeClr val="accent1"/>
-                            </a:lnRef>
-                            <a:fillRef idx="0">
-                              <a:schemeClr val="accent1"/>
-                            </a:fillRef>
-                            <a:effectRef idx="0">
-                              <a:schemeClr val="accent1"/>
-                            </a:effectRef>
+                            <a:lnRef idx="0"/>
+                            <a:fillRef idx="0"/>
+                            <a:effectRef idx="0"/>
                             <a:fontRef idx="minor"/>
                           </wps:style>
                           <wps:txbx>
@@ -1137,24 +1093,17 @@
                             </w:txbxContent>
                           </wps:txbx>
                           <wps:bodyPr lIns="45720" rIns="45720" tIns="0" bIns="0">
-                            <a:prstTxWarp prst="textNoShape"/>
                             <a:noAutofit/>
                           </wps:bodyPr>
                         </wps:wsp>
                       </a:graphicData>
                     </a:graphic>
-                    <wp14:sizeRelH relativeFrom="margin">
-                      <wp14:pctWidth>25000</wp14:pctWidth>
-                    </wp14:sizeRelH>
-                    <wp14:sizeRelV relativeFrom="margin">
-                      <wp14:pctHeight>95000</wp14:pctHeight>
-                    </wp14:sizeRelV>
                   </wp:anchor>
                 </w:drawing>
               </mc:Choice>
               <mc:Fallback>
                 <w:pict>
-                  <v:rect id="shape_0" ID="Cuadro de texto  5" stroked="f" style="position:absolute;margin-left:36.1pt;margin-top:0pt;width:105.2pt;height:666.8pt;mso-position-horizontal-relative:page;mso-position-vertical:top;mso-position-vertical-relative:margin" wp14:anchorId="061485E4">
+                  <v:rect id="shape_0" stroked="f" style="position:absolute;margin-left:36.1pt;margin-top:0pt;width:105.2pt;height:666.8pt;mso-position-horizontal-relative:page;mso-position-vertical:top;mso-position-vertical-relative:margin">
                     <w10:wrap type="none"/>
                     <v:fill o:detectmouseclick="t" on="false"/>
                     <v:stroke color="#3465a4" weight="6480" joinstyle="round" endcap="flat"/>
@@ -1179,17 +1128,17 @@
           </w:r>
           <w:r>
             <w:rPr/>
-            <w:t>Identificación de las herramientas de trabajo a usar para edición de documentos</w:t>
+            <w:t xml:space="preserve">1. </w:t>
           </w:r>
-        </w:p>
-        <w:p>
-          <w:pPr>
-            <w:pStyle w:val="Encabezado2"/>
-            <w:rPr/>
-          </w:pPr>
+          <w:bookmarkStart w:id="2" w:name="_Toc437361123"/>
           <w:r>
             <w:rPr/>
-            <w:t>Microsoft Office (Word y Excel):</w:t>
+            <w:t>V</w:t>
+          </w:r>
+          <w:bookmarkEnd w:id="2"/>
+          <w:r>
+            <w:rPr/>
+            <w:t>ersiones</w:t>
           </w:r>
         </w:p>
         <w:p>
@@ -1199,723 +1148,2566 @@
           </w:pPr>
           <w:r>
             <w:rPr/>
-            <w:tab/>
-            <w:t xml:space="preserve">Utilizaremos el paquete de aplicaciones ofimáticas Microsoft Office, y en concreto Word y Excel, para la creación y modificación de los documentos de texto con estilo asociado. Por tanto, la herramienta principal será Microsoft Word, con lo que el formato de archivo que utilizaremos será </w:t>
-          </w:r>
-          <w:r>
-            <w:rPr>
-              <w:i/>
-            </w:rPr>
-            <w:t>.docx</w:t>
-          </w:r>
-          <w:r>
-            <w:rPr/>
-            <w:t xml:space="preserve">. El uso de Microsoft Excel se limitará a la edición de tablas (en formato </w:t>
-          </w:r>
-          <w:r>
-            <w:rPr>
-              <w:i/>
-            </w:rPr>
-            <w:t>.xlsx</w:t>
-          </w:r>
-          <w:r>
-            <w:rPr/>
-            <w:t xml:space="preserve">) que luego se trasladarán al archivo de Word correspondiente. </w:t>
-          </w:r>
-        </w:p>
-        <w:p>
-          <w:pPr>
-            <w:pStyle w:val="Encabezado2"/>
-            <w:rPr/>
-          </w:pPr>
-          <w:r>
-            <w:rPr/>
-            <w:t>Google Docs:</w:t>
-          </w:r>
-        </w:p>
-        <w:p>
-          <w:pPr>
-            <w:pStyle w:val="Normal"/>
-            <w:rPr/>
-          </w:pPr>
-          <w:r>
-            <w:rPr/>
-            <w:tab/>
-            <w:t xml:space="preserve">En caso de necesitar trabajar de forma colaborativa (simultánea) en algún tipo de documento de texto o tabla, se utilizará Google Docs. Nótese que en ningún momento Google Docs sustituirá a nuestro repositorio de desarrollo, pues cuando acabe la sesión de trabajo simultánea el archivo será exportado a formato </w:t>
-          </w:r>
-          <w:r>
-            <w:rPr>
-              <w:i/>
-            </w:rPr>
-            <w:t>.docx</w:t>
-          </w:r>
-          <w:r>
-            <w:rPr/>
-            <w:t xml:space="preserve"> y añadido o modificado en el repositorio.</w:t>
-          </w:r>
-        </w:p>
-        <w:p>
-          <w:pPr>
-            <w:pStyle w:val="Encabezado2"/>
-            <w:rPr/>
-          </w:pPr>
-          <w:r>
-            <w:rPr/>
-            <w:t>GanttProject:</w:t>
-          </w:r>
-        </w:p>
-        <w:p>
-          <w:pPr>
-            <w:pStyle w:val="Normal"/>
-            <w:rPr/>
-          </w:pPr>
-          <w:r>
-            <w:rPr/>
-            <w:tab/>
-            <w:t xml:space="preserve">Utilizaremos el programa GanttProject para crear y modificar los diagramas de Gantt asociados a nuestra planificación de tareas. Esto se guardarán normalmente con extensión </w:t>
-          </w:r>
-          <w:r>
-            <w:rPr>
-              <w:i/>
-            </w:rPr>
-            <w:t>.gan</w:t>
-          </w:r>
-          <w:r>
-            <w:rPr/>
-            <w:t xml:space="preserve"> y serán exportados a imagen (</w:t>
-          </w:r>
-          <w:r>
-            <w:rPr>
-              <w:i/>
-            </w:rPr>
-            <w:t>.jpg</w:t>
-          </w:r>
-          <w:r>
-            <w:rPr/>
-            <w:t>) o pdf (</w:t>
-          </w:r>
-          <w:r>
-            <w:rPr>
-              <w:i/>
-            </w:rPr>
-            <w:t>.pdf</w:t>
-          </w:r>
-          <w:r>
-            <w:rPr/>
-            <w:t>) para facilitar su visualización individualmente y su inclusión en otros documentos, normalmente de texto.</w:t>
-          </w:r>
-        </w:p>
-        <w:p>
-          <w:pPr>
-            <w:pStyle w:val="Normal"/>
-            <w:rPr/>
-          </w:pPr>
-          <w:r>
-            <w:rPr/>
-          </w:r>
-        </w:p>
-        <w:p>
-          <w:pPr>
-            <w:pStyle w:val="Encabezado2"/>
-            <w:rPr/>
-          </w:pPr>
-          <w:r>
-            <w:rPr/>
-            <w:t>PDF Creator:</w:t>
-          </w:r>
-        </w:p>
-        <w:p>
-          <w:pPr>
-            <w:pStyle w:val="Normal"/>
-            <w:rPr/>
-          </w:pPr>
-          <w:bookmarkStart w:id="4" w:name="_GoBack"/>
-          <w:bookmarkEnd w:id="4"/>
-          <w:r>
-            <w:rPr/>
-            <w:tab/>
-            <w:t>Esta herramienta simple y útil cumple nos facilita la conversión de archivos de edición de texto a .pdf que facilita la lectura del mismo.</w:t>
-          </w:r>
-        </w:p>
-        <w:p>
-          <w:pPr>
-            <w:pStyle w:val="Encabezado1"/>
-            <w:rPr/>
-          </w:pPr>
-          <w:bookmarkStart w:id="5" w:name="_Toc437361817"/>
-          <w:bookmarkStart w:id="6" w:name="__RefHeading___Toc266_181571381"/>
-          <w:bookmarkEnd w:id="5"/>
-          <w:bookmarkEnd w:id="6"/>
-          <w:r>
-            <mc:AlternateContent>
-              <mc:Choice Requires="wps">
-                <w:drawing>
-                  <wp:anchor behindDoc="0" distT="0" distB="2743200" distL="182880" distR="182880" simplePos="0" locked="0" layoutInCell="1" allowOverlap="1" relativeHeight="6" wp14:anchorId="00914BD7">
-                    <wp:simplePos x="0" y="0"/>
-                    <wp:positionH relativeFrom="page">
-                      <wp:posOffset>458470</wp:posOffset>
-                    </wp:positionH>
-                    <wp:positionV relativeFrom="margin">
-                      <wp:align>top</wp:align>
-                    </wp:positionV>
-                    <wp:extent cx="1337310" cy="8469630"/>
-                    <wp:effectExtent l="0" t="0" r="0" b="0"/>
-                    <wp:wrapSquare wrapText="largest"/>
-                    <wp:docPr id="9" name="Cuadro de texto  5" descr="Sidebar"/>
-                    <a:graphic xmlns:a="http://schemas.openxmlformats.org/drawingml/2006/main">
-                      <a:graphicData uri="http://schemas.microsoft.com/office/word/2010/wordprocessingShape">
-                        <wps:wsp>
-                          <wps:cNvSpPr/>
-                          <wps:spPr>
-                            <a:xfrm>
-                              <a:off x="0" y="0"/>
-                              <a:ext cx="1336680" cy="8469000"/>
-                            </a:xfrm>
-                            <a:prstGeom prst="rect">
-                              <a:avLst/>
-                            </a:prstGeom>
-                            <a:noFill/>
-                            <a:ln w="6480">
-                              <a:noFill/>
-                            </a:ln>
-                          </wps:spPr>
-                          <wps:style>
-                            <a:lnRef idx="0">
-                              <a:schemeClr val="accent1"/>
-                            </a:lnRef>
-                            <a:fillRef idx="0">
-                              <a:schemeClr val="accent1"/>
-                            </a:fillRef>
-                            <a:effectRef idx="0">
-                              <a:schemeClr val="accent1"/>
-                            </a:effectRef>
-                            <a:fontRef idx="minor"/>
-                          </wps:style>
-                          <wps:txbx>
-                            <w:txbxContent>
-                              <w:p>
-                                <w:pPr>
-                                  <w:pStyle w:val="Quote"/>
-                                  <w:spacing w:lineRule="auto" w:line="288" w:before="240" w:after="240"/>
-                                  <w:rPr/>
-                                </w:pPr>
-                                <w:r>
-                                  <w:rPr/>
-                                </w:r>
-                              </w:p>
-                            </w:txbxContent>
-                          </wps:txbx>
-                          <wps:bodyPr lIns="45720" rIns="45720" tIns="0" bIns="0">
-                            <a:prstTxWarp prst="textNoShape"/>
-                            <a:noAutofit/>
-                          </wps:bodyPr>
-                        </wps:wsp>
-                      </a:graphicData>
-                    </a:graphic>
-                    <wp14:sizeRelH relativeFrom="margin">
-                      <wp14:pctWidth>25000</wp14:pctWidth>
-                    </wp14:sizeRelH>
-                    <wp14:sizeRelV relativeFrom="margin">
-                      <wp14:pctHeight>95000</wp14:pctHeight>
-                    </wp14:sizeRelV>
-                  </wp:anchor>
-                </w:drawing>
-              </mc:Choice>
-              <mc:Fallback>
-                <w:pict>
-                  <v:rect id="shape_0" ID="Cuadro de texto  5" stroked="f" style="position:absolute;margin-left:36.1pt;margin-top:0pt;width:105.2pt;height:666.8pt;mso-position-horizontal-relative:page;mso-position-vertical:top;mso-position-vertical-relative:margin" wp14:anchorId="00914BD7">
-                    <w10:wrap type="none"/>
-                    <v:fill o:detectmouseclick="t" on="false"/>
-                    <v:stroke color="#3465a4" weight="6480" joinstyle="round" endcap="flat"/>
-                    <v:textbox>
-                      <w:txbxContent>
-                        <w:p>
-                          <w:pPr>
-                            <w:pStyle w:val="Quote"/>
-                            <w:spacing w:lineRule="auto" w:line="288" w:before="240" w:after="240"/>
-                            <w:rPr/>
-                          </w:pPr>
-                          <w:r>
-                            <w:rPr/>
-                          </w:r>
-                        </w:p>
-                      </w:txbxContent>
-                    </v:textbox>
-                  </v:rect>
-                </w:pict>
-              </mc:Fallback>
-            </mc:AlternateContent>
-          </w:r>
-          <w:r>
-            <w:rPr/>
-            <w:t>Identificación de las herramientas de trabajo a usar como repositorio</w:t>
-          </w:r>
-        </w:p>
-        <w:p>
-          <w:pPr>
-            <w:pStyle w:val="Encabezado2"/>
-            <w:rPr/>
-          </w:pPr>
-          <w:r>
-            <w:rPr/>
-            <w:t>Github</w:t>
-          </w:r>
-        </w:p>
-        <w:p>
-          <w:pPr>
-            <w:pStyle w:val="Normal"/>
-            <w:rPr/>
-          </w:pPr>
-          <w:r>
-            <w:rPr/>
-            <w:tab/>
-            <w:t>Nuestro repositorio principal estará alojado en GitHub (</w:t>
-          </w:r>
-          <w:hyperlink r:id="rId2">
-            <w:r>
-              <w:rPr>
-                <w:webHidden/>
-                <w:rStyle w:val="EnlacedeInternet"/>
-                <w:vanish/>
-              </w:rPr>
-              <w:t>https://github.com/</w:t>
-            </w:r>
-          </w:hyperlink>
-          <w:r>
-            <w:rPr/>
-            <w:t xml:space="preserve">). Esta es una plataforma de desarrollo colaborativo para alojar proyectos utilizando el sistema de control de versiones git. Este repositorio nos permite llevar por tanto un seguimiento de las versiones de nuestros artefactos de desarrollo, completo con el responsable y el momento de los cambios y la posibilidad de volver a versiones anteriores. Si bien está más orientado a los archivos de código, este tipo de características lo hacen superior a alternativas como Google Drive. </w:t>
-          </w:r>
-        </w:p>
-        <w:p>
-          <w:pPr>
-            <w:pStyle w:val="Normal"/>
-            <w:rPr/>
-          </w:pPr>
-          <w:r>
-            <w:rPr/>
-            <w:tab/>
-            <w:t>Por tanto, usaremos GitHub para gestionar todos nuestros artefactos de desarrollo, es decir, como repositorio en el que mantener sincronizados todos estos artefactos.</w:t>
-          </w:r>
-        </w:p>
-        <w:p>
-          <w:pPr>
-            <w:pStyle w:val="Normal"/>
-            <w:numPr>
-              <w:ilvl w:val="0"/>
-              <w:numId w:val="2"/>
-            </w:numPr>
-            <w:rPr/>
-          </w:pPr>
-          <w:r>
-            <w:rPr/>
-            <w:tab/>
-            <w:t>Además usamos una herramienta muy útil de esta plataforma, GitHub Desktop. Esta herramienta de escritorio nos permite trabajar de una forma mucho más cómoda, pudiendo alojar los archivos del proyecto en nuestro propio disco local y subiéndolos a nuestro repositorio en GitHub cuando queramos.</w:t>
-          </w:r>
-        </w:p>
-        <w:p>
-          <w:pPr>
-            <w:pStyle w:val="Normal"/>
-            <w:rPr/>
-          </w:pPr>
-          <w:r>
-            <w:rPr/>
-            <w:t>En el repositorio, se seguira una estructura de carpeta por componente de programa(esto quiere decir, que cada una de las carpetas contendrá cada una de las partes que forman la entrega, y que realizan estudios de áreas diferentes de nuestro proyecto.</w:t>
-          </w:r>
-        </w:p>
-        <w:p>
-          <w:pPr>
-            <w:pStyle w:val="Normal"/>
-            <w:rPr/>
-          </w:pPr>
-          <w:r>
-            <w:rPr/>
-            <w:t>Para actualizar el repositorio se harán una serie de commits. Mantendrán la siguiente estructura según la importancia de los cambios que incorporen.</w:t>
-          </w:r>
-        </w:p>
-        <w:p>
-          <w:pPr>
-            <w:pStyle w:val="Normal"/>
-            <w:numPr>
-              <w:ilvl w:val="0"/>
-              <w:numId w:val="1"/>
-            </w:numPr>
-            <w:rPr/>
-          </w:pPr>
-          <w:r>
-            <w:rPr/>
-            <w:t>Descripción breve del cambio o cambios realizados en el archivo en el caso de cambios leves o de subidas mientras se esta trabajando en un archivo para poder volver atrás fácilmente.</w:t>
-          </w:r>
-        </w:p>
-        <w:p>
-          <w:pPr>
-            <w:pStyle w:val="Normal"/>
-            <w:numPr>
-              <w:ilvl w:val="0"/>
-              <w:numId w:val="1"/>
-            </w:numPr>
-            <w:rPr/>
-          </w:pPr>
-          <w:r>
-            <w:rPr/>
-            <w:t>Versión &lt;Número de la versión&gt; &lt;Nombre_del_archivo.extensión&gt;</w:t>
-          </w:r>
-        </w:p>
-        <w:p>
-          <w:pPr>
-            <w:pStyle w:val="Normal"/>
-            <w:numPr>
-              <w:ilvl w:val="0"/>
-              <w:numId w:val="1"/>
-            </w:numPr>
-            <w:rPr/>
-          </w:pPr>
-          <w:r>
-            <w:rPr/>
-            <w:t>El número de la versión se especificará según el siguiente esquema:</w:t>
-          </w:r>
-        </w:p>
-        <w:p>
-          <w:pPr>
-            <w:pStyle w:val="Normal"/>
-            <w:numPr>
-              <w:ilvl w:val="0"/>
-              <w:numId w:val="1"/>
-            </w:numPr>
-            <w:rPr>
-              <w:u w:val="none"/>
-            </w:rPr>
-          </w:pPr>
-          <w:r>
-            <w:rPr>
-              <w:u w:val="none"/>
-            </w:rPr>
-            <w:t>Podrá llevar un identificador de versión de como máximo de dos dígitos.</w:t>
-          </w:r>
-        </w:p>
-        <w:p>
-          <w:pPr>
-            <w:pStyle w:val="Normal"/>
-            <w:numPr>
-              <w:ilvl w:val="0"/>
-              <w:numId w:val="1"/>
-            </w:numPr>
-            <w:rPr>
-              <w:u w:val="none"/>
-            </w:rPr>
-          </w:pPr>
-          <w:r>
-            <w:rPr>
-              <w:u w:val="none"/>
-            </w:rPr>
-            <w:t>El primer dígito se cambiará en modificaciones importantes que den lugar a versiones estables.</w:t>
-          </w:r>
-        </w:p>
-        <w:p>
-          <w:pPr>
-            <w:pStyle w:val="Normal"/>
-            <w:numPr>
-              <w:ilvl w:val="0"/>
-              <w:numId w:val="1"/>
-            </w:numPr>
-            <w:rPr/>
-          </w:pPr>
-          <w:r>
-            <w:rPr>
-              <w:u w:val="none"/>
-            </w:rPr>
-            <w:t>El segundo dígito indicara cambios menores en el documento.</w:t>
-          </w:r>
-        </w:p>
-        <w:p>
-          <w:pPr>
-            <w:pStyle w:val="Normal"/>
-            <w:rPr/>
-          </w:pPr>
-          <w:r>
-            <w:rPr/>
-            <w:t>Para la estructura de archivos y carpetas se seguirá el siguiente nombrado:</w:t>
-          </w:r>
-        </w:p>
-        <w:p>
-          <w:pPr>
-            <w:pStyle w:val="Normal"/>
-            <w:numPr>
-              <w:ilvl w:val="0"/>
-              <w:numId w:val="5"/>
-            </w:numPr>
-            <w:tabs>
-              <w:tab w:val="left" w:pos="4125" w:leader="none"/>
-            </w:tabs>
-            <w:rPr/>
-          </w:pPr>
-          <w:r>
-            <w:rPr/>
-            <w:t>No se incluirán acentos en nombres de carpetas o archivos.</w:t>
-          </w:r>
-        </w:p>
-        <w:p>
-          <w:pPr>
-            <w:pStyle w:val="Normal"/>
-            <w:numPr>
-              <w:ilvl w:val="0"/>
-              <w:numId w:val="4"/>
-            </w:numPr>
-            <w:rPr/>
-          </w:pPr>
-          <w:r>
-            <w:rPr/>
-            <w:t xml:space="preserve">Si el nombre del archivo lleva varias palabras a de separarse por '_'. </w:t>
-          </w:r>
-        </w:p>
-        <w:p>
-          <w:pPr>
-            <w:pStyle w:val="Normal"/>
-            <w:numPr>
-              <w:ilvl w:val="0"/>
-              <w:numId w:val="4"/>
-            </w:numPr>
-            <w:rPr/>
-          </w:pPr>
-          <w:r>
-            <w:rPr/>
-            <w:t>Si el nombre es de un directorio, se separará por espacios en blanco.</w:t>
-          </w:r>
-        </w:p>
-        <w:p>
-          <w:pPr>
-            <w:pStyle w:val="Normal"/>
-            <w:numPr>
-              <w:ilvl w:val="0"/>
-              <w:numId w:val="4"/>
-            </w:numPr>
-            <w:rPr/>
-          </w:pPr>
-          <w:r>
-            <w:rPr/>
-            <w:t>Los nombres de archivos y carpetas han de empezar por mayúsculas.</w:t>
-          </w:r>
-        </w:p>
-        <w:p>
-          <w:pPr>
-            <w:pStyle w:val="Normal"/>
-            <w:numPr>
-              <w:ilvl w:val="0"/>
-              <w:numId w:val="4"/>
-            </w:numPr>
-            <w:rPr/>
-          </w:pPr>
-          <w:r>
-            <w:rPr/>
-            <w:t>No se incluirá la versión en el nombre del archivo(irá dentro de cada archivo, como se indicó anteriormente).</w:t>
-          </w:r>
-        </w:p>
-        <w:p>
-          <w:pPr>
-            <w:pStyle w:val="Normal"/>
-            <w:rPr>
-              <w:u w:val="none"/>
-            </w:rPr>
-          </w:pPr>
-          <w:r>
-            <w:rPr>
-              <w:u w:val="none"/>
-            </w:rPr>
-          </w:r>
-        </w:p>
-        <w:p>
-          <w:pPr>
-            <w:pStyle w:val="Encabezado1"/>
-            <w:rPr/>
-          </w:pPr>
-          <w:bookmarkStart w:id="7" w:name="__RefHeading___Toc4096_400696440"/>
-          <w:bookmarkEnd w:id="7"/>
-          <w:r>
-            <w:rPr/>
-            <w:t>Estructura de los archivos</w:t>
-          </w:r>
-        </w:p>
-        <w:p>
-          <w:pPr>
-            <w:pStyle w:val="Normal"/>
-            <w:rPr/>
-          </w:pPr>
-          <w:r>
-            <w:rPr/>
-            <w:t>Los archivos de texto llevarán todos la misma estructura. Se basarán en una plantilla de Microsoft Word (véase el ejemplo en este archivo), y incluirán la siguiente estructura:</w:t>
-          </w:r>
-        </w:p>
-        <w:p>
-          <w:pPr>
-            <w:pStyle w:val="Normal"/>
-            <w:numPr>
-              <w:ilvl w:val="0"/>
-              <w:numId w:val="3"/>
-            </w:numPr>
-            <w:rPr/>
-          </w:pPr>
-          <w:r>
-            <w:rPr/>
-            <w:t>Portada del documento.</w:t>
-          </w:r>
-        </w:p>
-        <w:p>
-          <w:pPr>
-            <w:pStyle w:val="Normal"/>
-            <w:numPr>
-              <w:ilvl w:val="0"/>
-              <w:numId w:val="3"/>
-            </w:numPr>
-            <w:rPr/>
-          </w:pPr>
-          <w:r>
-            <w:rPr/>
-            <w:t>Indice de contenido.</w:t>
-          </w:r>
-        </w:p>
-        <w:p>
-          <w:pPr>
-            <w:pStyle w:val="Normal"/>
-            <w:numPr>
-              <w:ilvl w:val="0"/>
-              <w:numId w:val="3"/>
-            </w:numPr>
-            <w:rPr/>
-          </w:pPr>
-          <w:r>
-            <w:rPr/>
-            <w:t>Tabla de versiones, en la que se indicará la versión, la persona que lo ha realizado, la fecha en la que se creo una breve descripción.</w:t>
-          </w:r>
-        </w:p>
-        <w:p>
-          <w:pPr>
-            <w:sectPr>
-              <w:headerReference w:type="default" r:id="rId3"/>
-              <w:type w:val="nextPage"/>
-              <w:pgSz w:w="12240" w:h="15840"/>
-              <w:pgMar w:left="3096" w:right="720" w:header="1080" w:top="1137" w:footer="0" w:bottom="720" w:gutter="0"/>
-              <w:pgNumType w:start="0" w:fmt="decimal"/>
-              <w:formProt w:val="false"/>
-              <w:titlePg/>
-              <w:textDirection w:val="lrTb"/>
-              <w:docGrid w:type="default" w:linePitch="360" w:charSpace="2047"/>
-            </w:sectPr>
-            <w:pStyle w:val="Normal"/>
-            <w:numPr>
-              <w:ilvl w:val="0"/>
-              <w:numId w:val="3"/>
-            </w:numPr>
-            <w:rPr/>
-          </w:pPr>
-          <w:r>
-            <w:rPr/>
-            <w:t>Contenido del documento, separado por apartados.</w:t>
-          </w:r>
-        </w:p>
-        <w:p>
-          <w:pPr>
-            <w:pStyle w:val="Encabezado1"/>
-            <w:rPr/>
-          </w:pPr>
-          <w:bookmarkStart w:id="8" w:name="__RefHeading___Toc269_181571381"/>
-          <w:bookmarkEnd w:id="8"/>
-          <w:r>
-            <w:rPr/>
-            <w:t>Identificación de las herramientas para la comunicación del grupo</w:t>
-          </w:r>
-        </w:p>
-        <w:p>
-          <w:pPr>
-            <w:pStyle w:val="Normal"/>
-            <w:rPr/>
-          </w:pPr>
-          <w:r>
-            <w:rPr/>
-          </w:r>
-        </w:p>
-        <w:p>
-          <w:pPr>
-            <w:pStyle w:val="Normal"/>
-            <w:rPr/>
-          </w:pPr>
-          <w:r>
-            <w:rPr/>
-            <w:t>Además de las reuniones presenciales del grupo, se utilizan las siguientes herramientas para la comunicación de los participantes en el proyecto:</w:t>
-          </w:r>
-        </w:p>
-        <w:p>
-          <w:pPr>
-            <w:pStyle w:val="Encabezado2"/>
-            <w:rPr/>
-          </w:pPr>
-          <w:r>
-            <w:rPr/>
-            <w:t>Google Groups</w:t>
-          </w:r>
-        </w:p>
-        <w:p>
-          <w:pPr>
-            <w:pStyle w:val="Normal"/>
-            <w:rPr/>
-          </w:pPr>
-          <w:r>
-            <w:rPr/>
-            <w:t>En el tenemos un grupo con una dirección de correo asociada para poder mandar mensajes informativos grupales, y dejarlos registrados ellos.</w:t>
-          </w:r>
-        </w:p>
-        <w:p>
-          <w:pPr>
-            <w:pStyle w:val="Normal"/>
-            <w:rPr/>
-          </w:pPr>
-          <w:r>
-            <w:rPr/>
-            <w:t>Para decisiones más importantes, se tendrá una carpeta llamada “Histórico de decisiones” en la que se tendrá un documento de texto de Microsoft Word (con la estructura fijada anteriormente) en el que se recogerán las discusiones y las conclusiones finales sobre la aplicación.</w:t>
-          </w:r>
-        </w:p>
-        <w:p>
-          <w:pPr>
-            <w:pStyle w:val="Encabezado2"/>
-            <w:rPr/>
-          </w:pPr>
-          <w:r>
-            <w:rPr/>
-            <w:t>Skype</w:t>
-          </w:r>
-        </w:p>
-        <w:p>
-          <w:pPr>
-            <w:pStyle w:val="Normal"/>
-            <w:jc w:val="left"/>
-            <w:rPr/>
-          </w:pPr>
-          <w:r>
-            <w:rPr/>
-            <w:t>Mediante esta plataforma realizaremos reuniones grupales tanto entre los pequeños grupos en los que nos dividimos, como del equipo completo (pudiendo trabajar simultáneamente desde casa, aprovechando las prestaciones del programa, como la opción de compartir escritorio, entre otras.</w:t>
-          </w:r>
-        </w:p>
-        <w:p>
-          <w:pPr>
-            <w:pStyle w:val="Encabezado2"/>
-            <w:rPr/>
-          </w:pPr>
-          <w:r>
-            <w:rPr/>
-            <w:t>Llamadas telefónicas</w:t>
-          </w:r>
-        </w:p>
-        <w:p>
-          <w:pPr>
-            <w:pStyle w:val="Normal"/>
-            <w:spacing w:before="0" w:after="180"/>
-            <w:rPr/>
-          </w:pPr>
-          <w:r>
-            <w:rPr/>
-            <w:t>Solo se usarán en caso de necesidad de ponerse en contacto de forma urgente con algún componente del grupo.</w:t>
+            <w:t>En la tabla de a continuación se puede hacer un seguimiento de las versiones y personas que han realizado los cambios correspondientes.</w:t>
           </w:r>
         </w:p>
       </w:sdtContent>
     </w:sdt>
+    <w:tbl>
+      <w:tblPr>
+        <w:tblW w:w="8424" w:type="dxa"/>
+        <w:jc w:val="left"/>
+        <w:tblInd w:w="45" w:type="dxa"/>
+        <w:tblBorders>
+          <w:top w:val="single" w:sz="2" w:space="0" w:color="000001"/>
+          <w:left w:val="single" w:sz="2" w:space="0" w:color="000001"/>
+          <w:bottom w:val="single" w:sz="2" w:space="0" w:color="000001"/>
+          <w:insideH w:val="single" w:sz="2" w:space="0" w:color="000001"/>
+        </w:tblBorders>
+        <w:tblCellMar>
+          <w:top w:w="55" w:type="dxa"/>
+          <w:left w:w="42" w:type="dxa"/>
+          <w:bottom w:w="55" w:type="dxa"/>
+          <w:right w:w="55" w:type="dxa"/>
+        </w:tblCellMar>
+      </w:tblPr>
+      <w:tblGrid>
+        <w:gridCol w:w="2106"/>
+        <w:gridCol w:w="2106"/>
+        <w:gridCol w:w="2106"/>
+        <w:gridCol w:w="2106"/>
+      </w:tblGrid>
+      <w:tr>
+        <w:trPr/>
+        <w:tc>
+          <w:tcPr>
+            <w:tcW w:w="2106" w:type="dxa"/>
+            <w:tcBorders>
+              <w:top w:val="single" w:sz="2" w:space="0" w:color="000001"/>
+              <w:left w:val="single" w:sz="2" w:space="0" w:color="000001"/>
+              <w:bottom w:val="single" w:sz="2" w:space="0" w:color="000001"/>
+              <w:insideH w:val="single" w:sz="2" w:space="0" w:color="000001"/>
+            </w:tcBorders>
+            <w:shd w:fill="FFFFFF" w:val="clear"/>
+            <w:tcMar>
+              <w:left w:w="42" w:type="dxa"/>
+            </w:tcMar>
+          </w:tcPr>
+          <w:p>
+            <w:pPr>
+              <w:pStyle w:val="Contenidodelatabla"/>
+              <w:spacing w:lineRule="auto" w:line="240" w:before="0" w:after="66"/>
+              <w:jc w:val="center"/>
+              <w:rPr>
+                <w:rFonts w:ascii="Arial Black" w:hAnsi="Arial Black"/>
+                <w:b/>
+                <w:b/>
+                <w:bCs/>
+              </w:rPr>
+            </w:pPr>
+            <w:r>
+              <w:rPr>
+                <w:rFonts w:ascii="Arial Black" w:hAnsi="Arial Black"/>
+                <w:b/>
+                <w:bCs/>
+              </w:rPr>
+              <w:t>Autor</w:t>
+            </w:r>
+          </w:p>
+        </w:tc>
+        <w:tc>
+          <w:tcPr>
+            <w:tcW w:w="2106" w:type="dxa"/>
+            <w:tcBorders>
+              <w:top w:val="single" w:sz="2" w:space="0" w:color="000001"/>
+              <w:left w:val="single" w:sz="2" w:space="0" w:color="000001"/>
+              <w:bottom w:val="single" w:sz="2" w:space="0" w:color="000001"/>
+              <w:insideH w:val="single" w:sz="2" w:space="0" w:color="000001"/>
+            </w:tcBorders>
+            <w:shd w:fill="FFFFFF" w:val="clear"/>
+            <w:tcMar>
+              <w:left w:w="42" w:type="dxa"/>
+            </w:tcMar>
+          </w:tcPr>
+          <w:p>
+            <w:pPr>
+              <w:pStyle w:val="Contenidodelatabla"/>
+              <w:spacing w:lineRule="auto" w:line="240" w:before="0" w:after="66"/>
+              <w:jc w:val="center"/>
+              <w:rPr>
+                <w:rFonts w:ascii="Arial Black" w:hAnsi="Arial Black"/>
+                <w:b/>
+                <w:b/>
+                <w:bCs/>
+              </w:rPr>
+            </w:pPr>
+            <w:r>
+              <w:rPr>
+                <w:rFonts w:ascii="Arial Black" w:hAnsi="Arial Black"/>
+                <w:b/>
+                <w:bCs/>
+              </w:rPr>
+              <w:t>Fecha</w:t>
+            </w:r>
+          </w:p>
+        </w:tc>
+        <w:tc>
+          <w:tcPr>
+            <w:tcW w:w="2106" w:type="dxa"/>
+            <w:tcBorders>
+              <w:top w:val="single" w:sz="2" w:space="0" w:color="000001"/>
+              <w:left w:val="single" w:sz="2" w:space="0" w:color="000001"/>
+              <w:bottom w:val="single" w:sz="2" w:space="0" w:color="000001"/>
+              <w:insideH w:val="single" w:sz="2" w:space="0" w:color="000001"/>
+            </w:tcBorders>
+            <w:shd w:fill="FFFFFF" w:val="clear"/>
+            <w:tcMar>
+              <w:left w:w="42" w:type="dxa"/>
+            </w:tcMar>
+          </w:tcPr>
+          <w:p>
+            <w:pPr>
+              <w:pStyle w:val="Contenidodelatabla"/>
+              <w:spacing w:lineRule="auto" w:line="240" w:before="0" w:after="66"/>
+              <w:jc w:val="center"/>
+              <w:rPr>
+                <w:rFonts w:ascii="Arial Black" w:hAnsi="Arial Black"/>
+                <w:b/>
+                <w:b/>
+                <w:bCs/>
+              </w:rPr>
+            </w:pPr>
+            <w:r>
+              <w:rPr>
+                <w:rFonts w:ascii="Arial Black" w:hAnsi="Arial Black"/>
+                <w:b/>
+                <w:bCs/>
+              </w:rPr>
+              <w:t>Versión</w:t>
+            </w:r>
+          </w:p>
+        </w:tc>
+        <w:tc>
+          <w:tcPr>
+            <w:tcW w:w="2106" w:type="dxa"/>
+            <w:tcBorders>
+              <w:top w:val="single" w:sz="2" w:space="0" w:color="000001"/>
+              <w:left w:val="single" w:sz="2" w:space="0" w:color="000001"/>
+              <w:bottom w:val="single" w:sz="2" w:space="0" w:color="000001"/>
+              <w:right w:val="single" w:sz="2" w:space="0" w:color="000001"/>
+              <w:insideH w:val="single" w:sz="2" w:space="0" w:color="000001"/>
+              <w:insideV w:val="single" w:sz="2" w:space="0" w:color="000001"/>
+            </w:tcBorders>
+            <w:shd w:fill="FFFFFF" w:val="clear"/>
+            <w:tcMar>
+              <w:left w:w="42" w:type="dxa"/>
+            </w:tcMar>
+          </w:tcPr>
+          <w:p>
+            <w:pPr>
+              <w:pStyle w:val="Contenidodelatabla"/>
+              <w:spacing w:lineRule="auto" w:line="240" w:before="0" w:after="66"/>
+              <w:jc w:val="center"/>
+              <w:rPr>
+                <w:rFonts w:ascii="Arial Black" w:hAnsi="Arial Black"/>
+                <w:b/>
+                <w:b/>
+                <w:bCs/>
+              </w:rPr>
+            </w:pPr>
+            <w:r>
+              <w:rPr>
+                <w:rFonts w:ascii="Arial Black" w:hAnsi="Arial Black"/>
+                <w:b/>
+                <w:bCs/>
+              </w:rPr>
+              <w:t>Descripción</w:t>
+            </w:r>
+          </w:p>
+        </w:tc>
+      </w:tr>
+      <w:tr>
+        <w:trPr/>
+        <w:tc>
+          <w:tcPr>
+            <w:tcW w:w="2106" w:type="dxa"/>
+            <w:tcBorders>
+              <w:top w:val="single" w:sz="2" w:space="0" w:color="000001"/>
+              <w:left w:val="single" w:sz="2" w:space="0" w:color="000001"/>
+              <w:bottom w:val="single" w:sz="2" w:space="0" w:color="000001"/>
+              <w:insideH w:val="single" w:sz="2" w:space="0" w:color="000001"/>
+            </w:tcBorders>
+            <w:shd w:fill="FFFFFF" w:val="clear"/>
+            <w:tcMar>
+              <w:left w:w="42" w:type="dxa"/>
+            </w:tcMar>
+          </w:tcPr>
+          <w:p>
+            <w:pPr>
+              <w:pStyle w:val="Contenidodelatabla"/>
+              <w:spacing w:lineRule="auto" w:line="240" w:before="0" w:after="66"/>
+              <w:jc w:val="center"/>
+              <w:rPr/>
+            </w:pPr>
+            <w:r>
+              <w:rPr/>
+              <w:t>Iván Prada Cazalla</w:t>
+            </w:r>
+          </w:p>
+        </w:tc>
+        <w:tc>
+          <w:tcPr>
+            <w:tcW w:w="2106" w:type="dxa"/>
+            <w:tcBorders>
+              <w:top w:val="single" w:sz="2" w:space="0" w:color="000001"/>
+              <w:left w:val="single" w:sz="2" w:space="0" w:color="000001"/>
+              <w:bottom w:val="single" w:sz="2" w:space="0" w:color="000001"/>
+              <w:insideH w:val="single" w:sz="2" w:space="0" w:color="000001"/>
+            </w:tcBorders>
+            <w:shd w:fill="FFFFFF" w:val="clear"/>
+            <w:tcMar>
+              <w:left w:w="42" w:type="dxa"/>
+            </w:tcMar>
+          </w:tcPr>
+          <w:p>
+            <w:pPr>
+              <w:pStyle w:val="Contenidodelatabla"/>
+              <w:spacing w:lineRule="auto" w:line="240" w:before="0" w:after="66"/>
+              <w:jc w:val="center"/>
+              <w:rPr/>
+            </w:pPr>
+            <w:r>
+              <w:rPr/>
+              <w:t>1</w:t>
+            </w:r>
+            <w:r>
+              <w:rPr/>
+              <w:t>6</w:t>
+            </w:r>
+            <w:r>
+              <w:rPr/>
+              <w:t>/12/2015</w:t>
+            </w:r>
+          </w:p>
+        </w:tc>
+        <w:tc>
+          <w:tcPr>
+            <w:tcW w:w="2106" w:type="dxa"/>
+            <w:tcBorders>
+              <w:top w:val="single" w:sz="2" w:space="0" w:color="000001"/>
+              <w:left w:val="single" w:sz="2" w:space="0" w:color="000001"/>
+              <w:bottom w:val="single" w:sz="2" w:space="0" w:color="000001"/>
+              <w:insideH w:val="single" w:sz="2" w:space="0" w:color="000001"/>
+            </w:tcBorders>
+            <w:shd w:fill="FFFFFF" w:val="clear"/>
+            <w:tcMar>
+              <w:left w:w="42" w:type="dxa"/>
+            </w:tcMar>
+          </w:tcPr>
+          <w:p>
+            <w:pPr>
+              <w:pStyle w:val="Contenidodelatabla"/>
+              <w:spacing w:lineRule="auto" w:line="240" w:before="0" w:after="66"/>
+              <w:jc w:val="center"/>
+              <w:rPr/>
+            </w:pPr>
+            <w:r>
+              <w:rPr/>
+              <w:t>1.0</w:t>
+            </w:r>
+          </w:p>
+        </w:tc>
+        <w:tc>
+          <w:tcPr>
+            <w:tcW w:w="2106" w:type="dxa"/>
+            <w:tcBorders>
+              <w:top w:val="single" w:sz="2" w:space="0" w:color="000001"/>
+              <w:left w:val="single" w:sz="2" w:space="0" w:color="000001"/>
+              <w:bottom w:val="single" w:sz="2" w:space="0" w:color="000001"/>
+              <w:right w:val="single" w:sz="2" w:space="0" w:color="000001"/>
+              <w:insideH w:val="single" w:sz="2" w:space="0" w:color="000001"/>
+              <w:insideV w:val="single" w:sz="2" w:space="0" w:color="000001"/>
+            </w:tcBorders>
+            <w:shd w:fill="FFFFFF" w:val="clear"/>
+            <w:tcMar>
+              <w:left w:w="42" w:type="dxa"/>
+            </w:tcMar>
+          </w:tcPr>
+          <w:p>
+            <w:pPr>
+              <w:pStyle w:val="Contenidodelatabla"/>
+              <w:spacing w:lineRule="auto" w:line="240" w:before="0" w:after="66"/>
+              <w:jc w:val="center"/>
+              <w:rPr/>
+            </w:pPr>
+            <w:r>
+              <w:rPr/>
+              <w:t>Creación del documento</w:t>
+            </w:r>
+          </w:p>
+        </w:tc>
+      </w:tr>
+      <w:tr>
+        <w:trPr/>
+        <w:tc>
+          <w:tcPr>
+            <w:tcW w:w="2106" w:type="dxa"/>
+            <w:tcBorders>
+              <w:top w:val="single" w:sz="2" w:space="0" w:color="000001"/>
+              <w:left w:val="single" w:sz="2" w:space="0" w:color="000001"/>
+              <w:bottom w:val="single" w:sz="2" w:space="0" w:color="000001"/>
+              <w:insideH w:val="single" w:sz="2" w:space="0" w:color="000001"/>
+            </w:tcBorders>
+            <w:shd w:fill="FFFFFF" w:val="clear"/>
+            <w:tcMar>
+              <w:left w:w="42" w:type="dxa"/>
+            </w:tcMar>
+          </w:tcPr>
+          <w:p>
+            <w:pPr>
+              <w:pStyle w:val="Contenidodelatabla"/>
+              <w:spacing w:lineRule="auto" w:line="240" w:before="0" w:after="66"/>
+              <w:jc w:val="center"/>
+              <w:rPr/>
+            </w:pPr>
+            <w:r>
+              <w:rPr/>
+            </w:r>
+          </w:p>
+        </w:tc>
+        <w:tc>
+          <w:tcPr>
+            <w:tcW w:w="2106" w:type="dxa"/>
+            <w:tcBorders>
+              <w:top w:val="single" w:sz="2" w:space="0" w:color="000001"/>
+              <w:left w:val="single" w:sz="2" w:space="0" w:color="000001"/>
+              <w:bottom w:val="single" w:sz="2" w:space="0" w:color="000001"/>
+              <w:insideH w:val="single" w:sz="2" w:space="0" w:color="000001"/>
+            </w:tcBorders>
+            <w:shd w:fill="FFFFFF" w:val="clear"/>
+            <w:tcMar>
+              <w:left w:w="42" w:type="dxa"/>
+            </w:tcMar>
+          </w:tcPr>
+          <w:p>
+            <w:pPr>
+              <w:pStyle w:val="Contenidodelatabla"/>
+              <w:spacing w:lineRule="auto" w:line="240" w:before="0" w:after="66"/>
+              <w:jc w:val="center"/>
+              <w:rPr/>
+            </w:pPr>
+            <w:r>
+              <w:rPr/>
+            </w:r>
+          </w:p>
+        </w:tc>
+        <w:tc>
+          <w:tcPr>
+            <w:tcW w:w="2106" w:type="dxa"/>
+            <w:tcBorders>
+              <w:top w:val="single" w:sz="2" w:space="0" w:color="000001"/>
+              <w:left w:val="single" w:sz="2" w:space="0" w:color="000001"/>
+              <w:bottom w:val="single" w:sz="2" w:space="0" w:color="000001"/>
+              <w:insideH w:val="single" w:sz="2" w:space="0" w:color="000001"/>
+            </w:tcBorders>
+            <w:shd w:fill="FFFFFF" w:val="clear"/>
+            <w:tcMar>
+              <w:left w:w="42" w:type="dxa"/>
+            </w:tcMar>
+          </w:tcPr>
+          <w:p>
+            <w:pPr>
+              <w:pStyle w:val="Contenidodelatabla"/>
+              <w:spacing w:lineRule="auto" w:line="240" w:before="0" w:after="66"/>
+              <w:jc w:val="center"/>
+              <w:rPr/>
+            </w:pPr>
+            <w:r>
+              <w:rPr/>
+            </w:r>
+          </w:p>
+        </w:tc>
+        <w:tc>
+          <w:tcPr>
+            <w:tcW w:w="2106" w:type="dxa"/>
+            <w:tcBorders>
+              <w:top w:val="single" w:sz="2" w:space="0" w:color="000001"/>
+              <w:left w:val="single" w:sz="2" w:space="0" w:color="000001"/>
+              <w:bottom w:val="single" w:sz="2" w:space="0" w:color="000001"/>
+              <w:right w:val="single" w:sz="2" w:space="0" w:color="000001"/>
+              <w:insideH w:val="single" w:sz="2" w:space="0" w:color="000001"/>
+              <w:insideV w:val="single" w:sz="2" w:space="0" w:color="000001"/>
+            </w:tcBorders>
+            <w:shd w:fill="FFFFFF" w:val="clear"/>
+            <w:tcMar>
+              <w:left w:w="42" w:type="dxa"/>
+            </w:tcMar>
+          </w:tcPr>
+          <w:p>
+            <w:pPr>
+              <w:pStyle w:val="Contenidodelatabla"/>
+              <w:spacing w:lineRule="auto" w:line="240" w:before="0" w:after="66"/>
+              <w:jc w:val="center"/>
+              <w:rPr/>
+            </w:pPr>
+            <w:r>
+              <w:rPr/>
+            </w:r>
+          </w:p>
+        </w:tc>
+      </w:tr>
+      <w:tr>
+        <w:trPr/>
+        <w:tc>
+          <w:tcPr>
+            <w:tcW w:w="2106" w:type="dxa"/>
+            <w:tcBorders>
+              <w:top w:val="single" w:sz="2" w:space="0" w:color="000001"/>
+              <w:left w:val="single" w:sz="2" w:space="0" w:color="000001"/>
+              <w:bottom w:val="single" w:sz="2" w:space="0" w:color="000001"/>
+              <w:insideH w:val="single" w:sz="2" w:space="0" w:color="000001"/>
+            </w:tcBorders>
+            <w:shd w:fill="FFFFFF" w:val="clear"/>
+            <w:tcMar>
+              <w:left w:w="42" w:type="dxa"/>
+            </w:tcMar>
+          </w:tcPr>
+          <w:p>
+            <w:pPr>
+              <w:pStyle w:val="Contenidodelatabla"/>
+              <w:spacing w:lineRule="auto" w:line="240" w:before="0" w:after="66"/>
+              <w:jc w:val="center"/>
+              <w:rPr/>
+            </w:pPr>
+            <w:r>
+              <w:rPr/>
+            </w:r>
+          </w:p>
+        </w:tc>
+        <w:tc>
+          <w:tcPr>
+            <w:tcW w:w="2106" w:type="dxa"/>
+            <w:tcBorders>
+              <w:top w:val="single" w:sz="2" w:space="0" w:color="000001"/>
+              <w:left w:val="single" w:sz="2" w:space="0" w:color="000001"/>
+              <w:bottom w:val="single" w:sz="2" w:space="0" w:color="000001"/>
+              <w:insideH w:val="single" w:sz="2" w:space="0" w:color="000001"/>
+            </w:tcBorders>
+            <w:shd w:fill="FFFFFF" w:val="clear"/>
+            <w:tcMar>
+              <w:left w:w="42" w:type="dxa"/>
+            </w:tcMar>
+          </w:tcPr>
+          <w:p>
+            <w:pPr>
+              <w:pStyle w:val="Contenidodelatabla"/>
+              <w:spacing w:lineRule="auto" w:line="240" w:before="0" w:after="66"/>
+              <w:jc w:val="center"/>
+              <w:rPr/>
+            </w:pPr>
+            <w:r>
+              <w:rPr/>
+            </w:r>
+          </w:p>
+        </w:tc>
+        <w:tc>
+          <w:tcPr>
+            <w:tcW w:w="2106" w:type="dxa"/>
+            <w:tcBorders>
+              <w:top w:val="single" w:sz="2" w:space="0" w:color="000001"/>
+              <w:left w:val="single" w:sz="2" w:space="0" w:color="000001"/>
+              <w:bottom w:val="single" w:sz="2" w:space="0" w:color="000001"/>
+              <w:insideH w:val="single" w:sz="2" w:space="0" w:color="000001"/>
+            </w:tcBorders>
+            <w:shd w:fill="FFFFFF" w:val="clear"/>
+            <w:tcMar>
+              <w:left w:w="42" w:type="dxa"/>
+            </w:tcMar>
+          </w:tcPr>
+          <w:p>
+            <w:pPr>
+              <w:pStyle w:val="Contenidodelatabla"/>
+              <w:spacing w:lineRule="auto" w:line="240" w:before="0" w:after="66"/>
+              <w:jc w:val="center"/>
+              <w:rPr/>
+            </w:pPr>
+            <w:r>
+              <w:rPr/>
+            </w:r>
+          </w:p>
+        </w:tc>
+        <w:tc>
+          <w:tcPr>
+            <w:tcW w:w="2106" w:type="dxa"/>
+            <w:tcBorders>
+              <w:top w:val="single" w:sz="2" w:space="0" w:color="000001"/>
+              <w:left w:val="single" w:sz="2" w:space="0" w:color="000001"/>
+              <w:bottom w:val="single" w:sz="2" w:space="0" w:color="000001"/>
+              <w:right w:val="single" w:sz="2" w:space="0" w:color="000001"/>
+              <w:insideH w:val="single" w:sz="2" w:space="0" w:color="000001"/>
+              <w:insideV w:val="single" w:sz="2" w:space="0" w:color="000001"/>
+            </w:tcBorders>
+            <w:shd w:fill="FFFFFF" w:val="clear"/>
+            <w:tcMar>
+              <w:left w:w="42" w:type="dxa"/>
+            </w:tcMar>
+          </w:tcPr>
+          <w:p>
+            <w:pPr>
+              <w:pStyle w:val="Contenidodelatabla"/>
+              <w:spacing w:lineRule="auto" w:line="240" w:before="0" w:after="66"/>
+              <w:jc w:val="center"/>
+              <w:rPr/>
+            </w:pPr>
+            <w:r>
+              <w:rPr/>
+            </w:r>
+          </w:p>
+        </w:tc>
+      </w:tr>
+      <w:tr>
+        <w:trPr/>
+        <w:tc>
+          <w:tcPr>
+            <w:tcW w:w="2106" w:type="dxa"/>
+            <w:tcBorders>
+              <w:top w:val="single" w:sz="2" w:space="0" w:color="000001"/>
+              <w:left w:val="single" w:sz="2" w:space="0" w:color="000001"/>
+              <w:bottom w:val="single" w:sz="2" w:space="0" w:color="000001"/>
+              <w:insideH w:val="single" w:sz="2" w:space="0" w:color="000001"/>
+            </w:tcBorders>
+            <w:shd w:fill="FFFFFF" w:val="clear"/>
+            <w:tcMar>
+              <w:left w:w="42" w:type="dxa"/>
+            </w:tcMar>
+          </w:tcPr>
+          <w:p>
+            <w:pPr>
+              <w:pStyle w:val="Contenidodelatabla"/>
+              <w:spacing w:lineRule="auto" w:line="240" w:before="0" w:after="66"/>
+              <w:jc w:val="center"/>
+              <w:rPr/>
+            </w:pPr>
+            <w:r>
+              <w:rPr/>
+            </w:r>
+          </w:p>
+        </w:tc>
+        <w:tc>
+          <w:tcPr>
+            <w:tcW w:w="2106" w:type="dxa"/>
+            <w:tcBorders>
+              <w:top w:val="single" w:sz="2" w:space="0" w:color="000001"/>
+              <w:left w:val="single" w:sz="2" w:space="0" w:color="000001"/>
+              <w:bottom w:val="single" w:sz="2" w:space="0" w:color="000001"/>
+              <w:insideH w:val="single" w:sz="2" w:space="0" w:color="000001"/>
+            </w:tcBorders>
+            <w:shd w:fill="FFFFFF" w:val="clear"/>
+            <w:tcMar>
+              <w:left w:w="42" w:type="dxa"/>
+            </w:tcMar>
+          </w:tcPr>
+          <w:p>
+            <w:pPr>
+              <w:pStyle w:val="Contenidodelatabla"/>
+              <w:spacing w:lineRule="auto" w:line="240" w:before="0" w:after="66"/>
+              <w:jc w:val="center"/>
+              <w:rPr/>
+            </w:pPr>
+            <w:r>
+              <w:rPr/>
+            </w:r>
+          </w:p>
+        </w:tc>
+        <w:tc>
+          <w:tcPr>
+            <w:tcW w:w="2106" w:type="dxa"/>
+            <w:tcBorders>
+              <w:top w:val="single" w:sz="2" w:space="0" w:color="000001"/>
+              <w:left w:val="single" w:sz="2" w:space="0" w:color="000001"/>
+              <w:bottom w:val="single" w:sz="2" w:space="0" w:color="000001"/>
+              <w:insideH w:val="single" w:sz="2" w:space="0" w:color="000001"/>
+            </w:tcBorders>
+            <w:shd w:fill="FFFFFF" w:val="clear"/>
+            <w:tcMar>
+              <w:left w:w="42" w:type="dxa"/>
+            </w:tcMar>
+          </w:tcPr>
+          <w:p>
+            <w:pPr>
+              <w:pStyle w:val="Contenidodelatabla"/>
+              <w:spacing w:lineRule="auto" w:line="240" w:before="0" w:after="66"/>
+              <w:jc w:val="center"/>
+              <w:rPr/>
+            </w:pPr>
+            <w:r>
+              <w:rPr/>
+            </w:r>
+          </w:p>
+        </w:tc>
+        <w:tc>
+          <w:tcPr>
+            <w:tcW w:w="2106" w:type="dxa"/>
+            <w:tcBorders>
+              <w:top w:val="single" w:sz="2" w:space="0" w:color="000001"/>
+              <w:left w:val="single" w:sz="2" w:space="0" w:color="000001"/>
+              <w:bottom w:val="single" w:sz="2" w:space="0" w:color="000001"/>
+              <w:right w:val="single" w:sz="2" w:space="0" w:color="000001"/>
+              <w:insideH w:val="single" w:sz="2" w:space="0" w:color="000001"/>
+              <w:insideV w:val="single" w:sz="2" w:space="0" w:color="000001"/>
+            </w:tcBorders>
+            <w:shd w:fill="FFFFFF" w:val="clear"/>
+            <w:tcMar>
+              <w:left w:w="42" w:type="dxa"/>
+            </w:tcMar>
+          </w:tcPr>
+          <w:p>
+            <w:pPr>
+              <w:pStyle w:val="Contenidodelatabla"/>
+              <w:spacing w:lineRule="auto" w:line="240" w:before="0" w:after="66"/>
+              <w:jc w:val="center"/>
+              <w:rPr/>
+            </w:pPr>
+            <w:r>
+              <w:rPr/>
+            </w:r>
+          </w:p>
+        </w:tc>
+      </w:tr>
+      <w:tr>
+        <w:trPr/>
+        <w:tc>
+          <w:tcPr>
+            <w:tcW w:w="2106" w:type="dxa"/>
+            <w:tcBorders>
+              <w:top w:val="single" w:sz="2" w:space="0" w:color="000001"/>
+              <w:left w:val="single" w:sz="2" w:space="0" w:color="000001"/>
+              <w:bottom w:val="single" w:sz="2" w:space="0" w:color="000001"/>
+              <w:insideH w:val="single" w:sz="2" w:space="0" w:color="000001"/>
+            </w:tcBorders>
+            <w:shd w:fill="FFFFFF" w:val="clear"/>
+            <w:tcMar>
+              <w:left w:w="42" w:type="dxa"/>
+            </w:tcMar>
+          </w:tcPr>
+          <w:p>
+            <w:pPr>
+              <w:pStyle w:val="Contenidodelatabla"/>
+              <w:spacing w:lineRule="auto" w:line="240" w:before="0" w:after="66"/>
+              <w:jc w:val="center"/>
+              <w:rPr/>
+            </w:pPr>
+            <w:r>
+              <w:rPr/>
+            </w:r>
+          </w:p>
+        </w:tc>
+        <w:tc>
+          <w:tcPr>
+            <w:tcW w:w="2106" w:type="dxa"/>
+            <w:tcBorders>
+              <w:top w:val="single" w:sz="2" w:space="0" w:color="000001"/>
+              <w:left w:val="single" w:sz="2" w:space="0" w:color="000001"/>
+              <w:bottom w:val="single" w:sz="2" w:space="0" w:color="000001"/>
+              <w:insideH w:val="single" w:sz="2" w:space="0" w:color="000001"/>
+            </w:tcBorders>
+            <w:shd w:fill="FFFFFF" w:val="clear"/>
+            <w:tcMar>
+              <w:left w:w="42" w:type="dxa"/>
+            </w:tcMar>
+          </w:tcPr>
+          <w:p>
+            <w:pPr>
+              <w:pStyle w:val="Contenidodelatabla"/>
+              <w:spacing w:lineRule="auto" w:line="240" w:before="0" w:after="66"/>
+              <w:jc w:val="center"/>
+              <w:rPr/>
+            </w:pPr>
+            <w:r>
+              <w:rPr/>
+            </w:r>
+          </w:p>
+        </w:tc>
+        <w:tc>
+          <w:tcPr>
+            <w:tcW w:w="2106" w:type="dxa"/>
+            <w:tcBorders>
+              <w:top w:val="single" w:sz="2" w:space="0" w:color="000001"/>
+              <w:left w:val="single" w:sz="2" w:space="0" w:color="000001"/>
+              <w:bottom w:val="single" w:sz="2" w:space="0" w:color="000001"/>
+              <w:insideH w:val="single" w:sz="2" w:space="0" w:color="000001"/>
+            </w:tcBorders>
+            <w:shd w:fill="FFFFFF" w:val="clear"/>
+            <w:tcMar>
+              <w:left w:w="42" w:type="dxa"/>
+            </w:tcMar>
+          </w:tcPr>
+          <w:p>
+            <w:pPr>
+              <w:pStyle w:val="Contenidodelatabla"/>
+              <w:spacing w:lineRule="auto" w:line="240" w:before="0" w:after="66"/>
+              <w:jc w:val="center"/>
+              <w:rPr/>
+            </w:pPr>
+            <w:r>
+              <w:rPr/>
+            </w:r>
+          </w:p>
+        </w:tc>
+        <w:tc>
+          <w:tcPr>
+            <w:tcW w:w="2106" w:type="dxa"/>
+            <w:tcBorders>
+              <w:top w:val="single" w:sz="2" w:space="0" w:color="000001"/>
+              <w:left w:val="single" w:sz="2" w:space="0" w:color="000001"/>
+              <w:bottom w:val="single" w:sz="2" w:space="0" w:color="000001"/>
+              <w:right w:val="single" w:sz="2" w:space="0" w:color="000001"/>
+              <w:insideH w:val="single" w:sz="2" w:space="0" w:color="000001"/>
+              <w:insideV w:val="single" w:sz="2" w:space="0" w:color="000001"/>
+            </w:tcBorders>
+            <w:shd w:fill="FFFFFF" w:val="clear"/>
+            <w:tcMar>
+              <w:left w:w="42" w:type="dxa"/>
+            </w:tcMar>
+          </w:tcPr>
+          <w:p>
+            <w:pPr>
+              <w:pStyle w:val="Contenidodelatabla"/>
+              <w:spacing w:lineRule="auto" w:line="240" w:before="0" w:after="66"/>
+              <w:jc w:val="center"/>
+              <w:rPr/>
+            </w:pPr>
+            <w:r>
+              <w:rPr/>
+            </w:r>
+          </w:p>
+        </w:tc>
+      </w:tr>
+      <w:tr>
+        <w:trPr/>
+        <w:tc>
+          <w:tcPr>
+            <w:tcW w:w="2106" w:type="dxa"/>
+            <w:tcBorders>
+              <w:top w:val="single" w:sz="2" w:space="0" w:color="000001"/>
+              <w:left w:val="single" w:sz="2" w:space="0" w:color="000001"/>
+              <w:bottom w:val="single" w:sz="2" w:space="0" w:color="000001"/>
+              <w:insideH w:val="single" w:sz="2" w:space="0" w:color="000001"/>
+            </w:tcBorders>
+            <w:shd w:fill="FFFFFF" w:val="clear"/>
+            <w:tcMar>
+              <w:left w:w="42" w:type="dxa"/>
+            </w:tcMar>
+          </w:tcPr>
+          <w:p>
+            <w:pPr>
+              <w:pStyle w:val="Contenidodelatabla"/>
+              <w:spacing w:lineRule="auto" w:line="240" w:before="0" w:after="66"/>
+              <w:jc w:val="center"/>
+              <w:rPr/>
+            </w:pPr>
+            <w:r>
+              <w:rPr/>
+            </w:r>
+          </w:p>
+        </w:tc>
+        <w:tc>
+          <w:tcPr>
+            <w:tcW w:w="2106" w:type="dxa"/>
+            <w:tcBorders>
+              <w:top w:val="single" w:sz="2" w:space="0" w:color="000001"/>
+              <w:left w:val="single" w:sz="2" w:space="0" w:color="000001"/>
+              <w:bottom w:val="single" w:sz="2" w:space="0" w:color="000001"/>
+              <w:insideH w:val="single" w:sz="2" w:space="0" w:color="000001"/>
+            </w:tcBorders>
+            <w:shd w:fill="FFFFFF" w:val="clear"/>
+            <w:tcMar>
+              <w:left w:w="42" w:type="dxa"/>
+            </w:tcMar>
+          </w:tcPr>
+          <w:p>
+            <w:pPr>
+              <w:pStyle w:val="Contenidodelatabla"/>
+              <w:spacing w:lineRule="auto" w:line="240" w:before="0" w:after="66"/>
+              <w:jc w:val="center"/>
+              <w:rPr/>
+            </w:pPr>
+            <w:r>
+              <w:rPr/>
+            </w:r>
+          </w:p>
+        </w:tc>
+        <w:tc>
+          <w:tcPr>
+            <w:tcW w:w="2106" w:type="dxa"/>
+            <w:tcBorders>
+              <w:top w:val="single" w:sz="2" w:space="0" w:color="000001"/>
+              <w:left w:val="single" w:sz="2" w:space="0" w:color="000001"/>
+              <w:bottom w:val="single" w:sz="2" w:space="0" w:color="000001"/>
+              <w:insideH w:val="single" w:sz="2" w:space="0" w:color="000001"/>
+            </w:tcBorders>
+            <w:shd w:fill="FFFFFF" w:val="clear"/>
+            <w:tcMar>
+              <w:left w:w="42" w:type="dxa"/>
+            </w:tcMar>
+          </w:tcPr>
+          <w:p>
+            <w:pPr>
+              <w:pStyle w:val="Contenidodelatabla"/>
+              <w:spacing w:lineRule="auto" w:line="240" w:before="0" w:after="66"/>
+              <w:jc w:val="center"/>
+              <w:rPr/>
+            </w:pPr>
+            <w:r>
+              <w:rPr/>
+            </w:r>
+          </w:p>
+        </w:tc>
+        <w:tc>
+          <w:tcPr>
+            <w:tcW w:w="2106" w:type="dxa"/>
+            <w:tcBorders>
+              <w:top w:val="single" w:sz="2" w:space="0" w:color="000001"/>
+              <w:left w:val="single" w:sz="2" w:space="0" w:color="000001"/>
+              <w:bottom w:val="single" w:sz="2" w:space="0" w:color="000001"/>
+              <w:right w:val="single" w:sz="2" w:space="0" w:color="000001"/>
+              <w:insideH w:val="single" w:sz="2" w:space="0" w:color="000001"/>
+              <w:insideV w:val="single" w:sz="2" w:space="0" w:color="000001"/>
+            </w:tcBorders>
+            <w:shd w:fill="FFFFFF" w:val="clear"/>
+            <w:tcMar>
+              <w:left w:w="42" w:type="dxa"/>
+            </w:tcMar>
+          </w:tcPr>
+          <w:p>
+            <w:pPr>
+              <w:pStyle w:val="Contenidodelatabla"/>
+              <w:spacing w:lineRule="auto" w:line="240" w:before="0" w:after="66"/>
+              <w:jc w:val="center"/>
+              <w:rPr/>
+            </w:pPr>
+            <w:r>
+              <w:rPr/>
+            </w:r>
+          </w:p>
+        </w:tc>
+      </w:tr>
+      <w:tr>
+        <w:trPr/>
+        <w:tc>
+          <w:tcPr>
+            <w:tcW w:w="2106" w:type="dxa"/>
+            <w:tcBorders>
+              <w:top w:val="single" w:sz="2" w:space="0" w:color="000001"/>
+              <w:left w:val="single" w:sz="2" w:space="0" w:color="000001"/>
+              <w:bottom w:val="single" w:sz="2" w:space="0" w:color="000001"/>
+              <w:insideH w:val="single" w:sz="2" w:space="0" w:color="000001"/>
+            </w:tcBorders>
+            <w:shd w:fill="FFFFFF" w:val="clear"/>
+            <w:tcMar>
+              <w:left w:w="42" w:type="dxa"/>
+            </w:tcMar>
+          </w:tcPr>
+          <w:p>
+            <w:pPr>
+              <w:pStyle w:val="Contenidodelatabla"/>
+              <w:spacing w:lineRule="auto" w:line="240" w:before="0" w:after="66"/>
+              <w:jc w:val="center"/>
+              <w:rPr/>
+            </w:pPr>
+            <w:r>
+              <w:rPr/>
+            </w:r>
+          </w:p>
+        </w:tc>
+        <w:tc>
+          <w:tcPr>
+            <w:tcW w:w="2106" w:type="dxa"/>
+            <w:tcBorders>
+              <w:top w:val="single" w:sz="2" w:space="0" w:color="000001"/>
+              <w:left w:val="single" w:sz="2" w:space="0" w:color="000001"/>
+              <w:bottom w:val="single" w:sz="2" w:space="0" w:color="000001"/>
+              <w:insideH w:val="single" w:sz="2" w:space="0" w:color="000001"/>
+            </w:tcBorders>
+            <w:shd w:fill="FFFFFF" w:val="clear"/>
+            <w:tcMar>
+              <w:left w:w="42" w:type="dxa"/>
+            </w:tcMar>
+          </w:tcPr>
+          <w:p>
+            <w:pPr>
+              <w:pStyle w:val="Contenidodelatabla"/>
+              <w:spacing w:lineRule="auto" w:line="240" w:before="0" w:after="66"/>
+              <w:jc w:val="center"/>
+              <w:rPr/>
+            </w:pPr>
+            <w:r>
+              <w:rPr/>
+            </w:r>
+          </w:p>
+        </w:tc>
+        <w:tc>
+          <w:tcPr>
+            <w:tcW w:w="2106" w:type="dxa"/>
+            <w:tcBorders>
+              <w:top w:val="single" w:sz="2" w:space="0" w:color="000001"/>
+              <w:left w:val="single" w:sz="2" w:space="0" w:color="000001"/>
+              <w:bottom w:val="single" w:sz="2" w:space="0" w:color="000001"/>
+              <w:insideH w:val="single" w:sz="2" w:space="0" w:color="000001"/>
+            </w:tcBorders>
+            <w:shd w:fill="FFFFFF" w:val="clear"/>
+            <w:tcMar>
+              <w:left w:w="42" w:type="dxa"/>
+            </w:tcMar>
+          </w:tcPr>
+          <w:p>
+            <w:pPr>
+              <w:pStyle w:val="Contenidodelatabla"/>
+              <w:spacing w:lineRule="auto" w:line="240" w:before="0" w:after="66"/>
+              <w:jc w:val="center"/>
+              <w:rPr/>
+            </w:pPr>
+            <w:r>
+              <w:rPr/>
+            </w:r>
+          </w:p>
+        </w:tc>
+        <w:tc>
+          <w:tcPr>
+            <w:tcW w:w="2106" w:type="dxa"/>
+            <w:tcBorders>
+              <w:top w:val="single" w:sz="2" w:space="0" w:color="000001"/>
+              <w:left w:val="single" w:sz="2" w:space="0" w:color="000001"/>
+              <w:bottom w:val="single" w:sz="2" w:space="0" w:color="000001"/>
+              <w:right w:val="single" w:sz="2" w:space="0" w:color="000001"/>
+              <w:insideH w:val="single" w:sz="2" w:space="0" w:color="000001"/>
+              <w:insideV w:val="single" w:sz="2" w:space="0" w:color="000001"/>
+            </w:tcBorders>
+            <w:shd w:fill="FFFFFF" w:val="clear"/>
+            <w:tcMar>
+              <w:left w:w="42" w:type="dxa"/>
+            </w:tcMar>
+          </w:tcPr>
+          <w:p>
+            <w:pPr>
+              <w:pStyle w:val="Contenidodelatabla"/>
+              <w:spacing w:lineRule="auto" w:line="240" w:before="0" w:after="66"/>
+              <w:jc w:val="center"/>
+              <w:rPr/>
+            </w:pPr>
+            <w:r>
+              <w:rPr/>
+            </w:r>
+          </w:p>
+        </w:tc>
+      </w:tr>
+      <w:tr>
+        <w:trPr/>
+        <w:tc>
+          <w:tcPr>
+            <w:tcW w:w="2106" w:type="dxa"/>
+            <w:tcBorders>
+              <w:top w:val="single" w:sz="2" w:space="0" w:color="000001"/>
+              <w:left w:val="single" w:sz="2" w:space="0" w:color="000001"/>
+              <w:bottom w:val="single" w:sz="2" w:space="0" w:color="000001"/>
+              <w:insideH w:val="single" w:sz="2" w:space="0" w:color="000001"/>
+            </w:tcBorders>
+            <w:shd w:fill="FFFFFF" w:val="clear"/>
+            <w:tcMar>
+              <w:left w:w="42" w:type="dxa"/>
+            </w:tcMar>
+          </w:tcPr>
+          <w:p>
+            <w:pPr>
+              <w:pStyle w:val="Contenidodelatabla"/>
+              <w:spacing w:lineRule="auto" w:line="240" w:before="0" w:after="66"/>
+              <w:jc w:val="center"/>
+              <w:rPr/>
+            </w:pPr>
+            <w:r>
+              <w:rPr/>
+            </w:r>
+          </w:p>
+        </w:tc>
+        <w:tc>
+          <w:tcPr>
+            <w:tcW w:w="2106" w:type="dxa"/>
+            <w:tcBorders>
+              <w:top w:val="single" w:sz="2" w:space="0" w:color="000001"/>
+              <w:left w:val="single" w:sz="2" w:space="0" w:color="000001"/>
+              <w:bottom w:val="single" w:sz="2" w:space="0" w:color="000001"/>
+              <w:insideH w:val="single" w:sz="2" w:space="0" w:color="000001"/>
+            </w:tcBorders>
+            <w:shd w:fill="FFFFFF" w:val="clear"/>
+            <w:tcMar>
+              <w:left w:w="42" w:type="dxa"/>
+            </w:tcMar>
+          </w:tcPr>
+          <w:p>
+            <w:pPr>
+              <w:pStyle w:val="Contenidodelatabla"/>
+              <w:spacing w:lineRule="auto" w:line="240" w:before="0" w:after="66"/>
+              <w:jc w:val="center"/>
+              <w:rPr/>
+            </w:pPr>
+            <w:r>
+              <w:rPr/>
+            </w:r>
+          </w:p>
+        </w:tc>
+        <w:tc>
+          <w:tcPr>
+            <w:tcW w:w="2106" w:type="dxa"/>
+            <w:tcBorders>
+              <w:top w:val="single" w:sz="2" w:space="0" w:color="000001"/>
+              <w:left w:val="single" w:sz="2" w:space="0" w:color="000001"/>
+              <w:bottom w:val="single" w:sz="2" w:space="0" w:color="000001"/>
+              <w:insideH w:val="single" w:sz="2" w:space="0" w:color="000001"/>
+            </w:tcBorders>
+            <w:shd w:fill="FFFFFF" w:val="clear"/>
+            <w:tcMar>
+              <w:left w:w="42" w:type="dxa"/>
+            </w:tcMar>
+          </w:tcPr>
+          <w:p>
+            <w:pPr>
+              <w:pStyle w:val="Contenidodelatabla"/>
+              <w:spacing w:lineRule="auto" w:line="240" w:before="0" w:after="66"/>
+              <w:jc w:val="center"/>
+              <w:rPr/>
+            </w:pPr>
+            <w:r>
+              <w:rPr/>
+            </w:r>
+          </w:p>
+        </w:tc>
+        <w:tc>
+          <w:tcPr>
+            <w:tcW w:w="2106" w:type="dxa"/>
+            <w:tcBorders>
+              <w:top w:val="single" w:sz="2" w:space="0" w:color="000001"/>
+              <w:left w:val="single" w:sz="2" w:space="0" w:color="000001"/>
+              <w:bottom w:val="single" w:sz="2" w:space="0" w:color="000001"/>
+              <w:right w:val="single" w:sz="2" w:space="0" w:color="000001"/>
+              <w:insideH w:val="single" w:sz="2" w:space="0" w:color="000001"/>
+              <w:insideV w:val="single" w:sz="2" w:space="0" w:color="000001"/>
+            </w:tcBorders>
+            <w:shd w:fill="FFFFFF" w:val="clear"/>
+            <w:tcMar>
+              <w:left w:w="42" w:type="dxa"/>
+            </w:tcMar>
+          </w:tcPr>
+          <w:p>
+            <w:pPr>
+              <w:pStyle w:val="Contenidodelatabla"/>
+              <w:spacing w:lineRule="auto" w:line="240" w:before="0" w:after="66"/>
+              <w:jc w:val="center"/>
+              <w:rPr/>
+            </w:pPr>
+            <w:r>
+              <w:rPr/>
+            </w:r>
+          </w:p>
+        </w:tc>
+      </w:tr>
+      <w:tr>
+        <w:trPr/>
+        <w:tc>
+          <w:tcPr>
+            <w:tcW w:w="2106" w:type="dxa"/>
+            <w:tcBorders>
+              <w:top w:val="single" w:sz="2" w:space="0" w:color="000001"/>
+              <w:left w:val="single" w:sz="2" w:space="0" w:color="000001"/>
+              <w:bottom w:val="single" w:sz="2" w:space="0" w:color="000001"/>
+              <w:insideH w:val="single" w:sz="2" w:space="0" w:color="000001"/>
+            </w:tcBorders>
+            <w:shd w:fill="FFFFFF" w:val="clear"/>
+            <w:tcMar>
+              <w:left w:w="42" w:type="dxa"/>
+            </w:tcMar>
+          </w:tcPr>
+          <w:p>
+            <w:pPr>
+              <w:pStyle w:val="Contenidodelatabla"/>
+              <w:spacing w:lineRule="auto" w:line="240" w:before="0" w:after="66"/>
+              <w:jc w:val="center"/>
+              <w:rPr/>
+            </w:pPr>
+            <w:r>
+              <w:rPr/>
+            </w:r>
+          </w:p>
+        </w:tc>
+        <w:tc>
+          <w:tcPr>
+            <w:tcW w:w="2106" w:type="dxa"/>
+            <w:tcBorders>
+              <w:top w:val="single" w:sz="2" w:space="0" w:color="000001"/>
+              <w:left w:val="single" w:sz="2" w:space="0" w:color="000001"/>
+              <w:bottom w:val="single" w:sz="2" w:space="0" w:color="000001"/>
+              <w:insideH w:val="single" w:sz="2" w:space="0" w:color="000001"/>
+            </w:tcBorders>
+            <w:shd w:fill="FFFFFF" w:val="clear"/>
+            <w:tcMar>
+              <w:left w:w="42" w:type="dxa"/>
+            </w:tcMar>
+          </w:tcPr>
+          <w:p>
+            <w:pPr>
+              <w:pStyle w:val="Contenidodelatabla"/>
+              <w:spacing w:lineRule="auto" w:line="240" w:before="0" w:after="66"/>
+              <w:jc w:val="center"/>
+              <w:rPr/>
+            </w:pPr>
+            <w:r>
+              <w:rPr/>
+            </w:r>
+          </w:p>
+        </w:tc>
+        <w:tc>
+          <w:tcPr>
+            <w:tcW w:w="2106" w:type="dxa"/>
+            <w:tcBorders>
+              <w:top w:val="single" w:sz="2" w:space="0" w:color="000001"/>
+              <w:left w:val="single" w:sz="2" w:space="0" w:color="000001"/>
+              <w:bottom w:val="single" w:sz="2" w:space="0" w:color="000001"/>
+              <w:insideH w:val="single" w:sz="2" w:space="0" w:color="000001"/>
+            </w:tcBorders>
+            <w:shd w:fill="FFFFFF" w:val="clear"/>
+            <w:tcMar>
+              <w:left w:w="42" w:type="dxa"/>
+            </w:tcMar>
+          </w:tcPr>
+          <w:p>
+            <w:pPr>
+              <w:pStyle w:val="Contenidodelatabla"/>
+              <w:spacing w:lineRule="auto" w:line="240" w:before="0" w:after="66"/>
+              <w:jc w:val="center"/>
+              <w:rPr/>
+            </w:pPr>
+            <w:r>
+              <w:rPr/>
+            </w:r>
+          </w:p>
+        </w:tc>
+        <w:tc>
+          <w:tcPr>
+            <w:tcW w:w="2106" w:type="dxa"/>
+            <w:tcBorders>
+              <w:top w:val="single" w:sz="2" w:space="0" w:color="000001"/>
+              <w:left w:val="single" w:sz="2" w:space="0" w:color="000001"/>
+              <w:bottom w:val="single" w:sz="2" w:space="0" w:color="000001"/>
+              <w:right w:val="single" w:sz="2" w:space="0" w:color="000001"/>
+              <w:insideH w:val="single" w:sz="2" w:space="0" w:color="000001"/>
+              <w:insideV w:val="single" w:sz="2" w:space="0" w:color="000001"/>
+            </w:tcBorders>
+            <w:shd w:fill="FFFFFF" w:val="clear"/>
+            <w:tcMar>
+              <w:left w:w="42" w:type="dxa"/>
+            </w:tcMar>
+          </w:tcPr>
+          <w:p>
+            <w:pPr>
+              <w:pStyle w:val="Contenidodelatabla"/>
+              <w:spacing w:lineRule="auto" w:line="240" w:before="0" w:after="66"/>
+              <w:jc w:val="center"/>
+              <w:rPr/>
+            </w:pPr>
+            <w:r>
+              <w:rPr/>
+            </w:r>
+          </w:p>
+        </w:tc>
+      </w:tr>
+      <w:tr>
+        <w:trPr/>
+        <w:tc>
+          <w:tcPr>
+            <w:tcW w:w="2106" w:type="dxa"/>
+            <w:tcBorders>
+              <w:top w:val="single" w:sz="2" w:space="0" w:color="000001"/>
+              <w:left w:val="single" w:sz="2" w:space="0" w:color="000001"/>
+              <w:bottom w:val="single" w:sz="2" w:space="0" w:color="000001"/>
+              <w:insideH w:val="single" w:sz="2" w:space="0" w:color="000001"/>
+            </w:tcBorders>
+            <w:shd w:fill="FFFFFF" w:val="clear"/>
+            <w:tcMar>
+              <w:left w:w="42" w:type="dxa"/>
+            </w:tcMar>
+          </w:tcPr>
+          <w:p>
+            <w:pPr>
+              <w:pStyle w:val="Contenidodelatabla"/>
+              <w:spacing w:lineRule="auto" w:line="240" w:before="0" w:after="66"/>
+              <w:jc w:val="center"/>
+              <w:rPr/>
+            </w:pPr>
+            <w:r>
+              <w:rPr/>
+            </w:r>
+          </w:p>
+        </w:tc>
+        <w:tc>
+          <w:tcPr>
+            <w:tcW w:w="2106" w:type="dxa"/>
+            <w:tcBorders>
+              <w:top w:val="single" w:sz="2" w:space="0" w:color="000001"/>
+              <w:left w:val="single" w:sz="2" w:space="0" w:color="000001"/>
+              <w:bottom w:val="single" w:sz="2" w:space="0" w:color="000001"/>
+              <w:insideH w:val="single" w:sz="2" w:space="0" w:color="000001"/>
+            </w:tcBorders>
+            <w:shd w:fill="FFFFFF" w:val="clear"/>
+            <w:tcMar>
+              <w:left w:w="42" w:type="dxa"/>
+            </w:tcMar>
+          </w:tcPr>
+          <w:p>
+            <w:pPr>
+              <w:pStyle w:val="Contenidodelatabla"/>
+              <w:spacing w:lineRule="auto" w:line="240" w:before="0" w:after="66"/>
+              <w:jc w:val="center"/>
+              <w:rPr/>
+            </w:pPr>
+            <w:r>
+              <w:rPr/>
+            </w:r>
+          </w:p>
+        </w:tc>
+        <w:tc>
+          <w:tcPr>
+            <w:tcW w:w="2106" w:type="dxa"/>
+            <w:tcBorders>
+              <w:top w:val="single" w:sz="2" w:space="0" w:color="000001"/>
+              <w:left w:val="single" w:sz="2" w:space="0" w:color="000001"/>
+              <w:bottom w:val="single" w:sz="2" w:space="0" w:color="000001"/>
+              <w:insideH w:val="single" w:sz="2" w:space="0" w:color="000001"/>
+            </w:tcBorders>
+            <w:shd w:fill="FFFFFF" w:val="clear"/>
+            <w:tcMar>
+              <w:left w:w="42" w:type="dxa"/>
+            </w:tcMar>
+          </w:tcPr>
+          <w:p>
+            <w:pPr>
+              <w:pStyle w:val="Contenidodelatabla"/>
+              <w:spacing w:lineRule="auto" w:line="240" w:before="0" w:after="66"/>
+              <w:jc w:val="center"/>
+              <w:rPr/>
+            </w:pPr>
+            <w:r>
+              <w:rPr/>
+            </w:r>
+          </w:p>
+        </w:tc>
+        <w:tc>
+          <w:tcPr>
+            <w:tcW w:w="2106" w:type="dxa"/>
+            <w:tcBorders>
+              <w:top w:val="single" w:sz="2" w:space="0" w:color="000001"/>
+              <w:left w:val="single" w:sz="2" w:space="0" w:color="000001"/>
+              <w:bottom w:val="single" w:sz="2" w:space="0" w:color="000001"/>
+              <w:right w:val="single" w:sz="2" w:space="0" w:color="000001"/>
+              <w:insideH w:val="single" w:sz="2" w:space="0" w:color="000001"/>
+              <w:insideV w:val="single" w:sz="2" w:space="0" w:color="000001"/>
+            </w:tcBorders>
+            <w:shd w:fill="FFFFFF" w:val="clear"/>
+            <w:tcMar>
+              <w:left w:w="42" w:type="dxa"/>
+            </w:tcMar>
+          </w:tcPr>
+          <w:p>
+            <w:pPr>
+              <w:pStyle w:val="Contenidodelatabla"/>
+              <w:spacing w:lineRule="auto" w:line="240" w:before="0" w:after="66"/>
+              <w:jc w:val="center"/>
+              <w:rPr/>
+            </w:pPr>
+            <w:r>
+              <w:rPr/>
+            </w:r>
+          </w:p>
+        </w:tc>
+      </w:tr>
+      <w:tr>
+        <w:trPr/>
+        <w:tc>
+          <w:tcPr>
+            <w:tcW w:w="2106" w:type="dxa"/>
+            <w:tcBorders>
+              <w:top w:val="single" w:sz="2" w:space="0" w:color="000001"/>
+              <w:left w:val="single" w:sz="2" w:space="0" w:color="000001"/>
+              <w:bottom w:val="single" w:sz="2" w:space="0" w:color="000001"/>
+              <w:insideH w:val="single" w:sz="2" w:space="0" w:color="000001"/>
+            </w:tcBorders>
+            <w:shd w:fill="FFFFFF" w:val="clear"/>
+            <w:tcMar>
+              <w:left w:w="42" w:type="dxa"/>
+            </w:tcMar>
+          </w:tcPr>
+          <w:p>
+            <w:pPr>
+              <w:pStyle w:val="Contenidodelatabla"/>
+              <w:spacing w:lineRule="auto" w:line="240" w:before="0" w:after="66"/>
+              <w:jc w:val="center"/>
+              <w:rPr/>
+            </w:pPr>
+            <w:r>
+              <w:rPr/>
+            </w:r>
+          </w:p>
+        </w:tc>
+        <w:tc>
+          <w:tcPr>
+            <w:tcW w:w="2106" w:type="dxa"/>
+            <w:tcBorders>
+              <w:top w:val="single" w:sz="2" w:space="0" w:color="000001"/>
+              <w:left w:val="single" w:sz="2" w:space="0" w:color="000001"/>
+              <w:bottom w:val="single" w:sz="2" w:space="0" w:color="000001"/>
+              <w:insideH w:val="single" w:sz="2" w:space="0" w:color="000001"/>
+            </w:tcBorders>
+            <w:shd w:fill="FFFFFF" w:val="clear"/>
+            <w:tcMar>
+              <w:left w:w="42" w:type="dxa"/>
+            </w:tcMar>
+          </w:tcPr>
+          <w:p>
+            <w:pPr>
+              <w:pStyle w:val="Contenidodelatabla"/>
+              <w:spacing w:lineRule="auto" w:line="240" w:before="0" w:after="66"/>
+              <w:jc w:val="center"/>
+              <w:rPr/>
+            </w:pPr>
+            <w:r>
+              <w:rPr/>
+            </w:r>
+          </w:p>
+        </w:tc>
+        <w:tc>
+          <w:tcPr>
+            <w:tcW w:w="2106" w:type="dxa"/>
+            <w:tcBorders>
+              <w:top w:val="single" w:sz="2" w:space="0" w:color="000001"/>
+              <w:left w:val="single" w:sz="2" w:space="0" w:color="000001"/>
+              <w:bottom w:val="single" w:sz="2" w:space="0" w:color="000001"/>
+              <w:insideH w:val="single" w:sz="2" w:space="0" w:color="000001"/>
+            </w:tcBorders>
+            <w:shd w:fill="FFFFFF" w:val="clear"/>
+            <w:tcMar>
+              <w:left w:w="42" w:type="dxa"/>
+            </w:tcMar>
+          </w:tcPr>
+          <w:p>
+            <w:pPr>
+              <w:pStyle w:val="Contenidodelatabla"/>
+              <w:spacing w:lineRule="auto" w:line="240" w:before="0" w:after="66"/>
+              <w:jc w:val="center"/>
+              <w:rPr/>
+            </w:pPr>
+            <w:r>
+              <w:rPr/>
+            </w:r>
+          </w:p>
+        </w:tc>
+        <w:tc>
+          <w:tcPr>
+            <w:tcW w:w="2106" w:type="dxa"/>
+            <w:tcBorders>
+              <w:top w:val="single" w:sz="2" w:space="0" w:color="000001"/>
+              <w:left w:val="single" w:sz="2" w:space="0" w:color="000001"/>
+              <w:bottom w:val="single" w:sz="2" w:space="0" w:color="000001"/>
+              <w:right w:val="single" w:sz="2" w:space="0" w:color="000001"/>
+              <w:insideH w:val="single" w:sz="2" w:space="0" w:color="000001"/>
+              <w:insideV w:val="single" w:sz="2" w:space="0" w:color="000001"/>
+            </w:tcBorders>
+            <w:shd w:fill="FFFFFF" w:val="clear"/>
+            <w:tcMar>
+              <w:left w:w="42" w:type="dxa"/>
+            </w:tcMar>
+          </w:tcPr>
+          <w:p>
+            <w:pPr>
+              <w:pStyle w:val="Contenidodelatabla"/>
+              <w:spacing w:lineRule="auto" w:line="240" w:before="0" w:after="66"/>
+              <w:jc w:val="center"/>
+              <w:rPr/>
+            </w:pPr>
+            <w:r>
+              <w:rPr/>
+            </w:r>
+          </w:p>
+        </w:tc>
+      </w:tr>
+      <w:tr>
+        <w:trPr/>
+        <w:tc>
+          <w:tcPr>
+            <w:tcW w:w="2106" w:type="dxa"/>
+            <w:tcBorders>
+              <w:top w:val="single" w:sz="2" w:space="0" w:color="000001"/>
+              <w:left w:val="single" w:sz="2" w:space="0" w:color="000001"/>
+              <w:bottom w:val="single" w:sz="2" w:space="0" w:color="000001"/>
+              <w:insideH w:val="single" w:sz="2" w:space="0" w:color="000001"/>
+            </w:tcBorders>
+            <w:shd w:fill="FFFFFF" w:val="clear"/>
+            <w:tcMar>
+              <w:left w:w="42" w:type="dxa"/>
+            </w:tcMar>
+          </w:tcPr>
+          <w:p>
+            <w:pPr>
+              <w:pStyle w:val="Contenidodelatabla"/>
+              <w:spacing w:lineRule="auto" w:line="240" w:before="0" w:after="66"/>
+              <w:jc w:val="center"/>
+              <w:rPr/>
+            </w:pPr>
+            <w:r>
+              <w:rPr/>
+            </w:r>
+          </w:p>
+        </w:tc>
+        <w:tc>
+          <w:tcPr>
+            <w:tcW w:w="2106" w:type="dxa"/>
+            <w:tcBorders>
+              <w:top w:val="single" w:sz="2" w:space="0" w:color="000001"/>
+              <w:left w:val="single" w:sz="2" w:space="0" w:color="000001"/>
+              <w:bottom w:val="single" w:sz="2" w:space="0" w:color="000001"/>
+              <w:insideH w:val="single" w:sz="2" w:space="0" w:color="000001"/>
+            </w:tcBorders>
+            <w:shd w:fill="FFFFFF" w:val="clear"/>
+            <w:tcMar>
+              <w:left w:w="42" w:type="dxa"/>
+            </w:tcMar>
+          </w:tcPr>
+          <w:p>
+            <w:pPr>
+              <w:pStyle w:val="Contenidodelatabla"/>
+              <w:spacing w:lineRule="auto" w:line="240" w:before="0" w:after="66"/>
+              <w:jc w:val="center"/>
+              <w:rPr/>
+            </w:pPr>
+            <w:r>
+              <w:rPr/>
+            </w:r>
+          </w:p>
+        </w:tc>
+        <w:tc>
+          <w:tcPr>
+            <w:tcW w:w="2106" w:type="dxa"/>
+            <w:tcBorders>
+              <w:top w:val="single" w:sz="2" w:space="0" w:color="000001"/>
+              <w:left w:val="single" w:sz="2" w:space="0" w:color="000001"/>
+              <w:bottom w:val="single" w:sz="2" w:space="0" w:color="000001"/>
+              <w:insideH w:val="single" w:sz="2" w:space="0" w:color="000001"/>
+            </w:tcBorders>
+            <w:shd w:fill="FFFFFF" w:val="clear"/>
+            <w:tcMar>
+              <w:left w:w="42" w:type="dxa"/>
+            </w:tcMar>
+          </w:tcPr>
+          <w:p>
+            <w:pPr>
+              <w:pStyle w:val="Contenidodelatabla"/>
+              <w:spacing w:lineRule="auto" w:line="240" w:before="0" w:after="66"/>
+              <w:jc w:val="center"/>
+              <w:rPr/>
+            </w:pPr>
+            <w:r>
+              <w:rPr/>
+            </w:r>
+          </w:p>
+        </w:tc>
+        <w:tc>
+          <w:tcPr>
+            <w:tcW w:w="2106" w:type="dxa"/>
+            <w:tcBorders>
+              <w:top w:val="single" w:sz="2" w:space="0" w:color="000001"/>
+              <w:left w:val="single" w:sz="2" w:space="0" w:color="000001"/>
+              <w:bottom w:val="single" w:sz="2" w:space="0" w:color="000001"/>
+              <w:right w:val="single" w:sz="2" w:space="0" w:color="000001"/>
+              <w:insideH w:val="single" w:sz="2" w:space="0" w:color="000001"/>
+              <w:insideV w:val="single" w:sz="2" w:space="0" w:color="000001"/>
+            </w:tcBorders>
+            <w:shd w:fill="FFFFFF" w:val="clear"/>
+            <w:tcMar>
+              <w:left w:w="42" w:type="dxa"/>
+            </w:tcMar>
+          </w:tcPr>
+          <w:p>
+            <w:pPr>
+              <w:pStyle w:val="Contenidodelatabla"/>
+              <w:spacing w:lineRule="auto" w:line="240" w:before="0" w:after="66"/>
+              <w:jc w:val="center"/>
+              <w:rPr/>
+            </w:pPr>
+            <w:r>
+              <w:rPr/>
+            </w:r>
+          </w:p>
+        </w:tc>
+      </w:tr>
+      <w:tr>
+        <w:trPr/>
+        <w:tc>
+          <w:tcPr>
+            <w:tcW w:w="2106" w:type="dxa"/>
+            <w:tcBorders>
+              <w:top w:val="single" w:sz="2" w:space="0" w:color="000001"/>
+              <w:left w:val="single" w:sz="2" w:space="0" w:color="000001"/>
+              <w:bottom w:val="single" w:sz="2" w:space="0" w:color="000001"/>
+              <w:insideH w:val="single" w:sz="2" w:space="0" w:color="000001"/>
+            </w:tcBorders>
+            <w:shd w:fill="FFFFFF" w:val="clear"/>
+            <w:tcMar>
+              <w:left w:w="42" w:type="dxa"/>
+            </w:tcMar>
+          </w:tcPr>
+          <w:p>
+            <w:pPr>
+              <w:pStyle w:val="Contenidodelatabla"/>
+              <w:spacing w:lineRule="auto" w:line="240" w:before="0" w:after="66"/>
+              <w:jc w:val="center"/>
+              <w:rPr/>
+            </w:pPr>
+            <w:r>
+              <w:rPr/>
+            </w:r>
+          </w:p>
+        </w:tc>
+        <w:tc>
+          <w:tcPr>
+            <w:tcW w:w="2106" w:type="dxa"/>
+            <w:tcBorders>
+              <w:top w:val="single" w:sz="2" w:space="0" w:color="000001"/>
+              <w:left w:val="single" w:sz="2" w:space="0" w:color="000001"/>
+              <w:bottom w:val="single" w:sz="2" w:space="0" w:color="000001"/>
+              <w:insideH w:val="single" w:sz="2" w:space="0" w:color="000001"/>
+            </w:tcBorders>
+            <w:shd w:fill="FFFFFF" w:val="clear"/>
+            <w:tcMar>
+              <w:left w:w="42" w:type="dxa"/>
+            </w:tcMar>
+          </w:tcPr>
+          <w:p>
+            <w:pPr>
+              <w:pStyle w:val="Contenidodelatabla"/>
+              <w:spacing w:lineRule="auto" w:line="240" w:before="0" w:after="66"/>
+              <w:jc w:val="center"/>
+              <w:rPr/>
+            </w:pPr>
+            <w:r>
+              <w:rPr/>
+            </w:r>
+          </w:p>
+        </w:tc>
+        <w:tc>
+          <w:tcPr>
+            <w:tcW w:w="2106" w:type="dxa"/>
+            <w:tcBorders>
+              <w:top w:val="single" w:sz="2" w:space="0" w:color="000001"/>
+              <w:left w:val="single" w:sz="2" w:space="0" w:color="000001"/>
+              <w:bottom w:val="single" w:sz="2" w:space="0" w:color="000001"/>
+              <w:insideH w:val="single" w:sz="2" w:space="0" w:color="000001"/>
+            </w:tcBorders>
+            <w:shd w:fill="FFFFFF" w:val="clear"/>
+            <w:tcMar>
+              <w:left w:w="42" w:type="dxa"/>
+            </w:tcMar>
+          </w:tcPr>
+          <w:p>
+            <w:pPr>
+              <w:pStyle w:val="Contenidodelatabla"/>
+              <w:spacing w:lineRule="auto" w:line="240" w:before="0" w:after="66"/>
+              <w:jc w:val="center"/>
+              <w:rPr/>
+            </w:pPr>
+            <w:r>
+              <w:rPr/>
+            </w:r>
+          </w:p>
+        </w:tc>
+        <w:tc>
+          <w:tcPr>
+            <w:tcW w:w="2106" w:type="dxa"/>
+            <w:tcBorders>
+              <w:top w:val="single" w:sz="2" w:space="0" w:color="000001"/>
+              <w:left w:val="single" w:sz="2" w:space="0" w:color="000001"/>
+              <w:bottom w:val="single" w:sz="2" w:space="0" w:color="000001"/>
+              <w:right w:val="single" w:sz="2" w:space="0" w:color="000001"/>
+              <w:insideH w:val="single" w:sz="2" w:space="0" w:color="000001"/>
+              <w:insideV w:val="single" w:sz="2" w:space="0" w:color="000001"/>
+            </w:tcBorders>
+            <w:shd w:fill="FFFFFF" w:val="clear"/>
+            <w:tcMar>
+              <w:left w:w="42" w:type="dxa"/>
+            </w:tcMar>
+          </w:tcPr>
+          <w:p>
+            <w:pPr>
+              <w:pStyle w:val="Contenidodelatabla"/>
+              <w:spacing w:lineRule="auto" w:line="240" w:before="0" w:after="66"/>
+              <w:jc w:val="center"/>
+              <w:rPr/>
+            </w:pPr>
+            <w:r>
+              <w:rPr/>
+            </w:r>
+          </w:p>
+        </w:tc>
+      </w:tr>
+    </w:tbl>
+    <w:p>
+      <w:pPr>
+        <w:pStyle w:val="Normal"/>
+        <w:rPr/>
+      </w:pPr>
+      <w:r>
+        <w:rPr/>
+      </w:r>
+      <w:r>
+        <w:br w:type="page"/>
+      </w:r>
+    </w:p>
+    <w:p>
+      <w:pPr>
+        <w:pStyle w:val="Encabezado1"/>
+        <w:rPr/>
+      </w:pPr>
+      <w:bookmarkStart w:id="3" w:name="__RefHeading___Toc262_181571381"/>
+      <w:bookmarkStart w:id="4" w:name="_Toc437361815"/>
+      <w:bookmarkEnd w:id="3"/>
+      <w:bookmarkEnd w:id="4"/>
+      <w:r>
+        <w:rPr/>
+        <w:t xml:space="preserve">2. </w:t>
+      </w:r>
+      <w:r>
+        <w:rPr/>
+        <w:t>Identificación de las herramientas de trabajo a usar para microplanificación</w:t>
+      </w:r>
+    </w:p>
+    <w:p>
+      <w:pPr>
+        <w:pStyle w:val="Encabezado2"/>
+        <w:rPr/>
+      </w:pPr>
+      <w:r>
+        <w:rPr/>
+        <w:t>Pivotal tracker</w:t>
+      </w:r>
+    </w:p>
+    <w:p>
+      <w:pPr>
+        <w:pStyle w:val="Standard"/>
+        <w:ind w:firstLine="720"/>
+        <w:rPr/>
+      </w:pPr>
+      <w:r>
+        <w:rPr/>
+        <w:t>Pivotal Tracker es un producto para la gestión de proyectos ágiles y en los que es necesaria una coordinación de equipo. Permite descomponer según los requisitos del proyecto, por prioridades, etcétera. El equipo trabaja en distintos hilos y los va completando, además de permitir que los clientes vayan aceptando opciones y retroalimentando el proceso. La herramienta incluye el intercambio de archivos, la gestión de tareas, el seguimiento de estas, la velocidad y planificación de iteraciones, la liberación de marcadores y la creación de gráficos.</w:t>
+      </w:r>
+    </w:p>
+    <w:p>
+      <w:pPr>
+        <w:pStyle w:val="Standard"/>
+        <w:ind w:firstLine="720"/>
+        <w:rPr/>
+      </w:pPr>
+      <w:r>
+        <w:rPr/>
+        <w:t>Mediante esta herramienta llevamos toda la planificación de tiempos. Con ella repartimos las tareas, les establecemos el tiempo real en el que hay que hacer las entregas, y el tiempo esperado que estimamos que pueda durar cada una.</w:t>
+      </w:r>
+    </w:p>
+    <w:p>
+      <w:pPr>
+        <w:pStyle w:val="Normal"/>
+        <w:rPr/>
+      </w:pPr>
+      <w:r>
+        <w:rPr/>
+      </w:r>
+    </w:p>
+    <w:p>
+      <w:pPr>
+        <w:pStyle w:val="Encabezado1"/>
+        <w:rPr/>
+      </w:pPr>
+      <w:bookmarkStart w:id="5" w:name="__RefHeading___Toc264_181571381"/>
+      <w:bookmarkStart w:id="6" w:name="_Toc437361816"/>
+      <w:bookmarkEnd w:id="5"/>
+      <w:bookmarkEnd w:id="6"/>
+      <w:r>
+        <mc:AlternateContent>
+          <mc:Choice Requires="wps">
+            <w:drawing>
+              <wp:anchor behindDoc="0" distT="0" distB="2743200" distL="182880" distR="182880" simplePos="0" locked="0" layoutInCell="1" allowOverlap="1" relativeHeight="6" wp14:anchorId="061485E4">
+                <wp:simplePos x="0" y="0"/>
+                <wp:positionH relativeFrom="page">
+                  <wp:posOffset>458470</wp:posOffset>
+                </wp:positionH>
+                <wp:positionV relativeFrom="margin">
+                  <wp:align>top</wp:align>
+                </wp:positionV>
+                <wp:extent cx="1337310" cy="8469630"/>
+                <wp:effectExtent l="0" t="0" r="0" b="0"/>
+                <wp:wrapSquare wrapText="largest"/>
+                <wp:docPr id="9" name="Cuadro de texto  5" descr="Sidebar"/>
+                <a:graphic xmlns:a="http://schemas.openxmlformats.org/drawingml/2006/main">
+                  <a:graphicData uri="http://schemas.microsoft.com/office/word/2010/wordprocessingShape">
+                    <wps:wsp>
+                      <wps:cNvSpPr/>
+                      <wps:spPr>
+                        <a:xfrm>
+                          <a:off x="0" y="0"/>
+                          <a:ext cx="1336680" cy="8469000"/>
+                        </a:xfrm>
+                        <a:prstGeom prst="rect">
+                          <a:avLst/>
+                        </a:prstGeom>
+                        <a:noFill/>
+                        <a:ln w="6480">
+                          <a:noFill/>
+                        </a:ln>
+                      </wps:spPr>
+                      <wps:style>
+                        <a:lnRef idx="0">
+                          <a:schemeClr val="accent1"/>
+                        </a:lnRef>
+                        <a:fillRef idx="0">
+                          <a:schemeClr val="accent1"/>
+                        </a:fillRef>
+                        <a:effectRef idx="0">
+                          <a:schemeClr val="accent1"/>
+                        </a:effectRef>
+                        <a:fontRef idx="minor"/>
+                      </wps:style>
+                      <wps:txbx>
+                        <w:txbxContent>
+                          <w:p>
+                            <w:pPr>
+                              <w:pStyle w:val="Quote"/>
+                              <w:spacing w:lineRule="auto" w:line="288" w:before="240" w:after="240"/>
+                              <w:rPr/>
+                            </w:pPr>
+                            <w:r>
+                              <w:rPr/>
+                            </w:r>
+                          </w:p>
+                        </w:txbxContent>
+                      </wps:txbx>
+                      <wps:bodyPr lIns="45720" rIns="45720" tIns="0" bIns="0">
+                        <a:prstTxWarp prst="textNoShape"/>
+                        <a:noAutofit/>
+                      </wps:bodyPr>
+                    </wps:wsp>
+                  </a:graphicData>
+                </a:graphic>
+                <wp14:sizeRelH relativeFrom="margin">
+                  <wp14:pctWidth>25000</wp14:pctWidth>
+                </wp14:sizeRelH>
+                <wp14:sizeRelV relativeFrom="margin">
+                  <wp14:pctHeight>95000</wp14:pctHeight>
+                </wp14:sizeRelV>
+              </wp:anchor>
+            </w:drawing>
+          </mc:Choice>
+          <mc:Fallback>
+            <w:pict>
+              <v:rect id="shape_0" ID="Cuadro de texto  5" stroked="f" style="position:absolute;margin-left:36.1pt;margin-top:0pt;width:105.2pt;height:666.8pt;mso-position-horizontal-relative:page;mso-position-vertical:top;mso-position-vertical-relative:margin" wp14:anchorId="061485E4">
+                <w10:wrap type="none"/>
+                <v:fill o:detectmouseclick="t" on="false"/>
+                <v:stroke color="#3465a4" weight="6480" joinstyle="round" endcap="flat"/>
+                <v:textbox>
+                  <w:txbxContent>
+                    <w:p>
+                      <w:pPr>
+                        <w:pStyle w:val="Quote"/>
+                        <w:spacing w:lineRule="auto" w:line="288" w:before="240" w:after="240"/>
+                        <w:rPr/>
+                      </w:pPr>
+                      <w:r>
+                        <w:rPr/>
+                      </w:r>
+                    </w:p>
+                  </w:txbxContent>
+                </v:textbox>
+              </v:rect>
+            </w:pict>
+          </mc:Fallback>
+        </mc:AlternateContent>
+      </w:r>
+      <w:r>
+        <w:rPr/>
+        <w:t xml:space="preserve">3. </w:t>
+      </w:r>
+      <w:r>
+        <w:rPr/>
+        <w:t>Identificación de las herramientas de trabajo a usar para edición de documentos</w:t>
+      </w:r>
+    </w:p>
+    <w:p>
+      <w:pPr>
+        <w:pStyle w:val="Encabezado2"/>
+        <w:rPr/>
+      </w:pPr>
+      <w:r>
+        <w:rPr/>
+        <w:t>Microsoft Office (Word y Excel):</w:t>
+      </w:r>
+    </w:p>
+    <w:p>
+      <w:pPr>
+        <w:pStyle w:val="Normal"/>
+        <w:rPr/>
+      </w:pPr>
+      <w:r>
+        <w:rPr/>
+        <w:tab/>
+        <w:t xml:space="preserve">Utilizaremos el paquete de aplicaciones ofimáticas Microsoft Office, y en concreto Word y Excel, para la creación y modificación de los documentos de texto con estilo asociado. Por tanto, la herramienta principal será Microsoft Word, con lo que el formato de archivo que utilizaremos será </w:t>
+      </w:r>
+      <w:r>
+        <w:rPr>
+          <w:i/>
+        </w:rPr>
+        <w:t>.docx</w:t>
+      </w:r>
+      <w:r>
+        <w:rPr/>
+        <w:t xml:space="preserve">. El uso de Microsoft Excel se limitará a la edición de tablas (en formato </w:t>
+      </w:r>
+      <w:r>
+        <w:rPr>
+          <w:i/>
+        </w:rPr>
+        <w:t>.xlsx</w:t>
+      </w:r>
+      <w:r>
+        <w:rPr/>
+        <w:t xml:space="preserve">) que luego se trasladarán al archivo de Word correspondiente. </w:t>
+      </w:r>
+    </w:p>
+    <w:p>
+      <w:pPr>
+        <w:pStyle w:val="Encabezado2"/>
+        <w:rPr/>
+      </w:pPr>
+      <w:r>
+        <w:rPr/>
+        <w:t>Google Docs:</w:t>
+      </w:r>
+    </w:p>
+    <w:p>
+      <w:pPr>
+        <w:pStyle w:val="Normal"/>
+        <w:rPr/>
+      </w:pPr>
+      <w:r>
+        <w:rPr/>
+        <w:tab/>
+        <w:t xml:space="preserve">En caso de necesitar trabajar de forma colaborativa (simultánea) en algún tipo de documento de texto o tabla, se utilizará Google Docs. Nótese que en ningún momento Google Docs sustituirá a nuestro repositorio de desarrollo, pues cuando acabe la sesión de trabajo simultánea el archivo será exportado a formato </w:t>
+      </w:r>
+      <w:r>
+        <w:rPr>
+          <w:i/>
+        </w:rPr>
+        <w:t>.docx</w:t>
+      </w:r>
+      <w:r>
+        <w:rPr/>
+        <w:t xml:space="preserve"> y añadido o modificado en el repositorio.</w:t>
+      </w:r>
+    </w:p>
+    <w:p>
+      <w:pPr>
+        <w:pStyle w:val="Encabezado2"/>
+        <w:rPr/>
+      </w:pPr>
+      <w:r>
+        <w:rPr/>
+        <w:t>GanttProject:</w:t>
+      </w:r>
+    </w:p>
+    <w:p>
+      <w:pPr>
+        <w:pStyle w:val="Normal"/>
+        <w:rPr/>
+      </w:pPr>
+      <w:r>
+        <w:rPr/>
+        <w:tab/>
+        <w:t xml:space="preserve">Utilizaremos el programa GanttProject para crear y modificar los diagramas de Gantt asociados a nuestra planificación de tareas. Esto se guardarán normalmente con extensión </w:t>
+      </w:r>
+      <w:r>
+        <w:rPr>
+          <w:i/>
+        </w:rPr>
+        <w:t>.gan</w:t>
+      </w:r>
+      <w:r>
+        <w:rPr/>
+        <w:t xml:space="preserve"> y serán exportados a imagen (</w:t>
+      </w:r>
+      <w:r>
+        <w:rPr>
+          <w:i/>
+        </w:rPr>
+        <w:t>.jpg</w:t>
+      </w:r>
+      <w:r>
+        <w:rPr/>
+        <w:t>) o pdf (</w:t>
+      </w:r>
+      <w:r>
+        <w:rPr>
+          <w:i/>
+        </w:rPr>
+        <w:t>.pdf</w:t>
+      </w:r>
+      <w:r>
+        <w:rPr/>
+        <w:t>) para facilitar su visualización individualmente y su inclusión en otros documentos, normalmente de texto.</w:t>
+      </w:r>
+    </w:p>
+    <w:p>
+      <w:pPr>
+        <w:pStyle w:val="Normal"/>
+        <w:rPr/>
+      </w:pPr>
+      <w:r>
+        <w:rPr/>
+      </w:r>
+    </w:p>
+    <w:p>
+      <w:pPr>
+        <w:pStyle w:val="Encabezado2"/>
+        <w:rPr/>
+      </w:pPr>
+      <w:r>
+        <w:rPr/>
+        <w:t>PDF Creator:</w:t>
+      </w:r>
+    </w:p>
+    <w:p>
+      <w:pPr>
+        <w:pStyle w:val="Normal"/>
+        <w:rPr/>
+      </w:pPr>
+      <w:bookmarkStart w:id="7" w:name="_GoBack"/>
+      <w:bookmarkEnd w:id="7"/>
+      <w:r>
+        <w:rPr/>
+        <w:tab/>
+        <w:t>Esta herramienta simple y útil cumple nos facilita la conversión de archivos de edición de texto a .pdf que facilita la lectura del mismo.</w:t>
+      </w:r>
+    </w:p>
+    <w:p>
+      <w:pPr>
+        <w:pStyle w:val="Encabezado1"/>
+        <w:rPr/>
+      </w:pPr>
+      <w:bookmarkStart w:id="8" w:name="__RefHeading___Toc266_181571381"/>
+      <w:bookmarkStart w:id="9" w:name="_Toc437361817"/>
+      <w:bookmarkEnd w:id="8"/>
+      <w:bookmarkEnd w:id="9"/>
+      <w:r>
+        <mc:AlternateContent>
+          <mc:Choice Requires="wps">
+            <w:drawing>
+              <wp:anchor behindDoc="0" distT="0" distB="2743200" distL="182880" distR="182880" simplePos="0" locked="0" layoutInCell="1" allowOverlap="1" relativeHeight="7" wp14:anchorId="00914BD7">
+                <wp:simplePos x="0" y="0"/>
+                <wp:positionH relativeFrom="page">
+                  <wp:posOffset>458470</wp:posOffset>
+                </wp:positionH>
+                <wp:positionV relativeFrom="margin">
+                  <wp:align>top</wp:align>
+                </wp:positionV>
+                <wp:extent cx="1337310" cy="8469630"/>
+                <wp:effectExtent l="0" t="0" r="0" b="0"/>
+                <wp:wrapSquare wrapText="largest"/>
+                <wp:docPr id="11" name="Cuadro de texto  5" descr="Sidebar"/>
+                <a:graphic xmlns:a="http://schemas.openxmlformats.org/drawingml/2006/main">
+                  <a:graphicData uri="http://schemas.microsoft.com/office/word/2010/wordprocessingShape">
+                    <wps:wsp>
+                      <wps:cNvSpPr/>
+                      <wps:spPr>
+                        <a:xfrm>
+                          <a:off x="0" y="0"/>
+                          <a:ext cx="1336680" cy="8469000"/>
+                        </a:xfrm>
+                        <a:prstGeom prst="rect">
+                          <a:avLst/>
+                        </a:prstGeom>
+                        <a:noFill/>
+                        <a:ln w="6480">
+                          <a:noFill/>
+                        </a:ln>
+                      </wps:spPr>
+                      <wps:style>
+                        <a:lnRef idx="0">
+                          <a:schemeClr val="accent1"/>
+                        </a:lnRef>
+                        <a:fillRef idx="0">
+                          <a:schemeClr val="accent1"/>
+                        </a:fillRef>
+                        <a:effectRef idx="0">
+                          <a:schemeClr val="accent1"/>
+                        </a:effectRef>
+                        <a:fontRef idx="minor"/>
+                      </wps:style>
+                      <wps:txbx>
+                        <w:txbxContent>
+                          <w:p>
+                            <w:pPr>
+                              <w:pStyle w:val="Quote"/>
+                              <w:spacing w:lineRule="auto" w:line="288" w:before="240" w:after="240"/>
+                              <w:rPr/>
+                            </w:pPr>
+                            <w:r>
+                              <w:rPr/>
+                            </w:r>
+                          </w:p>
+                        </w:txbxContent>
+                      </wps:txbx>
+                      <wps:bodyPr lIns="45720" rIns="45720" tIns="0" bIns="0">
+                        <a:prstTxWarp prst="textNoShape"/>
+                        <a:noAutofit/>
+                      </wps:bodyPr>
+                    </wps:wsp>
+                  </a:graphicData>
+                </a:graphic>
+                <wp14:sizeRelH relativeFrom="margin">
+                  <wp14:pctWidth>25000</wp14:pctWidth>
+                </wp14:sizeRelH>
+                <wp14:sizeRelV relativeFrom="margin">
+                  <wp14:pctHeight>95000</wp14:pctHeight>
+                </wp14:sizeRelV>
+              </wp:anchor>
+            </w:drawing>
+          </mc:Choice>
+          <mc:Fallback>
+            <w:pict>
+              <v:rect id="shape_0" ID="Cuadro de texto  5" stroked="f" style="position:absolute;margin-left:36.1pt;margin-top:0pt;width:105.2pt;height:666.8pt;mso-position-horizontal-relative:page;mso-position-vertical:top;mso-position-vertical-relative:margin" wp14:anchorId="00914BD7">
+                <w10:wrap type="none"/>
+                <v:fill o:detectmouseclick="t" on="false"/>
+                <v:stroke color="#3465a4" weight="6480" joinstyle="round" endcap="flat"/>
+                <v:textbox>
+                  <w:txbxContent>
+                    <w:p>
+                      <w:pPr>
+                        <w:pStyle w:val="Quote"/>
+                        <w:spacing w:lineRule="auto" w:line="288" w:before="240" w:after="240"/>
+                        <w:rPr/>
+                      </w:pPr>
+                      <w:r>
+                        <w:rPr/>
+                      </w:r>
+                    </w:p>
+                  </w:txbxContent>
+                </v:textbox>
+              </v:rect>
+            </w:pict>
+          </mc:Fallback>
+        </mc:AlternateContent>
+      </w:r>
+      <w:r>
+        <w:rPr/>
+        <w:t xml:space="preserve">4. </w:t>
+      </w:r>
+      <w:r>
+        <w:rPr/>
+        <w:t>Identificación de las herramientas de trabajo a usar como repositorio</w:t>
+      </w:r>
+    </w:p>
+    <w:p>
+      <w:pPr>
+        <w:pStyle w:val="Encabezado2"/>
+        <w:rPr/>
+      </w:pPr>
+      <w:r>
+        <w:rPr/>
+        <w:t>Github</w:t>
+      </w:r>
+    </w:p>
+    <w:p>
+      <w:pPr>
+        <w:pStyle w:val="Normal"/>
+        <w:rPr/>
+      </w:pPr>
+      <w:r>
+        <w:rPr/>
+        <w:tab/>
+        <w:t>Nuestro repositorio principal estará alojado en GitHub (</w:t>
+      </w:r>
+      <w:hyperlink r:id="rId2">
+        <w:r>
+          <w:rPr>
+            <w:webHidden/>
+            <w:rStyle w:val="EnlacedeInternet"/>
+            <w:vanish/>
+          </w:rPr>
+          <w:t>https://github.com/</w:t>
+        </w:r>
+      </w:hyperlink>
+      <w:r>
+        <w:rPr/>
+        <w:t xml:space="preserve">). Esta es una plataforma de desarrollo colaborativo para alojar proyectos utilizando el sistema de control de versiones git. Este repositorio nos permite llevar por tanto un seguimiento de las versiones de nuestros artefactos de desarrollo, completo con el responsable y el momento de los cambios y la posibilidad de volver a versiones anteriores. Si bien está más orientado a los archivos de código, este tipo de características lo hacen superior a alternativas como Google Drive. </w:t>
+      </w:r>
+    </w:p>
+    <w:p>
+      <w:pPr>
+        <w:pStyle w:val="Normal"/>
+        <w:rPr/>
+      </w:pPr>
+      <w:r>
+        <w:rPr/>
+        <w:tab/>
+        <w:t>Por tanto, usaremos GitHub para gestionar todos nuestros artefactos de desarrollo, es decir, como repositorio en el que mantener sincronizados todos estos artefactos.</w:t>
+      </w:r>
+    </w:p>
+    <w:p>
+      <w:pPr>
+        <w:pStyle w:val="Normal"/>
+        <w:numPr>
+          <w:ilvl w:val="0"/>
+          <w:numId w:val="3"/>
+        </w:numPr>
+        <w:rPr/>
+      </w:pPr>
+      <w:r>
+        <w:rPr/>
+        <w:tab/>
+        <w:t>Además usamos una herramienta muy útil de esta plataforma, GitHub Desktop. Esta herramienta de escritorio nos permite trabajar de una forma mucho más cómoda, pudiendo alojar los archivos del proyecto en nuestro propio disco local y subiéndolos a nuestro repositorio en GitHub cuando queramos.</w:t>
+      </w:r>
+    </w:p>
+    <w:p>
+      <w:pPr>
+        <w:pStyle w:val="Normal"/>
+        <w:rPr/>
+      </w:pPr>
+      <w:r>
+        <w:rPr/>
+        <w:t>En el repositorio, se seguira una estructura de carpeta por componente de programa(esto quiere decir, que cada una de las carpetas contendrá cada una de las partes que forman la entrega, y que realizan estudios de áreas diferentes de nuestro proyecto.</w:t>
+      </w:r>
+    </w:p>
+    <w:p>
+      <w:pPr>
+        <w:pStyle w:val="Normal"/>
+        <w:rPr/>
+      </w:pPr>
+      <w:r>
+        <w:rPr/>
+        <w:t>Para actualizar el repositorio se harán una serie de commits. Mantendrán la siguiente estructura según la importancia de los cambios que incorporen.</w:t>
+      </w:r>
+    </w:p>
+    <w:p>
+      <w:pPr>
+        <w:pStyle w:val="Normal"/>
+        <w:numPr>
+          <w:ilvl w:val="0"/>
+          <w:numId w:val="2"/>
+        </w:numPr>
+        <w:rPr/>
+      </w:pPr>
+      <w:r>
+        <w:rPr/>
+        <w:t>Descripción breve del cambio o cambios realizados en el archivo en el caso de cambios leves o de subidas mientras se esta trabajando en un archivo para poder volver atrás fácilmente.</w:t>
+      </w:r>
+    </w:p>
+    <w:p>
+      <w:pPr>
+        <w:pStyle w:val="Normal"/>
+        <w:numPr>
+          <w:ilvl w:val="0"/>
+          <w:numId w:val="2"/>
+        </w:numPr>
+        <w:rPr/>
+      </w:pPr>
+      <w:r>
+        <w:rPr/>
+        <w:t>Versión &lt;Número de la versión&gt; &lt;Nombre_del_archivo.extensión&gt;</w:t>
+      </w:r>
+    </w:p>
+    <w:p>
+      <w:pPr>
+        <w:pStyle w:val="Normal"/>
+        <w:numPr>
+          <w:ilvl w:val="0"/>
+          <w:numId w:val="2"/>
+        </w:numPr>
+        <w:rPr/>
+      </w:pPr>
+      <w:r>
+        <w:rPr/>
+        <w:t>El número de la versión se especificará según el siguiente esquema:</w:t>
+      </w:r>
+    </w:p>
+    <w:p>
+      <w:pPr>
+        <w:pStyle w:val="Normal"/>
+        <w:numPr>
+          <w:ilvl w:val="0"/>
+          <w:numId w:val="2"/>
+        </w:numPr>
+        <w:rPr>
+          <w:u w:val="none"/>
+        </w:rPr>
+      </w:pPr>
+      <w:r>
+        <w:rPr>
+          <w:u w:val="none"/>
+        </w:rPr>
+        <w:t>Podrá llevar un identificador de versión de como máximo de dos dígitos.</w:t>
+      </w:r>
+    </w:p>
+    <w:p>
+      <w:pPr>
+        <w:pStyle w:val="Normal"/>
+        <w:numPr>
+          <w:ilvl w:val="0"/>
+          <w:numId w:val="2"/>
+        </w:numPr>
+        <w:rPr>
+          <w:u w:val="none"/>
+        </w:rPr>
+      </w:pPr>
+      <w:r>
+        <w:rPr>
+          <w:u w:val="none"/>
+        </w:rPr>
+        <w:t>El primer dígito se cambiará en modificaciones importantes que den lugar a versiones estables.</w:t>
+      </w:r>
+    </w:p>
+    <w:p>
+      <w:pPr>
+        <w:pStyle w:val="Normal"/>
+        <w:numPr>
+          <w:ilvl w:val="0"/>
+          <w:numId w:val="2"/>
+        </w:numPr>
+        <w:rPr/>
+      </w:pPr>
+      <w:r>
+        <w:rPr>
+          <w:u w:val="none"/>
+        </w:rPr>
+        <w:t>El segundo dígito indicara cambios menores en el documento.</w:t>
+      </w:r>
+    </w:p>
+    <w:p>
+      <w:pPr>
+        <w:pStyle w:val="Normal"/>
+        <w:rPr/>
+      </w:pPr>
+      <w:r>
+        <w:rPr/>
+        <w:t>Para la estructura de archivos y carpetas se seguirá el siguiente nombrado:</w:t>
+      </w:r>
+    </w:p>
+    <w:p>
+      <w:pPr>
+        <w:pStyle w:val="Normal"/>
+        <w:numPr>
+          <w:ilvl w:val="0"/>
+          <w:numId w:val="6"/>
+        </w:numPr>
+        <w:tabs>
+          <w:tab w:val="left" w:pos="4125" w:leader="none"/>
+        </w:tabs>
+        <w:rPr/>
+      </w:pPr>
+      <w:r>
+        <w:rPr/>
+        <w:t>No se incluirán acentos en nombres de carpetas o archivos.</w:t>
+      </w:r>
+    </w:p>
+    <w:p>
+      <w:pPr>
+        <w:pStyle w:val="Normal"/>
+        <w:numPr>
+          <w:ilvl w:val="0"/>
+          <w:numId w:val="5"/>
+        </w:numPr>
+        <w:rPr/>
+      </w:pPr>
+      <w:r>
+        <w:rPr/>
+        <w:t xml:space="preserve">Si el nombre del archivo lleva varias palabras a de separarse por '_'. </w:t>
+      </w:r>
+    </w:p>
+    <w:p>
+      <w:pPr>
+        <w:pStyle w:val="Normal"/>
+        <w:numPr>
+          <w:ilvl w:val="0"/>
+          <w:numId w:val="5"/>
+        </w:numPr>
+        <w:rPr/>
+      </w:pPr>
+      <w:r>
+        <w:rPr/>
+        <w:t>Si el nombre es de un directorio, se separará por espacios en blanco.</w:t>
+      </w:r>
+    </w:p>
+    <w:p>
+      <w:pPr>
+        <w:pStyle w:val="Normal"/>
+        <w:numPr>
+          <w:ilvl w:val="0"/>
+          <w:numId w:val="5"/>
+        </w:numPr>
+        <w:rPr/>
+      </w:pPr>
+      <w:r>
+        <w:rPr/>
+        <w:t>Los nombres de archivos y carpetas han de empezar por mayúsculas.</w:t>
+      </w:r>
+    </w:p>
+    <w:p>
+      <w:pPr>
+        <w:pStyle w:val="Normal"/>
+        <w:numPr>
+          <w:ilvl w:val="0"/>
+          <w:numId w:val="5"/>
+        </w:numPr>
+        <w:rPr/>
+      </w:pPr>
+      <w:r>
+        <w:rPr/>
+        <w:t>No se incluirá la versión en el nombre del archivo(irá dentro de cada archivo, como se indicó anteriormente).</w:t>
+      </w:r>
+    </w:p>
+    <w:p>
+      <w:pPr>
+        <w:pStyle w:val="Normal"/>
+        <w:rPr>
+          <w:u w:val="none"/>
+        </w:rPr>
+      </w:pPr>
+      <w:r>
+        <w:rPr>
+          <w:u w:val="none"/>
+        </w:rPr>
+      </w:r>
+    </w:p>
+    <w:p>
+      <w:pPr>
+        <w:pStyle w:val="Encabezado1"/>
+        <w:rPr/>
+      </w:pPr>
+      <w:bookmarkStart w:id="10" w:name="__RefHeading___Toc4096_400696440"/>
+      <w:bookmarkEnd w:id="10"/>
+      <w:r>
+        <w:rPr/>
+        <w:t xml:space="preserve">5. </w:t>
+      </w:r>
+      <w:r>
+        <w:rPr/>
+        <w:t>Estructura de los archivos</w:t>
+      </w:r>
+    </w:p>
+    <w:p>
+      <w:pPr>
+        <w:pStyle w:val="Normal"/>
+        <w:rPr/>
+      </w:pPr>
+      <w:r>
+        <w:rPr/>
+        <w:t>Los archivos de texto llevarán todos la misma estructura. Se basarán en una plantilla de Microsoft Word (véase el ejemplo en este archivo), y incluirán la siguiente estructura:</w:t>
+      </w:r>
+    </w:p>
+    <w:p>
+      <w:pPr>
+        <w:pStyle w:val="Normal"/>
+        <w:numPr>
+          <w:ilvl w:val="0"/>
+          <w:numId w:val="4"/>
+        </w:numPr>
+        <w:rPr/>
+      </w:pPr>
+      <w:r>
+        <w:rPr/>
+        <w:t>Portada del documento.</w:t>
+      </w:r>
+    </w:p>
+    <w:p>
+      <w:pPr>
+        <w:pStyle w:val="Normal"/>
+        <w:numPr>
+          <w:ilvl w:val="0"/>
+          <w:numId w:val="4"/>
+        </w:numPr>
+        <w:rPr/>
+      </w:pPr>
+      <w:r>
+        <w:rPr/>
+        <w:t>Indice de contenido.</w:t>
+      </w:r>
+    </w:p>
+    <w:p>
+      <w:pPr>
+        <w:pStyle w:val="Normal"/>
+        <w:numPr>
+          <w:ilvl w:val="0"/>
+          <w:numId w:val="4"/>
+        </w:numPr>
+        <w:rPr/>
+      </w:pPr>
+      <w:r>
+        <w:rPr/>
+        <w:t>Tabla de versiones, en la que se indicará la versión, la persona que lo ha realizado, la fecha en la que se creo una breve descripción.</w:t>
+      </w:r>
+    </w:p>
+    <w:p>
+      <w:pPr>
+        <w:pStyle w:val="Normal"/>
+        <w:numPr>
+          <w:ilvl w:val="0"/>
+          <w:numId w:val="4"/>
+        </w:numPr>
+        <w:rPr/>
+      </w:pPr>
+      <w:r>
+        <w:rPr/>
+        <w:t xml:space="preserve">Contenido del documento, separado por apartados </w:t>
+      </w:r>
+      <w:r>
+        <w:rPr/>
+        <w:t>con la siguiente estructura:</w:t>
+      </w:r>
+    </w:p>
+    <w:p>
+      <w:pPr>
+        <w:sectPr>
+          <w:headerReference w:type="default" r:id="rId3"/>
+          <w:type w:val="nextPage"/>
+          <w:pgSz w:w="12240" w:h="15840"/>
+          <w:pgMar w:left="3096" w:right="720" w:header="1080" w:top="1137" w:footer="0" w:bottom="720" w:gutter="0"/>
+          <w:pgNumType w:start="0" w:fmt="decimal"/>
+          <w:formProt w:val="false"/>
+          <w:titlePg/>
+          <w:textDirection w:val="lrTb"/>
+          <w:docGrid w:type="default" w:linePitch="360" w:charSpace="2047"/>
+        </w:sectPr>
+        <w:pStyle w:val="Normal"/>
+        <w:numPr>
+          <w:ilvl w:val="1"/>
+          <w:numId w:val="4"/>
+        </w:numPr>
+        <w:rPr/>
+      </w:pPr>
+      <w:r>
+        <w:rPr/>
+        <w:t>&lt;Número.&gt;. &lt;Nombre de la sección&gt;</w:t>
+      </w:r>
+    </w:p>
+    <w:p>
+      <w:pPr>
+        <w:pStyle w:val="Encabezado1"/>
+        <w:rPr/>
+      </w:pPr>
+      <w:bookmarkStart w:id="11" w:name="__RefHeading___Toc269_181571381"/>
+      <w:bookmarkEnd w:id="11"/>
+      <w:r>
+        <w:rPr/>
+        <w:t xml:space="preserve">6. </w:t>
+      </w:r>
+      <w:r>
+        <w:rPr/>
+        <w:t>Identificación de las herramientas para la comunicación del grupo</w:t>
+      </w:r>
+    </w:p>
+    <w:p>
+      <w:pPr>
+        <w:pStyle w:val="Normal"/>
+        <w:rPr/>
+      </w:pPr>
+      <w:r>
+        <w:rPr/>
+      </w:r>
+    </w:p>
+    <w:p>
+      <w:pPr>
+        <w:pStyle w:val="Normal"/>
+        <w:rPr/>
+      </w:pPr>
+      <w:r>
+        <w:rPr/>
+        <w:t>Además de las reuniones presenciales del grupo, se utilizan las siguientes herramientas para la comunicación de los participantes en el proyecto:</w:t>
+      </w:r>
+    </w:p>
+    <w:p>
+      <w:pPr>
+        <w:pStyle w:val="Encabezado2"/>
+        <w:rPr/>
+      </w:pPr>
+      <w:r>
+        <w:rPr/>
+        <w:t>Google Groups</w:t>
+      </w:r>
+    </w:p>
+    <w:p>
+      <w:pPr>
+        <w:pStyle w:val="Normal"/>
+        <w:rPr/>
+      </w:pPr>
+      <w:r>
+        <w:rPr/>
+        <w:t>En el tenemos un grupo con una dirección de correo asociada para poder mandar mensajes informativos grupales, y dejarlos registrados ellos.</w:t>
+      </w:r>
+    </w:p>
+    <w:p>
+      <w:pPr>
+        <w:pStyle w:val="Normal"/>
+        <w:rPr/>
+      </w:pPr>
+      <w:r>
+        <w:rPr/>
+        <w:t>Para decisiones más importantes, se tendrá una carpeta llamada “Histórico de decisiones” en la que se tendrá un documento de texto de Microsoft Word (con la estructura fijada anteriormente) en el que se recogerán las discusiones y las conclusiones finales sobre la aplicación.</w:t>
+      </w:r>
+    </w:p>
+    <w:p>
+      <w:pPr>
+        <w:pStyle w:val="Encabezado2"/>
+        <w:rPr/>
+      </w:pPr>
+      <w:r>
+        <w:rPr/>
+        <w:t>Skype</w:t>
+      </w:r>
+    </w:p>
+    <w:p>
+      <w:pPr>
+        <w:pStyle w:val="Normal"/>
+        <w:jc w:val="left"/>
+        <w:rPr/>
+      </w:pPr>
+      <w:r>
+        <w:rPr/>
+        <w:t>Mediante esta plataforma realizaremos reuniones grupales tanto entre los pequeños grupos en los que nos dividimos, como del equipo completo (pudiendo trabajar simultáneamente desde casa, aprovechando las prestaciones del programa, como la opción de compartir escritorio, entre otras.</w:t>
+      </w:r>
+    </w:p>
+    <w:p>
+      <w:pPr>
+        <w:pStyle w:val="Encabezado2"/>
+        <w:rPr/>
+      </w:pPr>
+      <w:r>
+        <w:rPr/>
+        <w:t>Llamadas telefónicas</w:t>
+      </w:r>
+    </w:p>
+    <w:p>
+      <w:pPr>
+        <w:pStyle w:val="Normal"/>
+        <w:spacing w:before="0" w:after="180"/>
+        <w:rPr/>
+      </w:pPr>
+      <w:r/>
+      <w:r>
+        <w:rPr/>
+        <w:t>Solo se usarán en caso de necesidad de ponerse en contacto de forma urgente con algún componente del grupo.</w:t>
+      </w:r>
+    </w:p>
     <w:sectPr>
       <w:headerReference w:type="default" r:id="rId4"/>
       <w:type w:val="nextPage"/>
@@ -1947,9 +3739,9 @@
       <w:tblLook w:firstRow="1" w:noVBand="1" w:lastRow="0" w:firstColumn="1" w:lastColumn="0" w:noHBand="0" w:val="04a0"/>
     </w:tblPr>
     <w:tblGrid>
-      <w:gridCol w:w="1590"/>
+      <w:gridCol w:w="1589"/>
       <w:gridCol w:w="225"/>
-      <w:gridCol w:w="6570"/>
+      <w:gridCol w:w="6571"/>
     </w:tblGrid>
     <w:tr>
       <w:trPr>
@@ -1957,7 +3749,7 @@
       </w:trPr>
       <w:tc>
         <w:tcPr>
-          <w:tcW w:w="1590" w:type="dxa"/>
+          <w:tcW w:w="1589" w:type="dxa"/>
           <w:tcBorders/>
           <w:shd w:fill="auto" w:val="clear"/>
           <w:vAlign w:val="bottom"/>
@@ -1970,7 +3762,6 @@
           </w:pPr>
           <w:r>
             <w:rPr/>
-            <w:t>Pág.1</w:t>
           </w:r>
         </w:p>
       </w:tc>
@@ -1997,7 +3788,7 @@
       </w:tc>
       <w:tc>
         <w:tcPr>
-          <w:tcW w:w="6570" w:type="dxa"/>
+          <w:tcW w:w="6571" w:type="dxa"/>
           <w:tcBorders/>
           <w:shd w:fill="auto" w:val="clear"/>
           <w:vAlign w:val="bottom"/>
@@ -2023,7 +3814,7 @@
       </w:trPr>
       <w:tc>
         <w:tcPr>
-          <w:tcW w:w="1590" w:type="dxa"/>
+          <w:tcW w:w="1589" w:type="dxa"/>
           <w:tcBorders/>
           <w:shd w:color="auto" w:fill="000000" w:themeFill="text1" w:val="clear"/>
         </w:tcPr>
@@ -2057,7 +3848,7 @@
       </w:tc>
       <w:tc>
         <w:tcPr>
-          <w:tcW w:w="6570" w:type="dxa"/>
+          <w:tcW w:w="6571" w:type="dxa"/>
           <w:tcBorders/>
           <w:shd w:color="auto" w:fill="000000" w:themeFill="text1" w:val="clear"/>
         </w:tcPr>
@@ -2127,7 +3918,6 @@
           </w:pPr>
           <w:r>
             <w:rPr/>
-            <w:t xml:space="preserve">Pág. </w:t>
           </w:r>
         </w:p>
       </w:tc>
@@ -2267,6 +4057,125 @@
   <w:abstractNum w:abstractNumId="1">
     <w:lvl w:ilvl="0">
       <w:start w:val="1"/>
+      <w:numFmt w:val="none"/>
+      <w:suff w:val="nothing"/>
+      <w:lvlText w:val=""/>
+      <w:lvlJc w:val="left"/>
+      <w:pPr>
+        <w:tabs>
+          <w:tab w:val="num" w:pos="432"/>
+        </w:tabs>
+        <w:ind w:left="432" w:hanging="432"/>
+      </w:pPr>
+    </w:lvl>
+    <w:lvl w:ilvl="1">
+      <w:start w:val="1"/>
+      <w:numFmt w:val="none"/>
+      <w:suff w:val="nothing"/>
+      <w:lvlText w:val=""/>
+      <w:lvlJc w:val="left"/>
+      <w:pPr>
+        <w:tabs>
+          <w:tab w:val="num" w:pos="576"/>
+        </w:tabs>
+        <w:ind w:left="576" w:hanging="576"/>
+      </w:pPr>
+    </w:lvl>
+    <w:lvl w:ilvl="2">
+      <w:start w:val="1"/>
+      <w:numFmt w:val="none"/>
+      <w:suff w:val="nothing"/>
+      <w:lvlText w:val=""/>
+      <w:lvlJc w:val="left"/>
+      <w:pPr>
+        <w:tabs>
+          <w:tab w:val="num" w:pos="720"/>
+        </w:tabs>
+        <w:ind w:left="720" w:hanging="720"/>
+      </w:pPr>
+    </w:lvl>
+    <w:lvl w:ilvl="3">
+      <w:start w:val="1"/>
+      <w:numFmt w:val="none"/>
+      <w:suff w:val="nothing"/>
+      <w:lvlText w:val=""/>
+      <w:lvlJc w:val="left"/>
+      <w:pPr>
+        <w:tabs>
+          <w:tab w:val="num" w:pos="864"/>
+        </w:tabs>
+        <w:ind w:left="864" w:hanging="864"/>
+      </w:pPr>
+    </w:lvl>
+    <w:lvl w:ilvl="4">
+      <w:start w:val="1"/>
+      <w:numFmt w:val="none"/>
+      <w:suff w:val="nothing"/>
+      <w:lvlText w:val=""/>
+      <w:lvlJc w:val="left"/>
+      <w:pPr>
+        <w:tabs>
+          <w:tab w:val="num" w:pos="1008"/>
+        </w:tabs>
+        <w:ind w:left="1008" w:hanging="1008"/>
+      </w:pPr>
+    </w:lvl>
+    <w:lvl w:ilvl="5">
+      <w:start w:val="1"/>
+      <w:numFmt w:val="none"/>
+      <w:suff w:val="nothing"/>
+      <w:lvlText w:val=""/>
+      <w:lvlJc w:val="left"/>
+      <w:pPr>
+        <w:tabs>
+          <w:tab w:val="num" w:pos="1152"/>
+        </w:tabs>
+        <w:ind w:left="1152" w:hanging="1152"/>
+      </w:pPr>
+    </w:lvl>
+    <w:lvl w:ilvl="6">
+      <w:start w:val="1"/>
+      <w:numFmt w:val="none"/>
+      <w:suff w:val="nothing"/>
+      <w:lvlText w:val=""/>
+      <w:lvlJc w:val="left"/>
+      <w:pPr>
+        <w:tabs>
+          <w:tab w:val="num" w:pos="1296"/>
+        </w:tabs>
+        <w:ind w:left="1296" w:hanging="1296"/>
+      </w:pPr>
+    </w:lvl>
+    <w:lvl w:ilvl="7">
+      <w:start w:val="1"/>
+      <w:numFmt w:val="none"/>
+      <w:suff w:val="nothing"/>
+      <w:lvlText w:val=""/>
+      <w:lvlJc w:val="left"/>
+      <w:pPr>
+        <w:tabs>
+          <w:tab w:val="num" w:pos="1440"/>
+        </w:tabs>
+        <w:ind w:left="1440" w:hanging="1440"/>
+      </w:pPr>
+    </w:lvl>
+    <w:lvl w:ilvl="8">
+      <w:start w:val="1"/>
+      <w:numFmt w:val="none"/>
+      <w:suff w:val="nothing"/>
+      <w:lvlText w:val=""/>
+      <w:lvlJc w:val="left"/>
+      <w:pPr>
+        <w:tabs>
+          <w:tab w:val="num" w:pos="1584"/>
+        </w:tabs>
+        <w:ind w:left="1584" w:hanging="1584"/>
+      </w:pPr>
+    </w:lvl>
+  </w:abstractNum>
+  <w:abstractNum w:abstractNumId="2">
+    <w:lvl w:ilvl="0">
+      <w:start w:val="1"/>
       <w:numFmt w:val="bullet"/>
       <w:lvlText w:val=""/>
       <w:lvlJc w:val="left"/>
@@ -2410,7 +4319,7 @@
       </w:rPr>
     </w:lvl>
   </w:abstractNum>
-  <w:abstractNum w:abstractNumId="2">
+  <w:abstractNum w:abstractNumId="3">
     <w:lvl w:ilvl="0">
       <w:start w:val="1"/>
       <w:numFmt w:val="decimal"/>
@@ -2520,7 +4429,7 @@
       </w:pPr>
     </w:lvl>
   </w:abstractNum>
-  <w:abstractNum w:abstractNumId="3">
+  <w:abstractNum w:abstractNumId="4">
     <w:lvl w:ilvl="0">
       <w:start w:val="1"/>
       <w:numFmt w:val="bullet"/>
@@ -2535,152 +4444,6 @@
       <w:rPr>
         <w:rFonts w:ascii="Symbol" w:hAnsi="Symbol" w:cs="Symbol" w:hint="default"/>
         <w:rFonts w:cs="OpenSymbol"/>
-      </w:rPr>
-    </w:lvl>
-    <w:lvl w:ilvl="1">
-      <w:start w:val="1"/>
-      <w:numFmt w:val="bullet"/>
-      <w:lvlText w:val="◦"/>
-      <w:lvlJc w:val="left"/>
-      <w:pPr>
-        <w:tabs>
-          <w:tab w:val="num" w:pos="1080"/>
-        </w:tabs>
-        <w:ind w:left="1080" w:hanging="360"/>
-      </w:pPr>
-      <w:rPr>
-        <w:rFonts w:ascii="OpenSymbol" w:hAnsi="OpenSymbol" w:cs="OpenSymbol" w:hint="default"/>
-        <w:rFonts w:cs="OpenSymbol"/>
-      </w:rPr>
-    </w:lvl>
-    <w:lvl w:ilvl="2">
-      <w:start w:val="1"/>
-      <w:numFmt w:val="bullet"/>
-      <w:lvlText w:val="▪"/>
-      <w:lvlJc w:val="left"/>
-      <w:pPr>
-        <w:tabs>
-          <w:tab w:val="num" w:pos="1440"/>
-        </w:tabs>
-        <w:ind w:left="1440" w:hanging="360"/>
-      </w:pPr>
-      <w:rPr>
-        <w:rFonts w:ascii="OpenSymbol" w:hAnsi="OpenSymbol" w:cs="OpenSymbol" w:hint="default"/>
-        <w:rFonts w:cs="OpenSymbol"/>
-      </w:rPr>
-    </w:lvl>
-    <w:lvl w:ilvl="3">
-      <w:start w:val="1"/>
-      <w:numFmt w:val="bullet"/>
-      <w:lvlText w:val=""/>
-      <w:lvlJc w:val="left"/>
-      <w:pPr>
-        <w:tabs>
-          <w:tab w:val="num" w:pos="1800"/>
-        </w:tabs>
-        <w:ind w:left="1800" w:hanging="360"/>
-      </w:pPr>
-      <w:rPr>
-        <w:rFonts w:ascii="Symbol" w:hAnsi="Symbol" w:cs="Symbol" w:hint="default"/>
-        <w:rFonts w:cs="OpenSymbol"/>
-      </w:rPr>
-    </w:lvl>
-    <w:lvl w:ilvl="4">
-      <w:start w:val="1"/>
-      <w:numFmt w:val="bullet"/>
-      <w:lvlText w:val="◦"/>
-      <w:lvlJc w:val="left"/>
-      <w:pPr>
-        <w:tabs>
-          <w:tab w:val="num" w:pos="2160"/>
-        </w:tabs>
-        <w:ind w:left="2160" w:hanging="360"/>
-      </w:pPr>
-      <w:rPr>
-        <w:rFonts w:ascii="OpenSymbol" w:hAnsi="OpenSymbol" w:cs="OpenSymbol" w:hint="default"/>
-        <w:rFonts w:cs="OpenSymbol"/>
-      </w:rPr>
-    </w:lvl>
-    <w:lvl w:ilvl="5">
-      <w:start w:val="1"/>
-      <w:numFmt w:val="bullet"/>
-      <w:lvlText w:val="▪"/>
-      <w:lvlJc w:val="left"/>
-      <w:pPr>
-        <w:tabs>
-          <w:tab w:val="num" w:pos="2520"/>
-        </w:tabs>
-        <w:ind w:left="2520" w:hanging="360"/>
-      </w:pPr>
-      <w:rPr>
-        <w:rFonts w:ascii="OpenSymbol" w:hAnsi="OpenSymbol" w:cs="OpenSymbol" w:hint="default"/>
-        <w:rFonts w:cs="OpenSymbol"/>
-      </w:rPr>
-    </w:lvl>
-    <w:lvl w:ilvl="6">
-      <w:start w:val="1"/>
-      <w:numFmt w:val="bullet"/>
-      <w:lvlText w:val=""/>
-      <w:lvlJc w:val="left"/>
-      <w:pPr>
-        <w:tabs>
-          <w:tab w:val="num" w:pos="2880"/>
-        </w:tabs>
-        <w:ind w:left="2880" w:hanging="360"/>
-      </w:pPr>
-      <w:rPr>
-        <w:rFonts w:ascii="Symbol" w:hAnsi="Symbol" w:cs="Symbol" w:hint="default"/>
-        <w:rFonts w:cs="OpenSymbol"/>
-      </w:rPr>
-    </w:lvl>
-    <w:lvl w:ilvl="7">
-      <w:start w:val="1"/>
-      <w:numFmt w:val="bullet"/>
-      <w:lvlText w:val="◦"/>
-      <w:lvlJc w:val="left"/>
-      <w:pPr>
-        <w:tabs>
-          <w:tab w:val="num" w:pos="3240"/>
-        </w:tabs>
-        <w:ind w:left="3240" w:hanging="360"/>
-      </w:pPr>
-      <w:rPr>
-        <w:rFonts w:ascii="OpenSymbol" w:hAnsi="OpenSymbol" w:cs="OpenSymbol" w:hint="default"/>
-        <w:rFonts w:cs="OpenSymbol"/>
-      </w:rPr>
-    </w:lvl>
-    <w:lvl w:ilvl="8">
-      <w:start w:val="1"/>
-      <w:numFmt w:val="bullet"/>
-      <w:lvlText w:val="▪"/>
-      <w:lvlJc w:val="left"/>
-      <w:pPr>
-        <w:tabs>
-          <w:tab w:val="num" w:pos="3600"/>
-        </w:tabs>
-        <w:ind w:left="3600" w:hanging="360"/>
-      </w:pPr>
-      <w:rPr>
-        <w:rFonts w:ascii="OpenSymbol" w:hAnsi="OpenSymbol" w:cs="OpenSymbol" w:hint="default"/>
-        <w:rFonts w:cs="OpenSymbol"/>
-      </w:rPr>
-    </w:lvl>
-  </w:abstractNum>
-  <w:abstractNum w:abstractNumId="4">
-    <w:lvl w:ilvl="0">
-      <w:start w:val="1"/>
-      <w:numFmt w:val="bullet"/>
-      <w:lvlText w:val=""/>
-      <w:lvlJc w:val="left"/>
-      <w:pPr>
-        <w:tabs>
-          <w:tab w:val="num" w:pos="720"/>
-        </w:tabs>
-        <w:ind w:left="720" w:hanging="360"/>
-      </w:pPr>
-      <w:rPr>
-        <w:rFonts w:ascii="Wingdings" w:hAnsi="Wingdings" w:cs="Wingdings" w:hint="default"/>
-        <w:rFonts w:cs="Wingdings"/>
       </w:rPr>
     </w:lvl>
     <w:lvl w:ilvl="1">
@@ -2961,120 +4724,147 @@
   <w:abstractNum w:abstractNumId="6">
     <w:lvl w:ilvl="0">
       <w:start w:val="1"/>
-      <w:numFmt w:val="none"/>
-      <w:suff w:val="nothing"/>
-      <w:lvlText w:val=""/>
+      <w:numFmt w:val="bullet"/>
+      <w:lvlText w:val=""/>
       <w:lvlJc w:val="left"/>
       <w:pPr>
         <w:tabs>
-          <w:tab w:val="num" w:pos="432"/>
+          <w:tab w:val="num" w:pos="720"/>
         </w:tabs>
-        <w:ind w:left="432" w:hanging="432"/>
-      </w:pPr>
+        <w:ind w:left="720" w:hanging="360"/>
+      </w:pPr>
+      <w:rPr>
+        <w:rFonts w:ascii="Wingdings" w:hAnsi="Wingdings" w:cs="Wingdings" w:hint="default"/>
+        <w:rFonts w:cs="Wingdings"/>
+      </w:rPr>
     </w:lvl>
     <w:lvl w:ilvl="1">
       <w:start w:val="1"/>
-      <w:numFmt w:val="none"/>
-      <w:suff w:val="nothing"/>
-      <w:lvlText w:val=""/>
+      <w:numFmt w:val="bullet"/>
+      <w:lvlText w:val="◦"/>
       <w:lvlJc w:val="left"/>
       <w:pPr>
         <w:tabs>
-          <w:tab w:val="num" w:pos="576"/>
+          <w:tab w:val="num" w:pos="1080"/>
         </w:tabs>
-        <w:ind w:left="576" w:hanging="576"/>
-      </w:pPr>
+        <w:ind w:left="1080" w:hanging="360"/>
+      </w:pPr>
+      <w:rPr>
+        <w:rFonts w:ascii="OpenSymbol" w:hAnsi="OpenSymbol" w:cs="OpenSymbol" w:hint="default"/>
+        <w:rFonts w:cs="OpenSymbol"/>
+      </w:rPr>
     </w:lvl>
     <w:lvl w:ilvl="2">
       <w:start w:val="1"/>
-      <w:numFmt w:val="none"/>
-      <w:suff w:val="nothing"/>
-      <w:lvlText w:val=""/>
+      <w:numFmt w:val="bullet"/>
+      <w:lvlText w:val="▪"/>
       <w:lvlJc w:val="left"/>
       <w:pPr>
         <w:tabs>
-          <w:tab w:val="num" w:pos="720"/>
+          <w:tab w:val="num" w:pos="1440"/>
         </w:tabs>
-        <w:ind w:left="720" w:hanging="720"/>
-      </w:pPr>
+        <w:ind w:left="1440" w:hanging="360"/>
+      </w:pPr>
+      <w:rPr>
+        <w:rFonts w:ascii="OpenSymbol" w:hAnsi="OpenSymbol" w:cs="OpenSymbol" w:hint="default"/>
+        <w:rFonts w:cs="OpenSymbol"/>
+      </w:rPr>
     </w:lvl>
     <w:lvl w:ilvl="3">
       <w:start w:val="1"/>
-      <w:numFmt w:val="none"/>
-      <w:suff w:val="nothing"/>
-      <w:lvlText w:val=""/>
+      <w:numFmt w:val="bullet"/>
+      <w:lvlText w:val=""/>
       <w:lvlJc w:val="left"/>
       <w:pPr>
         <w:tabs>
-          <w:tab w:val="num" w:pos="864"/>
+          <w:tab w:val="num" w:pos="1800"/>
         </w:tabs>
-        <w:ind w:left="864" w:hanging="864"/>
-      </w:pPr>
+        <w:ind w:left="1800" w:hanging="360"/>
+      </w:pPr>
+      <w:rPr>
+        <w:rFonts w:ascii="Symbol" w:hAnsi="Symbol" w:cs="Symbol" w:hint="default"/>
+        <w:rFonts w:cs="OpenSymbol"/>
+      </w:rPr>
     </w:lvl>
     <w:lvl w:ilvl="4">
       <w:start w:val="1"/>
-      <w:numFmt w:val="none"/>
-      <w:suff w:val="nothing"/>
-      <w:lvlText w:val=""/>
+      <w:numFmt w:val="bullet"/>
+      <w:lvlText w:val="◦"/>
       <w:lvlJc w:val="left"/>
       <w:pPr>
         <w:tabs>
-          <w:tab w:val="num" w:pos="1008"/>
+          <w:tab w:val="num" w:pos="2160"/>
         </w:tabs>
-        <w:ind w:left="1008" w:hanging="1008"/>
-      </w:pPr>
+        <w:ind w:left="2160" w:hanging="360"/>
+      </w:pPr>
+      <w:rPr>
+        <w:rFonts w:ascii="OpenSymbol" w:hAnsi="OpenSymbol" w:cs="OpenSymbol" w:hint="default"/>
+        <w:rFonts w:cs="OpenSymbol"/>
+      </w:rPr>
     </w:lvl>
     <w:lvl w:ilvl="5">
       <w:start w:val="1"/>
-      <w:numFmt w:val="none"/>
-      <w:suff w:val="nothing"/>
-      <w:lvlText w:val=""/>
+      <w:numFmt w:val="bullet"/>
+      <w:lvlText w:val="▪"/>
       <w:lvlJc w:val="left"/>
       <w:pPr>
         <w:tabs>
-          <w:tab w:val="num" w:pos="1152"/>
+          <w:tab w:val="num" w:pos="2520"/>
         </w:tabs>
-        <w:ind w:left="1152" w:hanging="1152"/>
-      </w:pPr>
+        <w:ind w:left="2520" w:hanging="360"/>
+      </w:pPr>
+      <w:rPr>
+        <w:rFonts w:ascii="OpenSymbol" w:hAnsi="OpenSymbol" w:cs="OpenSymbol" w:hint="default"/>
+        <w:rFonts w:cs="OpenSymbol"/>
+      </w:rPr>
     </w:lvl>
     <w:lvl w:ilvl="6">
       <w:start w:val="1"/>
-      <w:numFmt w:val="none"/>
-      <w:suff w:val="nothing"/>
-      <w:lvlText w:val=""/>
+      <w:numFmt w:val="bullet"/>
+      <w:lvlText w:val=""/>
       <w:lvlJc w:val="left"/>
       <w:pPr>
         <w:tabs>
-          <w:tab w:val="num" w:pos="1296"/>
+          <w:tab w:val="num" w:pos="2880"/>
         </w:tabs>
-        <w:ind w:left="1296" w:hanging="1296"/>
-      </w:pPr>
+        <w:ind w:left="2880" w:hanging="360"/>
+      </w:pPr>
+      <w:rPr>
+        <w:rFonts w:ascii="Symbol" w:hAnsi="Symbol" w:cs="Symbol" w:hint="default"/>
+        <w:rFonts w:cs="OpenSymbol"/>
+      </w:rPr>
     </w:lvl>
     <w:lvl w:ilvl="7">
       <w:start w:val="1"/>
-      <w:numFmt w:val="none"/>
-      <w:suff w:val="nothing"/>
-      <w:lvlText w:val=""/>
+      <w:numFmt w:val="bullet"/>
+      <w:lvlText w:val="◦"/>
       <w:lvlJc w:val="left"/>
       <w:pPr>
         <w:tabs>
-          <w:tab w:val="num" w:pos="1440"/>
+          <w:tab w:val="num" w:pos="3240"/>
         </w:tabs>
-        <w:ind w:left="1440" w:hanging="1440"/>
-      </w:pPr>
+        <w:ind w:left="3240" w:hanging="360"/>
+      </w:pPr>
+      <w:rPr>
+        <w:rFonts w:ascii="OpenSymbol" w:hAnsi="OpenSymbol" w:cs="OpenSymbol" w:hint="default"/>
+        <w:rFonts w:cs="OpenSymbol"/>
+      </w:rPr>
     </w:lvl>
     <w:lvl w:ilvl="8">
       <w:start w:val="1"/>
-      <w:numFmt w:val="none"/>
-      <w:suff w:val="nothing"/>
-      <w:lvlText w:val=""/>
+      <w:numFmt w:val="bullet"/>
+      <w:lvlText w:val="▪"/>
       <w:lvlJc w:val="left"/>
       <w:pPr>
         <w:tabs>
-          <w:tab w:val="num" w:pos="1584"/>
+          <w:tab w:val="num" w:pos="3600"/>
         </w:tabs>
-        <w:ind w:left="1584" w:hanging="1584"/>
-      </w:pPr>
+        <w:ind w:left="3600" w:hanging="360"/>
+      </w:pPr>
+      <w:rPr>
+        <w:rFonts w:ascii="OpenSymbol" w:hAnsi="OpenSymbol" w:cs="OpenSymbol" w:hint="default"/>
+        <w:rFonts w:cs="OpenSymbol"/>
+      </w:rPr>
     </w:lvl>
   </w:abstractNum>
   <w:num w:numId="1">
@@ -3103,9 +4893,11 @@
   <w:docDefaults>
     <w:rPrDefault>
       <w:rPr>
-        <w:rFonts w:ascii="Arial" w:hAnsi="Arial" w:eastAsia="Arial" w:cs="Arial" w:asciiTheme="minorHAnsi" w:cstheme="minorBidi" w:eastAsiaTheme="minorHAnsi" w:hAnsiTheme="minorHAnsi"/>
-        <w:color w:val="404040" w:themeColor="text1" w:themeTint="bf"/>
-        <w:lang w:val="en-US" w:eastAsia="en-US" w:bidi="ar-SA"/>
+        <w:rFonts w:ascii="Liberation Serif" w:hAnsi="Liberation Serif" w:eastAsia="SimSun" w:cs="Arial"/>
+        <w:color w:themeColor="text1" w:themeTint="bf"/>
+        <w:sz w:val="24"/>
+        <w:szCs w:val="24"/>
+        <w:lang w:val="es-ES" w:eastAsia="zh-CN" w:bidi="hi-IN"/>
       </w:rPr>
     </w:rPrDefault>
     <w:pPrDefault>
@@ -3493,12 +5285,15 @@
     <w:rsid w:val="008c2ac1"/>
     <w:pPr>
       <w:widowControl/>
+      <w:kinsoku w:val="true"/>
+      <w:overflowPunct w:val="true"/>
+      <w:autoSpaceDE w:val="true"/>
       <w:bidi w:val="0"/>
       <w:spacing w:lineRule="auto" w:line="336" w:before="0" w:after="180"/>
       <w:jc w:val="both"/>
     </w:pPr>
     <w:rPr>
-      <w:rFonts w:ascii="Arial" w:hAnsi="Arial" w:eastAsia="Arial" w:cs="Arial" w:asciiTheme="minorHAnsi" w:cstheme="minorBidi" w:eastAsiaTheme="minorHAnsi" w:hAnsiTheme="minorHAnsi"/>
+      <w:rFonts w:ascii="Arial" w:hAnsi="Arial" w:eastAsia="Arial" w:cs="" w:asciiTheme="minorHAnsi" w:cstheme="minorBidi" w:eastAsiaTheme="minorHAnsi" w:hAnsiTheme="minorHAnsi"/>
       <w:color w:val="404040" w:themeColor="text1" w:themeTint="bf"/>
       <w:sz w:val="20"/>
       <w:szCs w:val="20"/>
@@ -3521,7 +5316,7 @@
       <w:outlineLvl w:val="0"/>
     </w:pPr>
     <w:rPr>
-      <w:rFonts w:ascii="Arial" w:hAnsi="Arial" w:eastAsia="ＭＳ Ｐゴシック" w:cs="Arial" w:asciiTheme="majorHAnsi" w:cstheme="majorBidi" w:eastAsiaTheme="majorEastAsia" w:hAnsiTheme="majorHAnsi"/>
+      <w:rFonts w:ascii="Arial" w:hAnsi="Arial" w:eastAsia="" w:cs="" w:asciiTheme="majorHAnsi" w:cstheme="majorBidi" w:eastAsiaTheme="majorEastAsia" w:hAnsiTheme="majorHAnsi"/>
       <w:b/>
       <w:bCs/>
       <w:color w:val="000000" w:themeColor="text1"/>
@@ -3543,7 +5338,7 @@
       <w:outlineLvl w:val="1"/>
     </w:pPr>
     <w:rPr>
-      <w:rFonts w:ascii="Arial" w:hAnsi="Arial" w:eastAsia="ＭＳ Ｐゴシック" w:cs="Arial" w:asciiTheme="majorHAnsi" w:cstheme="majorBidi" w:eastAsiaTheme="majorEastAsia" w:hAnsiTheme="majorHAnsi"/>
+      <w:rFonts w:ascii="Arial" w:hAnsi="Arial" w:eastAsia="" w:cs="" w:asciiTheme="majorHAnsi" w:cstheme="majorBidi" w:eastAsiaTheme="majorEastAsia" w:hAnsiTheme="majorHAnsi"/>
       <w:b/>
       <w:bCs/>
       <w:color w:val="000000" w:themeColor="text1"/>
@@ -3566,7 +5361,7 @@
       <w:outlineLvl w:val="2"/>
     </w:pPr>
     <w:rPr>
-      <w:rFonts w:ascii="Arial" w:hAnsi="Arial" w:eastAsia="ＭＳ Ｐゴシック" w:cs="Arial" w:asciiTheme="majorHAnsi" w:cstheme="majorBidi" w:eastAsiaTheme="majorEastAsia" w:hAnsiTheme="majorHAnsi"/>
+      <w:rFonts w:ascii="Arial" w:hAnsi="Arial" w:eastAsia="" w:cs="" w:asciiTheme="majorHAnsi" w:cstheme="majorBidi" w:eastAsiaTheme="majorEastAsia" w:hAnsiTheme="majorHAnsi"/>
       <w:color w:val="7F1D09" w:themeColor="accent1" w:themeShade="7f"/>
       <w:sz w:val="24"/>
       <w:szCs w:val="24"/>
@@ -3608,7 +5403,7 @@
     <w:uiPriority w:val="2"/>
     <w:qFormat/>
     <w:rPr>
-      <w:rFonts w:ascii="Arial" w:hAnsi="Arial" w:eastAsia="ＭＳ Ｐゴシック" w:cs="Arial" w:asciiTheme="majorHAnsi" w:cstheme="majorBidi" w:eastAsiaTheme="majorEastAsia" w:hAnsiTheme="majorHAnsi"/>
+      <w:rFonts w:ascii="Arial" w:hAnsi="Arial" w:eastAsia="" w:cs="" w:asciiTheme="majorHAnsi" w:cstheme="majorBidi" w:eastAsiaTheme="majorEastAsia" w:hAnsiTheme="majorHAnsi"/>
       <w:b/>
       <w:bCs/>
       <w:color w:val="EF4623" w:themeColor="accent1"/>
@@ -3654,7 +5449,7 @@
     <w:uiPriority w:val="3"/>
     <w:qFormat/>
     <w:rPr>
-      <w:rFonts w:ascii="Arial" w:hAnsi="Arial" w:eastAsia="ＭＳ Ｐゴシック" w:cs="Arial" w:asciiTheme="majorHAnsi" w:cstheme="majorBidi" w:eastAsiaTheme="majorEastAsia" w:hAnsiTheme="majorHAnsi"/>
+      <w:rFonts w:ascii="Arial" w:hAnsi="Arial" w:eastAsia="" w:cs="" w:asciiTheme="majorHAnsi" w:cstheme="majorBidi" w:eastAsiaTheme="majorEastAsia" w:hAnsiTheme="majorHAnsi"/>
       <w:b/>
       <w:bCs/>
       <w:caps/>
@@ -3679,7 +5474,7 @@
     <w:uiPriority w:val="1"/>
     <w:qFormat/>
     <w:rPr>
-      <w:rFonts w:ascii="Arial" w:hAnsi="Arial" w:eastAsia="ＭＳ Ｐゴシック" w:cs="Arial" w:asciiTheme="majorHAnsi" w:cstheme="majorBidi" w:eastAsiaTheme="majorEastAsia" w:hAnsiTheme="majorHAnsi"/>
+      <w:rFonts w:ascii="Arial" w:hAnsi="Arial" w:eastAsia="" w:cs="" w:asciiTheme="majorHAnsi" w:cstheme="majorBidi" w:eastAsiaTheme="majorEastAsia" w:hAnsiTheme="majorHAnsi"/>
       <w:b/>
       <w:bCs/>
       <w:color w:val="000000" w:themeColor="text1"/>
@@ -3693,7 +5488,7 @@
     <w:uiPriority w:val="1"/>
     <w:qFormat/>
     <w:rPr>
-      <w:rFonts w:ascii="Arial" w:hAnsi="Arial" w:eastAsia="ＭＳ Ｐゴシック" w:cs="Arial" w:asciiTheme="majorHAnsi" w:cstheme="majorBidi" w:eastAsiaTheme="majorEastAsia" w:hAnsiTheme="majorHAnsi"/>
+      <w:rFonts w:ascii="Arial" w:hAnsi="Arial" w:eastAsia="" w:cs="" w:asciiTheme="majorHAnsi" w:cstheme="majorBidi" w:eastAsiaTheme="majorEastAsia" w:hAnsiTheme="majorHAnsi"/>
       <w:b/>
       <w:bCs/>
       <w:color w:val="000000" w:themeColor="text1"/>
@@ -3771,7 +5566,7 @@
     <w:qFormat/>
     <w:rsid w:val="00b1103d"/>
     <w:rPr>
-      <w:rFonts w:ascii="Arial" w:hAnsi="Arial" w:eastAsia="ＭＳ Ｐゴシック" w:cs="Arial" w:asciiTheme="majorHAnsi" w:cstheme="majorBidi" w:eastAsiaTheme="majorEastAsia" w:hAnsiTheme="majorHAnsi"/>
+      <w:rFonts w:ascii="Arial" w:hAnsi="Arial" w:eastAsia="" w:cs="" w:asciiTheme="majorHAnsi" w:cstheme="majorBidi" w:eastAsiaTheme="majorEastAsia" w:hAnsiTheme="majorHAnsi"/>
       <w:color w:val="7F1D09" w:themeColor="accent1" w:themeShade="7f"/>
       <w:sz w:val="24"/>
       <w:szCs w:val="24"/>
@@ -3881,6 +5676,20 @@
   </w:style>
   <w:style w:type="character" w:styleId="ListLabel13">
     <w:name w:val="ListLabel 13"/>
+    <w:qFormat/>
+    <w:rPr>
+      <w:rFonts w:cs="Wingdings"/>
+    </w:rPr>
+  </w:style>
+  <w:style w:type="character" w:styleId="ListLabel14">
+    <w:name w:val="ListLabel 14"/>
+    <w:qFormat/>
+    <w:rPr>
+      <w:rFonts w:cs="OpenSymbol"/>
+    </w:rPr>
+  </w:style>
+  <w:style w:type="character" w:styleId="ListLabel15">
+    <w:name w:val="ListLabel 15"/>
     <w:qFormat/>
     <w:rPr>
       <w:rFonts w:cs="Wingdings"/>
@@ -3971,7 +5780,7 @@
       <w:ind w:left="72" w:hanging="0"/>
     </w:pPr>
     <w:rPr>
-      <w:rFonts w:ascii="Arial" w:hAnsi="Arial" w:eastAsia="ＭＳ Ｐゴシック" w:cs="Arial" w:asciiTheme="majorHAnsi" w:cstheme="majorBidi" w:eastAsiaTheme="majorEastAsia" w:hAnsiTheme="majorHAnsi"/>
+      <w:rFonts w:ascii="Arial" w:hAnsi="Arial" w:eastAsia="" w:cs="" w:asciiTheme="majorHAnsi" w:cstheme="majorBidi" w:eastAsiaTheme="majorEastAsia" w:hAnsiTheme="majorHAnsi"/>
       <w:b/>
       <w:bCs/>
       <w:caps/>
@@ -4044,7 +5853,7 @@
       <w:spacing w:lineRule="auto" w:line="240" w:before="0" w:after="40"/>
     </w:pPr>
     <w:rPr>
-      <w:rFonts w:ascii="Arial" w:hAnsi="Arial" w:eastAsia="ＭＳ Ｐゴシック" w:cs="Arial" w:asciiTheme="majorHAnsi" w:cstheme="majorBidi" w:eastAsiaTheme="majorEastAsia" w:hAnsiTheme="majorHAnsi"/>
+      <w:rFonts w:ascii="Arial" w:hAnsi="Arial" w:eastAsia="" w:cs="" w:asciiTheme="majorHAnsi" w:cstheme="majorBidi" w:eastAsiaTheme="majorEastAsia" w:hAnsiTheme="majorHAnsi"/>
       <w:b/>
       <w:bCs/>
       <w:color w:val="EF4623" w:themeColor="accent1"/>
@@ -4090,12 +5899,15 @@
     <w:qFormat/>
     <w:pPr>
       <w:widowControl/>
+      <w:kinsoku w:val="true"/>
+      <w:overflowPunct w:val="true"/>
+      <w:autoSpaceDE w:val="true"/>
       <w:bidi w:val="0"/>
       <w:spacing w:lineRule="auto" w:line="240" w:before="0" w:after="0"/>
       <w:jc w:val="left"/>
     </w:pPr>
     <w:rPr>
-      <w:rFonts w:ascii="Arial" w:hAnsi="Arial" w:eastAsia="Arial" w:cs="Arial" w:asciiTheme="minorHAnsi" w:cstheme="minorBidi" w:eastAsiaTheme="minorHAnsi" w:hAnsiTheme="minorHAnsi"/>
+      <w:rFonts w:ascii="Arial" w:hAnsi="Arial" w:eastAsia="Arial" w:cs="" w:asciiTheme="minorHAnsi" w:cstheme="minorBidi" w:eastAsiaTheme="minorHAnsi" w:hAnsiTheme="minorHAnsi"/>
       <w:color w:val="404040" w:themeColor="text1" w:themeTint="bf"/>
       <w:sz w:val="20"/>
       <w:szCs w:val="20"/>
@@ -4330,7 +6142,7 @@
       <w:ind w:left="220" w:hanging="0"/>
     </w:pPr>
     <w:rPr>
-      <w:rFonts w:eastAsia="ＭＳ Ｐゴシック" w:eastAsiaTheme="minorEastAsia"/>
+      <w:rFonts w:eastAsia="" w:eastAsiaTheme="minorEastAsia"/>
       <w:color w:val="00000A"/>
       <w:sz w:val="22"/>
       <w:szCs w:val="22"/>
@@ -4351,7 +6163,7 @@
       <w:ind w:left="440" w:hanging="0"/>
     </w:pPr>
     <w:rPr>
-      <w:rFonts w:eastAsia="ＭＳ Ｐゴシック" w:eastAsiaTheme="minorEastAsia"/>
+      <w:rFonts w:eastAsia="" w:eastAsiaTheme="minorEastAsia"/>
       <w:color w:val="00000A"/>
       <w:sz w:val="22"/>
       <w:szCs w:val="22"/>
@@ -4397,6 +6209,9 @@
     <w:pPr>
       <w:widowControl/>
       <w:suppressAutoHyphens w:val="true"/>
+      <w:kinsoku w:val="true"/>
+      <w:overflowPunct w:val="true"/>
+      <w:autoSpaceDE w:val="true"/>
       <w:bidi w:val="0"/>
       <w:spacing w:lineRule="auto" w:line="336" w:before="0" w:after="180"/>
       <w:jc w:val="both"/>
@@ -4421,6 +6236,99 @@
     <w:name w:val="Cita"/>
     <w:basedOn w:val="Normal"/>
     <w:qFormat/>
+    <w:pPr/>
+    <w:rPr/>
+  </w:style>
+  <w:style w:type="paragraph" w:styleId="Contenidodelatabla">
+    <w:name w:val="Contenido de la tabla"/>
+    <w:basedOn w:val="Normal"/>
+    <w:qFormat/>
+    <w:pPr/>
+    <w:rPr/>
+  </w:style>
+  <w:style w:type="paragraph" w:styleId="Encabezadodelatabla">
+    <w:name w:val="Encabezado de la tabla"/>
+    <w:basedOn w:val="Contenidodelatabla"/>
+    <w:qFormat/>
+    <w:pPr/>
+    <w:rPr/>
+  </w:style>
+  <w:style w:type="paragraph" w:styleId="Frasededespedida">
+    <w:name w:val="Frase de despedida"/>
+    <w:basedOn w:val="Normal"/>
+    <w:pPr/>
+    <w:rPr/>
+  </w:style>
+  <w:style w:type="paragraph" w:styleId="Encabezamientoizquierdo">
+    <w:name w:val="Encabezamiento izquierdo"/>
+    <w:basedOn w:val="Normal"/>
+    <w:qFormat/>
+    <w:pPr/>
+    <w:rPr/>
+  </w:style>
+  <w:style w:type="paragraph" w:styleId="Encabezamientoderecho">
+    <w:name w:val="Encabezamiento derecho"/>
+    <w:basedOn w:val="Normal"/>
+    <w:qFormat/>
+    <w:pPr/>
+    <w:rPr/>
+  </w:style>
+  <w:style w:type="paragraph" w:styleId="Encabezadodelista">
+    <w:name w:val="Encabezado de lista"/>
+    <w:basedOn w:val="Normal"/>
+    <w:qFormat/>
+    <w:pPr/>
+    <w:rPr/>
+  </w:style>
+  <w:style w:type="paragraph" w:styleId="Destinatario">
+    <w:name w:val="Destinatario"/>
+    <w:basedOn w:val="Normal"/>
+    <w:pPr/>
+    <w:rPr/>
+  </w:style>
+  <w:style w:type="paragraph" w:styleId="Contenidodelista">
+    <w:name w:val="Contenido de lista"/>
+    <w:basedOn w:val="Normal"/>
+    <w:qFormat/>
+    <w:pPr/>
+    <w:rPr/>
+  </w:style>
+  <w:style w:type="paragraph" w:styleId="LOnormal">
+    <w:name w:val="LO-normal"/>
+    <w:qFormat/>
+    <w:pPr>
+      <w:widowControl/>
+      <w:kinsoku w:val="true"/>
+      <w:overflowPunct w:val="true"/>
+      <w:autoSpaceDE w:val="true"/>
+      <w:bidi w:val="0"/>
+      <w:spacing w:lineRule="auto" w:line="336" w:before="0" w:after="180"/>
+      <w:jc w:val="left"/>
+    </w:pPr>
+    <w:rPr>
+      <w:rFonts w:ascii="Arial" w:hAnsi="Arial" w:eastAsia="Arial" w:cs="Arial" w:asciiTheme="minorHAnsi" w:eastAsiaTheme="minorHAnsi" w:hAnsiTheme="minorHAnsi"/>
+      <w:color w:val="404040" w:themeColor="text1" w:themeTint="bf"/>
+      <w:sz w:val="20"/>
+      <w:szCs w:val="20"/>
+      <w:lang w:val="en-US" w:eastAsia="en-US" w:bidi="ar-SA"/>
+    </w:rPr>
+  </w:style>
+  <w:style w:type="paragraph" w:styleId="Lneahorizontal">
+    <w:name w:val="Línea horizontal"/>
+    <w:basedOn w:val="Normal"/>
+    <w:qFormat/>
+    <w:pPr/>
+    <w:rPr/>
+  </w:style>
+  <w:style w:type="paragraph" w:styleId="Notaalpie">
+    <w:name w:val="Nota al pie"/>
+    <w:basedOn w:val="Normal"/>
+    <w:pPr/>
+    <w:rPr/>
+  </w:style>
+  <w:style w:type="paragraph" w:styleId="Notafinal">
+    <w:name w:val="Nota final"/>
+    <w:basedOn w:val="Normal"/>
     <w:pPr/>
     <w:rPr/>
   </w:style>

</xml_diff>

<commit_message>
Version 1.3 Plan de gestion de configuracion
</commit_message>
<xml_diff>
--- a/Gestion de la configuracion/Plan_de_gestion_de_configuracion.docx
+++ b/Gestion de la configuracion/Plan_de_gestion_de_configuracion.docx
@@ -20,7 +20,7 @@
                 <wp:positionV relativeFrom="margin">
                   <wp:align>top</wp:align>
                 </wp:positionV>
-                <wp:extent cx="5692775" cy="6000750"/>
+                <wp:extent cx="5694045" cy="6000750"/>
                 <wp:effectExtent l="0" t="0" r="9525" b="0"/>
                 <wp:wrapNone/>
                 <wp:docPr id="1" name="Cuadro de texto 14" descr="Report title"/>
@@ -31,7 +31,7 @@
                       <wps:spPr>
                         <a:xfrm>
                           <a:off x="0" y="0"/>
-                          <a:ext cx="5692320" cy="6000120"/>
+                          <a:ext cx="5693400" cy="6000120"/>
                         </a:xfrm>
                         <a:prstGeom prst="rect">
                           <a:avLst/>
@@ -118,7 +118,7 @@
           </mc:Choice>
           <mc:Fallback>
             <w:pict>
-              <v:rect id="shape_0" ID="Cuadro de texto 14" stroked="f" style="position:absolute;margin-left:36.1pt;margin-top:0pt;width:448.15pt;height:472.4pt;mso-position-horizontal-relative:page;mso-position-vertical:top;mso-position-vertical-relative:margin" wp14:anchorId="2CA70C3A">
+              <v:rect id="shape_0" ID="Cuadro de texto 14" stroked="f" style="position:absolute;margin-left:36.1pt;margin-top:0pt;width:448.25pt;height:472.4pt;mso-position-horizontal-relative:page;mso-position-vertical:top;mso-position-vertical-relative:margin" wp14:anchorId="2CA70C3A">
                 <w10:wrap type="square"/>
                 <v:fill o:detectmouseclick="t" on="false"/>
                 <v:stroke color="#3465a4" weight="6480" joinstyle="round" endcap="flat"/>
@@ -249,9 +249,9 @@
                               <w:tblLook w:firstRow="1" w:noVBand="1" w:lastRow="0" w:firstColumn="1" w:lastColumn="0" w:noHBand="0" w:val="04a0"/>
                             </w:tblPr>
                             <w:tblGrid>
-                              <w:gridCol w:w="3554"/>
+                              <w:gridCol w:w="3552"/>
                               <w:gridCol w:w="3557"/>
-                              <w:gridCol w:w="3564"/>
+                              <w:gridCol w:w="3566"/>
                             </w:tblGrid>
                             <w:tr>
                               <w:trPr>
@@ -259,7 +259,7 @@
                               </w:trPr>
                               <w:tc>
                                 <w:tcPr>
-                                  <w:tcW w:w="3554" w:type="dxa"/>
+                                  <w:tcW w:w="3552" w:type="dxa"/>
                                   <w:tcBorders>
                                     <w:top w:val="single" w:sz="8" w:space="0" w:color="000001"/>
                                   </w:tcBorders>
@@ -297,7 +297,7 @@
                               </w:tc>
                               <w:tc>
                                 <w:tcPr>
-                                  <w:tcW w:w="3564" w:type="dxa"/>
+                                  <w:tcW w:w="3566" w:type="dxa"/>
                                   <w:tcBorders>
                                     <w:top w:val="single" w:sz="8" w:space="0" w:color="000001"/>
                                   </w:tcBorders>
@@ -319,7 +319,7 @@
                               <w:trPr/>
                               <w:tc>
                                 <w:tcPr>
-                                  <w:tcW w:w="3554" w:type="dxa"/>
+                                  <w:tcW w:w="3552" w:type="dxa"/>
                                   <w:tcBorders/>
                                   <w:shd w:color="auto" w:fill="auto" w:val="clear"/>
                                   <w:tcMar>
@@ -358,7 +358,7 @@
                                 <w:sdt>
                                   <w:sdtPr>
                                     <w:text/>
-                                    <w:id w:val="1919757578"/>
+                                    <w:id w:val="911965640"/>
                                     <w:dataBinding w:prefixMappings="xmlns:ns0='http://schemas.microsoft.com/office/2006/coverPageProps' " w:xpath="/ns0:CoverPageProperties[1]/ns0:CompanyAddress[1]" w:storeItemID="{55AF091B-3C7A-41E3-B477-F2FDAA23CFDA}"/>
                                     <w:alias w:val="Título"/>
                                   </w:sdtPr>
@@ -378,7 +378,7 @@
                               </w:tc>
                               <w:tc>
                                 <w:tcPr>
-                                  <w:tcW w:w="3564" w:type="dxa"/>
+                                  <w:tcW w:w="3566" w:type="dxa"/>
                                   <w:tcBorders/>
                                   <w:shd w:color="auto" w:fill="auto" w:val="clear"/>
                                   <w:tcMar>
@@ -388,7 +388,7 @@
                                 <w:sdt>
                                   <w:sdtPr>
                                     <w:text/>
-                                    <w:id w:val="1879194316"/>
+                                    <w:id w:val="485323343"/>
                                     <w:dataBinding w:prefixMappings="xmlns:ns0='http://schemas.microsoft.com/office/2006/coverPageProps' " w:xpath="/ns0:CoverPageProperties[1]/ns0:CompanyEmail[1]" w:storeItemID="{55AF091B-3C7A-41E3-B477-F2FDAA23CFDA}"/>
                                     <w:alias w:val="Correo electrónico"/>
                                   </w:sdtPr>
@@ -416,7 +416,7 @@
                               </w:trPr>
                               <w:tc>
                                 <w:tcPr>
-                                  <w:tcW w:w="3554" w:type="dxa"/>
+                                  <w:tcW w:w="3552" w:type="dxa"/>
                                   <w:tcBorders/>
                                   <w:shd w:color="auto" w:fill="000000" w:themeFill="text1" w:val="clear"/>
                                 </w:tcPr>
@@ -448,7 +448,7 @@
                               </w:tc>
                               <w:tc>
                                 <w:tcPr>
-                                  <w:tcW w:w="3564" w:type="dxa"/>
+                                  <w:tcW w:w="3566" w:type="dxa"/>
                                   <w:tcBorders/>
                                   <w:shd w:color="auto" w:fill="000000" w:themeFill="text1" w:val="clear"/>
                                 </w:tcPr>
@@ -526,9 +526,9 @@
                         <w:tblLook w:firstRow="1" w:noVBand="1" w:lastRow="0" w:firstColumn="1" w:lastColumn="0" w:noHBand="0" w:val="04a0"/>
                       </w:tblPr>
                       <w:tblGrid>
-                        <w:gridCol w:w="3554"/>
+                        <w:gridCol w:w="3552"/>
                         <w:gridCol w:w="3557"/>
-                        <w:gridCol w:w="3564"/>
+                        <w:gridCol w:w="3566"/>
                       </w:tblGrid>
                       <w:tr>
                         <w:trPr>
@@ -536,7 +536,7 @@
                         </w:trPr>
                         <w:tc>
                           <w:tcPr>
-                            <w:tcW w:w="3554" w:type="dxa"/>
+                            <w:tcW w:w="3552" w:type="dxa"/>
                             <w:tcBorders>
                               <w:top w:val="single" w:sz="8" w:space="0" w:color="000001"/>
                             </w:tcBorders>
@@ -574,7 +574,7 @@
                         </w:tc>
                         <w:tc>
                           <w:tcPr>
-                            <w:tcW w:w="3564" w:type="dxa"/>
+                            <w:tcW w:w="3566" w:type="dxa"/>
                             <w:tcBorders>
                               <w:top w:val="single" w:sz="8" w:space="0" w:color="000001"/>
                             </w:tcBorders>
@@ -596,7 +596,7 @@
                         <w:trPr/>
                         <w:tc>
                           <w:tcPr>
-                            <w:tcW w:w="3554" w:type="dxa"/>
+                            <w:tcW w:w="3552" w:type="dxa"/>
                             <w:tcBorders/>
                             <w:shd w:color="auto" w:fill="auto" w:val="clear"/>
                             <w:tcMar>
@@ -635,7 +635,7 @@
                           <w:sdt>
                             <w:sdtPr>
                               <w:text/>
-                              <w:id w:val="1484733339"/>
+                              <w:id w:val="1886959663"/>
                               <w:dataBinding w:prefixMappings="xmlns:ns0='http://schemas.microsoft.com/office/2006/coverPageProps' " w:xpath="/ns0:CoverPageProperties[1]/ns0:CompanyAddress[1]" w:storeItemID="{55AF091B-3C7A-41E3-B477-F2FDAA23CFDA}"/>
                               <w:alias w:val="Título"/>
                             </w:sdtPr>
@@ -655,7 +655,7 @@
                         </w:tc>
                         <w:tc>
                           <w:tcPr>
-                            <w:tcW w:w="3564" w:type="dxa"/>
+                            <w:tcW w:w="3566" w:type="dxa"/>
                             <w:tcBorders/>
                             <w:shd w:color="auto" w:fill="auto" w:val="clear"/>
                             <w:tcMar>
@@ -665,7 +665,7 @@
                           <w:sdt>
                             <w:sdtPr>
                               <w:text/>
-                              <w:id w:val="444277596"/>
+                              <w:id w:val="748617797"/>
                               <w:dataBinding w:prefixMappings="xmlns:ns0='http://schemas.microsoft.com/office/2006/coverPageProps' " w:xpath="/ns0:CoverPageProperties[1]/ns0:CompanyEmail[1]" w:storeItemID="{55AF091B-3C7A-41E3-B477-F2FDAA23CFDA}"/>
                               <w:alias w:val="Correo electrónico"/>
                             </w:sdtPr>
@@ -693,7 +693,7 @@
                         </w:trPr>
                         <w:tc>
                           <w:tcPr>
-                            <w:tcW w:w="3554" w:type="dxa"/>
+                            <w:tcW w:w="3552" w:type="dxa"/>
                             <w:tcBorders/>
                             <w:shd w:color="auto" w:fill="000000" w:themeFill="text1" w:val="clear"/>
                           </w:tcPr>
@@ -725,7 +725,7 @@
                         </w:tc>
                         <w:tc>
                           <w:tcPr>
-                            <w:tcW w:w="3564" w:type="dxa"/>
+                            <w:tcW w:w="3566" w:type="dxa"/>
                             <w:tcBorders/>
                             <w:shd w:color="auto" w:fill="000000" w:themeFill="text1" w:val="clear"/>
                           </w:tcPr>
@@ -783,7 +783,7 @@
           <w:docPartGallery w:val="Table of Contents"/>
           <w:docPartUnique w:val="true"/>
         </w:docPartObj>
-        <w:id w:val="1149186734"/>
+        <w:id w:val="1606727839"/>
       </w:sdtPr>
       <w:sdtContent>
         <w:p>
@@ -1135,7 +1135,7 @@
                     <wp:positionV relativeFrom="margin">
                       <wp:align>top</wp:align>
                     </wp:positionV>
-                    <wp:extent cx="1339215" cy="8471535"/>
+                    <wp:extent cx="1340485" cy="8472805"/>
                     <wp:effectExtent l="0" t="0" r="0" b="0"/>
                     <wp:wrapSquare wrapText="largest"/>
                     <wp:docPr id="7" name="Rectángulo 7" descr="Sidebar"/>
@@ -1146,7 +1146,7 @@
                           <wps:spPr>
                             <a:xfrm>
                               <a:off x="0" y="0"/>
-                              <a:ext cx="1338480" cy="8470800"/>
+                              <a:ext cx="1339920" cy="8472240"/>
                             </a:xfrm>
                             <a:prstGeom prst="rect">
                               <a:avLst/>
@@ -1191,7 +1191,7 @@
               </mc:Choice>
               <mc:Fallback>
                 <w:pict>
-                  <v:rect id="shape_0" ID="Rectángulo 7" stroked="f" style="position:absolute;margin-left:36.1pt;margin-top:0pt;width:105.35pt;height:666.95pt;mso-position-horizontal-relative:page;mso-position-vertical:top;mso-position-vertical-relative:margin" wp14:anchorId="581D9C72">
+                  <v:rect id="shape_0" ID="Rectángulo 7" stroked="f" style="position:absolute;margin-left:36.1pt;margin-top:0pt;width:105.45pt;height:667.05pt;mso-position-horizontal-relative:page;mso-position-vertical:top;mso-position-vertical-relative:margin" wp14:anchorId="581D9C72">
                     <w10:wrap type="none"/>
                     <v:fill o:detectmouseclick="t" on="false"/>
                     <v:stroke color="#3465a4" weight="6480" joinstyle="round" endcap="flat"/>
@@ -1242,10 +1242,10 @@
         <w:tblpPr w:bottomFromText="0" w:horzAnchor="margin" w:leftFromText="141" w:rightFromText="141" w:tblpX="0" w:tblpY="862" w:topFromText="0" w:vertAnchor="text"/>
         <w:tblW w:w="8424" w:type="dxa"/>
         <w:jc w:val="left"/>
-        <w:tblInd w:w="98" w:type="dxa"/>
+        <w:tblInd w:w="88" w:type="dxa"/>
         <w:tblCellMar>
           <w:top w:w="0" w:type="dxa"/>
-          <w:left w:w="93" w:type="dxa"/>
+          <w:left w:w="83" w:type="dxa"/>
           <w:bottom w:w="0" w:type="dxa"/>
           <w:right w:w="108" w:type="dxa"/>
         </w:tblCellMar>
@@ -1267,7 +1267,7 @@
             <w:tcBorders/>
             <w:shd w:fill="auto" w:val="clear"/>
             <w:tcMar>
-              <w:left w:w="93" w:type="dxa"/>
+              <w:left w:w="83" w:type="dxa"/>
             </w:tcMar>
             <w:vAlign w:val="center"/>
           </w:tcPr>
@@ -1301,7 +1301,7 @@
             <w:tcBorders/>
             <w:shd w:fill="auto" w:val="clear"/>
             <w:tcMar>
-              <w:left w:w="93" w:type="dxa"/>
+              <w:left w:w="83" w:type="dxa"/>
             </w:tcMar>
             <w:vAlign w:val="center"/>
           </w:tcPr>
@@ -1335,7 +1335,7 @@
             <w:tcBorders/>
             <w:shd w:fill="auto" w:val="clear"/>
             <w:tcMar>
-              <w:left w:w="93" w:type="dxa"/>
+              <w:left w:w="83" w:type="dxa"/>
             </w:tcMar>
             <w:vAlign w:val="center"/>
           </w:tcPr>
@@ -1369,7 +1369,7 @@
             <w:tcBorders/>
             <w:shd w:fill="auto" w:val="clear"/>
             <w:tcMar>
-              <w:left w:w="93" w:type="dxa"/>
+              <w:left w:w="83" w:type="dxa"/>
             </w:tcMar>
             <w:vAlign w:val="center"/>
           </w:tcPr>
@@ -1406,7 +1406,7 @@
             <w:tcBorders/>
             <w:shd w:fill="auto" w:val="clear"/>
             <w:tcMar>
-              <w:left w:w="93" w:type="dxa"/>
+              <w:left w:w="83" w:type="dxa"/>
             </w:tcMar>
             <w:vAlign w:val="center"/>
           </w:tcPr>
@@ -1430,7 +1430,7 @@
             <w:tcBorders/>
             <w:shd w:fill="auto" w:val="clear"/>
             <w:tcMar>
-              <w:left w:w="93" w:type="dxa"/>
+              <w:left w:w="83" w:type="dxa"/>
             </w:tcMar>
             <w:vAlign w:val="center"/>
           </w:tcPr>
@@ -1454,7 +1454,7 @@
             <w:tcBorders/>
             <w:shd w:fill="auto" w:val="clear"/>
             <w:tcMar>
-              <w:left w:w="93" w:type="dxa"/>
+              <w:left w:w="83" w:type="dxa"/>
             </w:tcMar>
             <w:vAlign w:val="center"/>
           </w:tcPr>
@@ -1478,7 +1478,7 @@
             <w:tcBorders/>
             <w:shd w:fill="auto" w:val="clear"/>
             <w:tcMar>
-              <w:left w:w="93" w:type="dxa"/>
+              <w:left w:w="83" w:type="dxa"/>
             </w:tcMar>
             <w:vAlign w:val="center"/>
           </w:tcPr>
@@ -1505,7 +1505,7 @@
             <w:tcBorders/>
             <w:shd w:fill="auto" w:val="clear"/>
             <w:tcMar>
-              <w:left w:w="93" w:type="dxa"/>
+              <w:left w:w="83" w:type="dxa"/>
             </w:tcMar>
             <w:vAlign w:val="center"/>
           </w:tcPr>
@@ -1529,7 +1529,7 @@
             <w:tcBorders/>
             <w:shd w:fill="auto" w:val="clear"/>
             <w:tcMar>
-              <w:left w:w="93" w:type="dxa"/>
+              <w:left w:w="83" w:type="dxa"/>
             </w:tcMar>
             <w:vAlign w:val="center"/>
           </w:tcPr>
@@ -1553,7 +1553,7 @@
             <w:tcBorders/>
             <w:shd w:fill="auto" w:val="clear"/>
             <w:tcMar>
-              <w:left w:w="93" w:type="dxa"/>
+              <w:left w:w="83" w:type="dxa"/>
             </w:tcMar>
             <w:vAlign w:val="center"/>
           </w:tcPr>
@@ -1577,7 +1577,7 @@
             <w:tcBorders/>
             <w:shd w:fill="auto" w:val="clear"/>
             <w:tcMar>
-              <w:left w:w="93" w:type="dxa"/>
+              <w:left w:w="83" w:type="dxa"/>
             </w:tcMar>
             <w:vAlign w:val="center"/>
           </w:tcPr>
@@ -1606,7 +1606,7 @@
             </w:tcBorders>
             <w:shd w:fill="auto" w:val="clear"/>
             <w:tcMar>
-              <w:left w:w="93" w:type="dxa"/>
+              <w:left w:w="83" w:type="dxa"/>
             </w:tcMar>
             <w:vAlign w:val="center"/>
           </w:tcPr>
@@ -1632,7 +1632,7 @@
             </w:tcBorders>
             <w:shd w:fill="auto" w:val="clear"/>
             <w:tcMar>
-              <w:left w:w="93" w:type="dxa"/>
+              <w:left w:w="83" w:type="dxa"/>
             </w:tcMar>
             <w:vAlign w:val="center"/>
           </w:tcPr>
@@ -1658,7 +1658,7 @@
             </w:tcBorders>
             <w:shd w:fill="auto" w:val="clear"/>
             <w:tcMar>
-              <w:left w:w="93" w:type="dxa"/>
+              <w:left w:w="83" w:type="dxa"/>
             </w:tcMar>
             <w:vAlign w:val="center"/>
           </w:tcPr>
@@ -1684,7 +1684,7 @@
             </w:tcBorders>
             <w:shd w:fill="auto" w:val="clear"/>
             <w:tcMar>
-              <w:left w:w="93" w:type="dxa"/>
+              <w:left w:w="83" w:type="dxa"/>
             </w:tcMar>
             <w:vAlign w:val="center"/>
           </w:tcPr>
@@ -1699,6 +1699,113 @@
             <w:r>
               <w:rPr/>
               <w:t>Cambios menores. Corrección de donde están las discusiones.</w:t>
+            </w:r>
+          </w:p>
+        </w:tc>
+      </w:tr>
+      <w:tr>
+        <w:trPr/>
+        <w:tc>
+          <w:tcPr>
+            <w:tcW w:w="2105" w:type="dxa"/>
+            <w:tcBorders>
+              <w:top w:val="nil"/>
+            </w:tcBorders>
+            <w:shd w:fill="auto" w:val="clear"/>
+            <w:tcMar>
+              <w:left w:w="83" w:type="dxa"/>
+            </w:tcMar>
+            <w:vAlign w:val="center"/>
+          </w:tcPr>
+          <w:p>
+            <w:pPr>
+              <w:pStyle w:val="Normal"/>
+              <w:spacing w:lineRule="auto" w:line="240" w:before="120" w:after="120"/>
+              <w:ind w:right="115" w:hanging="0"/>
+              <w:jc w:val="center"/>
+              <w:rPr/>
+            </w:pPr>
+            <w:r>
+              <w:rPr/>
+              <w:t>Iván Prada Cazalla</w:t>
+            </w:r>
+          </w:p>
+        </w:tc>
+        <w:tc>
+          <w:tcPr>
+            <w:tcW w:w="2104" w:type="dxa"/>
+            <w:tcBorders>
+              <w:top w:val="nil"/>
+            </w:tcBorders>
+            <w:shd w:fill="auto" w:val="clear"/>
+            <w:tcMar>
+              <w:left w:w="83" w:type="dxa"/>
+            </w:tcMar>
+            <w:vAlign w:val="center"/>
+          </w:tcPr>
+          <w:p>
+            <w:pPr>
+              <w:pStyle w:val="Normal"/>
+              <w:spacing w:lineRule="auto" w:line="240" w:before="120" w:after="120"/>
+              <w:ind w:right="115" w:hanging="0"/>
+              <w:jc w:val="center"/>
+              <w:rPr/>
+            </w:pPr>
+            <w:r>
+              <w:rPr/>
+              <w:t>08/01/2016</w:t>
+            </w:r>
+          </w:p>
+        </w:tc>
+        <w:tc>
+          <w:tcPr>
+            <w:tcW w:w="2109" w:type="dxa"/>
+            <w:tcBorders>
+              <w:top w:val="nil"/>
+            </w:tcBorders>
+            <w:shd w:fill="auto" w:val="clear"/>
+            <w:tcMar>
+              <w:left w:w="83" w:type="dxa"/>
+            </w:tcMar>
+            <w:vAlign w:val="center"/>
+          </w:tcPr>
+          <w:p>
+            <w:pPr>
+              <w:pStyle w:val="Normal"/>
+              <w:spacing w:lineRule="auto" w:line="240" w:before="120" w:after="120"/>
+              <w:ind w:right="115" w:hanging="0"/>
+              <w:jc w:val="center"/>
+              <w:rPr/>
+            </w:pPr>
+            <w:r>
+              <w:rPr/>
+              <w:t>1.3</w:t>
+            </w:r>
+          </w:p>
+        </w:tc>
+        <w:tc>
+          <w:tcPr>
+            <w:tcW w:w="2105" w:type="dxa"/>
+            <w:tcBorders>
+              <w:top w:val="nil"/>
+            </w:tcBorders>
+            <w:shd w:fill="auto" w:val="clear"/>
+            <w:tcMar>
+              <w:left w:w="83" w:type="dxa"/>
+            </w:tcMar>
+            <w:vAlign w:val="center"/>
+          </w:tcPr>
+          <w:p>
+            <w:pPr>
+              <w:pStyle w:val="Normal"/>
+              <w:spacing w:lineRule="auto" w:line="240" w:before="120" w:after="120"/>
+              <w:ind w:right="115" w:hanging="0"/>
+              <w:jc w:val="center"/>
+              <w:rPr/>
+            </w:pPr>
+            <w:r>
+              <w:rPr/>
+              <w:t>Añadido IBM RSA</w:t>
             </w:r>
           </w:p>
         </w:tc>
@@ -2052,6 +2159,138 @@
         <w:rPr/>
         <w:tab/>
         <w:t>Esta herramienta simple y útil cumple nos facilita la conversión de archivos de edición de texto a .pdf que facilita la lectura del mismo.</w:t>
+      </w:r>
+    </w:p>
+    <w:p>
+      <w:pPr>
+        <w:pStyle w:val="Encabezado2"/>
+        <w:rPr/>
+      </w:pPr>
+      <w:r>
+        <w:rPr/>
+        <w:t>IBM Rational Software Architect</w:t>
+      </w:r>
+    </w:p>
+    <w:p>
+      <w:pPr>
+        <w:pStyle w:val="Normal"/>
+        <w:rPr/>
+      </w:pPr>
+      <w:r>
+        <w:rPr/>
+        <w:tab/>
+        <w:t xml:space="preserve">IBM Rational Software Architect es una herramienta completa de diseño, modelado y desarrollo para la entrega global de software. Utiliza el lenguaje de modelado unificado (UML) para diseñar servicios web y aplicaciones Java de empresa. Rational Software Architect está basado en la infraestructura de software de código abierto Eclipse y se puede ampliar con varios plug-ins de Eclipse. También puede mejorar la funcionalidad adecuándola a sus requisitos específicos con ampliaciones de Rational adquiridas por separado. </w:t>
+        <w:br/>
+        <w:t>Rational Software Architect le ayuda a mantener un mejor control de los resultados de la entrega y la arquitectura con estas ventajas:</w:t>
+      </w:r>
+    </w:p>
+    <w:p>
+      <w:pPr>
+        <w:pStyle w:val="Cuerpodetexto"/>
+        <w:numPr>
+          <w:ilvl w:val="0"/>
+          <w:numId w:val="5"/>
+        </w:numPr>
+        <w:tabs>
+          <w:tab w:val="left" w:pos="0" w:leader="none"/>
+        </w:tabs>
+        <w:spacing w:before="0" w:after="0"/>
+        <w:ind w:left="707" w:hanging="283"/>
+        <w:rPr/>
+      </w:pPr>
+      <w:r>
+        <w:rPr>
+          <w:rStyle w:val="Muydestacado"/>
+        </w:rPr>
+        <w:t>Soporte de modelado basado en UML</w:t>
+      </w:r>
+      <w:r>
+        <w:rPr/>
+        <w:t xml:space="preserve"> y herramientas de desarrollo controlado por modelos (MDD) que ayudan a racionalizar la creación de servicios y aplicaciones de Java y Web 2.0. </w:t>
+      </w:r>
+    </w:p>
+    <w:p>
+      <w:pPr>
+        <w:pStyle w:val="Cuerpodetexto"/>
+        <w:numPr>
+          <w:ilvl w:val="0"/>
+          <w:numId w:val="5"/>
+        </w:numPr>
+        <w:tabs>
+          <w:tab w:val="left" w:pos="0" w:leader="none"/>
+        </w:tabs>
+        <w:spacing w:before="0" w:after="0"/>
+        <w:ind w:left="707" w:hanging="283"/>
+        <w:rPr/>
+      </w:pPr>
+      <w:r>
+        <w:rPr>
+          <w:rStyle w:val="Muydestacado"/>
+        </w:rPr>
+        <w:t>La potente orientación de herramientas y procesos</w:t>
+      </w:r>
+      <w:r>
+        <w:rPr/>
+        <w:t xml:space="preserve"> ayuda a reducir la complejidad y a disponer de mayor calidad y eficacia. </w:t>
+      </w:r>
+    </w:p>
+    <w:p>
+      <w:pPr>
+        <w:pStyle w:val="Cuerpodetexto"/>
+        <w:numPr>
+          <w:ilvl w:val="0"/>
+          <w:numId w:val="5"/>
+        </w:numPr>
+        <w:tabs>
+          <w:tab w:val="left" w:pos="0" w:leader="none"/>
+        </w:tabs>
+        <w:spacing w:before="0" w:after="0"/>
+        <w:ind w:left="707" w:hanging="283"/>
+        <w:rPr/>
+      </w:pPr>
+      <w:r>
+        <w:rPr>
+          <w:rStyle w:val="Muydestacado"/>
+        </w:rPr>
+        <w:t xml:space="preserve">El acceso a servicios en nube </w:t>
+      </w:r>
+      <w:r>
+        <w:rPr/>
+        <w:t>le permite sacar partido de servicios de infraestructura escalables.</w:t>
+      </w:r>
+    </w:p>
+    <w:p>
+      <w:pPr>
+        <w:pStyle w:val="Cuerpodetexto"/>
+        <w:numPr>
+          <w:ilvl w:val="0"/>
+          <w:numId w:val="5"/>
+        </w:numPr>
+        <w:tabs>
+          <w:tab w:val="left" w:pos="0" w:leader="none"/>
+        </w:tabs>
+        <w:ind w:left="707" w:hanging="283"/>
+        <w:rPr/>
+      </w:pPr>
+      <w:r>
+        <w:rPr>
+          <w:rStyle w:val="Muydestacado"/>
+        </w:rPr>
+        <w:t>Una plataforma flexible y ampliable</w:t>
+      </w:r>
+      <w:r>
+        <w:rPr/>
+        <w:t xml:space="preserve"> le ayuda a ofrecer software de alta calidad con un rendimiento de la inversión más rápido. </w:t>
+      </w:r>
+    </w:p>
+    <w:p>
+      <w:pPr>
+        <w:pStyle w:val="Normal"/>
+        <w:rPr/>
+      </w:pPr>
+      <w:r>
+        <w:rPr/>
+        <w:t>Se usará esta aplicación para el desarrollo de los diagramas de casos de uso y diagrama de clases necesarios para el desarrollo de la aplicación.</w:t>
       </w:r>
     </w:p>
     <w:p>
@@ -3380,6 +3619,152 @@
   <w:abstractNum w:abstractNumId="5">
     <w:lvl w:ilvl="0">
       <w:start w:val="1"/>
+      <w:numFmt w:val="bullet"/>
+      <w:lvlText w:val=""/>
+      <w:lvlJc w:val="left"/>
+      <w:pPr>
+        <w:tabs>
+          <w:tab w:val="num" w:pos="707"/>
+        </w:tabs>
+        <w:ind w:left="707" w:hanging="283"/>
+      </w:pPr>
+      <w:rPr>
+        <w:rFonts w:ascii="Symbol" w:hAnsi="Symbol" w:cs="Symbol" w:hint="default"/>
+        <w:rFonts w:cs="OpenSymbol"/>
+      </w:rPr>
+    </w:lvl>
+    <w:lvl w:ilvl="1">
+      <w:start w:val="1"/>
+      <w:numFmt w:val="bullet"/>
+      <w:lvlText w:val=""/>
+      <w:lvlJc w:val="left"/>
+      <w:pPr>
+        <w:tabs>
+          <w:tab w:val="num" w:pos="1414"/>
+        </w:tabs>
+        <w:ind w:left="1414" w:hanging="283"/>
+      </w:pPr>
+      <w:rPr>
+        <w:rFonts w:ascii="Symbol" w:hAnsi="Symbol" w:cs="Symbol" w:hint="default"/>
+        <w:rFonts w:cs="OpenSymbol"/>
+      </w:rPr>
+    </w:lvl>
+    <w:lvl w:ilvl="2">
+      <w:start w:val="1"/>
+      <w:numFmt w:val="bullet"/>
+      <w:lvlText w:val=""/>
+      <w:lvlJc w:val="left"/>
+      <w:pPr>
+        <w:tabs>
+          <w:tab w:val="num" w:pos="2121"/>
+        </w:tabs>
+        <w:ind w:left="2121" w:hanging="283"/>
+      </w:pPr>
+      <w:rPr>
+        <w:rFonts w:ascii="Symbol" w:hAnsi="Symbol" w:cs="Symbol" w:hint="default"/>
+        <w:rFonts w:cs="OpenSymbol"/>
+      </w:rPr>
+    </w:lvl>
+    <w:lvl w:ilvl="3">
+      <w:start w:val="1"/>
+      <w:numFmt w:val="bullet"/>
+      <w:lvlText w:val=""/>
+      <w:lvlJc w:val="left"/>
+      <w:pPr>
+        <w:tabs>
+          <w:tab w:val="num" w:pos="2828"/>
+        </w:tabs>
+        <w:ind w:left="2828" w:hanging="283"/>
+      </w:pPr>
+      <w:rPr>
+        <w:rFonts w:ascii="Symbol" w:hAnsi="Symbol" w:cs="Symbol" w:hint="default"/>
+        <w:rFonts w:cs="OpenSymbol"/>
+      </w:rPr>
+    </w:lvl>
+    <w:lvl w:ilvl="4">
+      <w:start w:val="1"/>
+      <w:numFmt w:val="bullet"/>
+      <w:lvlText w:val=""/>
+      <w:lvlJc w:val="left"/>
+      <w:pPr>
+        <w:tabs>
+          <w:tab w:val="num" w:pos="3535"/>
+        </w:tabs>
+        <w:ind w:left="3535" w:hanging="283"/>
+      </w:pPr>
+      <w:rPr>
+        <w:rFonts w:ascii="Symbol" w:hAnsi="Symbol" w:cs="Symbol" w:hint="default"/>
+        <w:rFonts w:cs="OpenSymbol"/>
+      </w:rPr>
+    </w:lvl>
+    <w:lvl w:ilvl="5">
+      <w:start w:val="1"/>
+      <w:numFmt w:val="bullet"/>
+      <w:lvlText w:val=""/>
+      <w:lvlJc w:val="left"/>
+      <w:pPr>
+        <w:tabs>
+          <w:tab w:val="num" w:pos="4242"/>
+        </w:tabs>
+        <w:ind w:left="4242" w:hanging="283"/>
+      </w:pPr>
+      <w:rPr>
+        <w:rFonts w:ascii="Symbol" w:hAnsi="Symbol" w:cs="Symbol" w:hint="default"/>
+        <w:rFonts w:cs="OpenSymbol"/>
+      </w:rPr>
+    </w:lvl>
+    <w:lvl w:ilvl="6">
+      <w:start w:val="1"/>
+      <w:numFmt w:val="bullet"/>
+      <w:lvlText w:val=""/>
+      <w:lvlJc w:val="left"/>
+      <w:pPr>
+        <w:tabs>
+          <w:tab w:val="num" w:pos="4949"/>
+        </w:tabs>
+        <w:ind w:left="4949" w:hanging="283"/>
+      </w:pPr>
+      <w:rPr>
+        <w:rFonts w:ascii="Symbol" w:hAnsi="Symbol" w:cs="Symbol" w:hint="default"/>
+        <w:rFonts w:cs="OpenSymbol"/>
+      </w:rPr>
+    </w:lvl>
+    <w:lvl w:ilvl="7">
+      <w:start w:val="1"/>
+      <w:numFmt w:val="bullet"/>
+      <w:lvlText w:val=""/>
+      <w:lvlJc w:val="left"/>
+      <w:pPr>
+        <w:tabs>
+          <w:tab w:val="num" w:pos="5656"/>
+        </w:tabs>
+        <w:ind w:left="5656" w:hanging="283"/>
+      </w:pPr>
+      <w:rPr>
+        <w:rFonts w:ascii="Symbol" w:hAnsi="Symbol" w:cs="Symbol" w:hint="default"/>
+        <w:rFonts w:cs="OpenSymbol"/>
+      </w:rPr>
+    </w:lvl>
+    <w:lvl w:ilvl="8">
+      <w:start w:val="1"/>
+      <w:numFmt w:val="bullet"/>
+      <w:lvlText w:val=""/>
+      <w:lvlJc w:val="left"/>
+      <w:pPr>
+        <w:tabs>
+          <w:tab w:val="num" w:pos="6363"/>
+        </w:tabs>
+        <w:ind w:left="6363" w:hanging="283"/>
+      </w:pPr>
+      <w:rPr>
+        <w:rFonts w:ascii="Symbol" w:hAnsi="Symbol" w:cs="Symbol" w:hint="default"/>
+        <w:rFonts w:cs="OpenSymbol"/>
+      </w:rPr>
+    </w:lvl>
+  </w:abstractNum>
+  <w:abstractNum w:abstractNumId="6">
+    <w:lvl w:ilvl="0">
+      <w:start w:val="1"/>
       <w:numFmt w:val="none"/>
       <w:suff w:val="nothing"/>
       <w:lvlText w:val=""/>
@@ -3510,6 +3895,9 @@
   </w:num>
   <w:num w:numId="5">
     <w:abstractNumId w:val="5"/>
+  </w:num>
+  <w:num w:numId="6">
+    <w:abstractNumId w:val="6"/>
   </w:num>
 </w:numbering>
 </file>
@@ -4394,6 +4782,69 @@
       <w:rFonts w:cs="Wingdings"/>
     </w:rPr>
   </w:style>
+  <w:style w:type="character" w:styleId="ListLabel27">
+    <w:name w:val="ListLabel 27"/>
+    <w:qFormat/>
+    <w:rPr>
+      <w:rFonts w:cs="OpenSymbol"/>
+    </w:rPr>
+  </w:style>
+  <w:style w:type="character" w:styleId="ListLabel28">
+    <w:name w:val="ListLabel 28"/>
+    <w:qFormat/>
+    <w:rPr>
+      <w:rFonts w:cs="Symbol"/>
+    </w:rPr>
+  </w:style>
+  <w:style w:type="character" w:styleId="ListLabel29">
+    <w:name w:val="ListLabel 29"/>
+    <w:qFormat/>
+    <w:rPr>
+      <w:rFonts w:cs="Courier New"/>
+    </w:rPr>
+  </w:style>
+  <w:style w:type="character" w:styleId="ListLabel30">
+    <w:name w:val="ListLabel 30"/>
+    <w:qFormat/>
+    <w:rPr>
+      <w:rFonts w:cs="Wingdings"/>
+    </w:rPr>
+  </w:style>
+  <w:style w:type="character" w:styleId="Muydestacado">
+    <w:name w:val="Muy destacado"/>
+    <w:rPr>
+      <w:b/>
+      <w:bCs/>
+    </w:rPr>
+  </w:style>
+  <w:style w:type="character" w:styleId="ListLabel31">
+    <w:name w:val="ListLabel 31"/>
+    <w:qFormat/>
+    <w:rPr>
+      <w:rFonts w:cs="OpenSymbol"/>
+    </w:rPr>
+  </w:style>
+  <w:style w:type="character" w:styleId="ListLabel32">
+    <w:name w:val="ListLabel 32"/>
+    <w:qFormat/>
+    <w:rPr>
+      <w:rFonts w:cs="Symbol"/>
+    </w:rPr>
+  </w:style>
+  <w:style w:type="character" w:styleId="ListLabel33">
+    <w:name w:val="ListLabel 33"/>
+    <w:qFormat/>
+    <w:rPr>
+      <w:rFonts w:cs="Courier New"/>
+    </w:rPr>
+  </w:style>
+  <w:style w:type="character" w:styleId="ListLabel34">
+    <w:name w:val="ListLabel 34"/>
+    <w:qFormat/>
+    <w:rPr>
+      <w:rFonts w:cs="Wingdings"/>
+    </w:rPr>
+  </w:style>
   <w:style w:type="paragraph" w:styleId="Encabezado">
     <w:name w:val="Encabezado"/>
     <w:basedOn w:val="Normal"/>

</xml_diff>

<commit_message>
Version 1.3 Gestion de la configuracion
</commit_message>
<xml_diff>
--- a/Gestion de la configuracion/Plan_de_gestion_de_configuracion.docx
+++ b/Gestion de la configuracion/Plan_de_gestion_de_configuracion.docx
@@ -488,7 +488,11 @@
               </mc:Choice>
               <mc:Fallback>
                 <w:pict>
-                  <v:shape w14:anchorId="7AF0B0E9" id="Cuadro de texto 15" o:spid="_x0000_s1027" type="#_x0000_t202" alt="contact info" style="position:absolute;left:0;text-align:left;margin-left:0;margin-top:0;width:540pt;height:139.8pt;z-index:251675648;visibility:visible;mso-wrap-style:square;mso-width-percent:1282;mso-height-percent:200;mso-wrap-distance-left:9pt;mso-wrap-distance-top:0;mso-wrap-distance-right:9pt;mso-wrap-distance-bottom:0;mso-position-horizontal:center;mso-position-horizontal-relative:page;mso-position-vertical:bottom;mso-position-vertical-relative:margin;mso-width-percent:1282;mso-height-percent:200;mso-width-relative:margin;mso-height-relative:margin;v-text-anchor:bottom" o:gfxdata="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" o:allowoverlap="f" filled="f" stroked="f" strokeweight=".5pt">
+                  <v:shapetype w14:anchorId="7AF0B0E9" id="_x0000_t202" coordsize="21600,21600" o:spt="202" path="m,l,21600r21600,l21600,xe">
+                    <v:stroke joinstyle="miter"/>
+                    <v:path gradientshapeok="t" o:connecttype="rect"/>
+                  </v:shapetype>
+                  <v:shape id="Cuadro de texto 15" o:spid="_x0000_s1027" type="#_x0000_t202" alt="contact info" style="position:absolute;left:0;text-align:left;margin-left:0;margin-top:0;width:540pt;height:139.8pt;z-index:251675648;visibility:visible;mso-wrap-style:square;mso-width-percent:1282;mso-height-percent:200;mso-wrap-distance-left:9pt;mso-wrap-distance-top:0;mso-wrap-distance-right:9pt;mso-wrap-distance-bottom:0;mso-position-horizontal:center;mso-position-horizontal-relative:page;mso-position-vertical:bottom;mso-position-vertical-relative:margin;mso-width-percent:1282;mso-height-percent:200;mso-width-relative:margin;mso-height-relative:margin;v-text-anchor:bottom" o:gfxdata="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" o:allowoverlap="f" filled="f" stroked="f" strokeweight=".5pt">
                     <v:textbox inset="0,0,0,0">
                       <w:txbxContent>
                         <w:p>
@@ -1160,11 +1164,11 @@
         </w:sectPr>
       </w:pPr>
     </w:p>
+    <w:bookmarkStart w:id="0" w:name="_Toc440111003"/>
     <w:p>
       <w:pPr>
         <w:pStyle w:val="Ttulo1"/>
       </w:pPr>
-      <w:bookmarkStart w:id="0" w:name="_Toc440111003"/>
       <w:r>
         <w:rPr>
           <w:lang w:eastAsia="es-ES"/>
@@ -1603,6 +1607,7 @@
             <w:tcW w:w="2106" w:type="dxa"/>
             <w:tcBorders>
               <w:top w:val="nil"/>
+              <w:bottom w:val="single" w:sz="4" w:space="0" w:color="auto"/>
             </w:tcBorders>
             <w:shd w:val="clear" w:color="auto" w:fill="auto"/>
             <w:tcMar>
@@ -1623,6 +1628,7 @@
             <w:tcW w:w="2104" w:type="dxa"/>
             <w:tcBorders>
               <w:top w:val="nil"/>
+              <w:bottom w:val="single" w:sz="4" w:space="0" w:color="auto"/>
             </w:tcBorders>
             <w:shd w:val="clear" w:color="auto" w:fill="auto"/>
             <w:tcMar>
@@ -1643,6 +1649,7 @@
             <w:tcW w:w="2109" w:type="dxa"/>
             <w:tcBorders>
               <w:top w:val="nil"/>
+              <w:bottom w:val="single" w:sz="4" w:space="0" w:color="auto"/>
             </w:tcBorders>
             <w:shd w:val="clear" w:color="auto" w:fill="auto"/>
             <w:tcMar>
@@ -1663,6 +1670,7 @@
             <w:tcW w:w="2105" w:type="dxa"/>
             <w:tcBorders>
               <w:top w:val="nil"/>
+              <w:bottom w:val="single" w:sz="4" w:space="0" w:color="auto"/>
             </w:tcBorders>
             <w:shd w:val="clear" w:color="auto" w:fill="auto"/>
             <w:tcMar>
@@ -1679,6 +1687,90 @@
           </w:p>
         </w:tc>
       </w:tr>
+      <w:tr>
+        <w:tc>
+          <w:tcPr>
+            <w:tcW w:w="2106" w:type="dxa"/>
+            <w:tcBorders>
+              <w:top w:val="single" w:sz="4" w:space="0" w:color="auto"/>
+            </w:tcBorders>
+            <w:shd w:val="clear" w:color="auto" w:fill="auto"/>
+            <w:tcMar>
+              <w:left w:w="83" w:type="dxa"/>
+            </w:tcMar>
+          </w:tcPr>
+          <w:p>
+            <w:pPr>
+              <w:jc w:val="center"/>
+            </w:pPr>
+            <w:r>
+              <w:t>Isabel Pérez Pereda y Jesús Recio Herranz</w:t>
+            </w:r>
+          </w:p>
+        </w:tc>
+        <w:tc>
+          <w:tcPr>
+            <w:tcW w:w="2104" w:type="dxa"/>
+            <w:tcBorders>
+              <w:top w:val="single" w:sz="4" w:space="0" w:color="auto"/>
+            </w:tcBorders>
+            <w:shd w:val="clear" w:color="auto" w:fill="auto"/>
+            <w:tcMar>
+              <w:left w:w="83" w:type="dxa"/>
+            </w:tcMar>
+          </w:tcPr>
+          <w:p>
+            <w:pPr>
+              <w:jc w:val="center"/>
+            </w:pPr>
+            <w:r>
+              <w:t>19/01/2016</w:t>
+            </w:r>
+          </w:p>
+        </w:tc>
+        <w:tc>
+          <w:tcPr>
+            <w:tcW w:w="2109" w:type="dxa"/>
+            <w:tcBorders>
+              <w:top w:val="single" w:sz="4" w:space="0" w:color="auto"/>
+            </w:tcBorders>
+            <w:shd w:val="clear" w:color="auto" w:fill="auto"/>
+            <w:tcMar>
+              <w:left w:w="83" w:type="dxa"/>
+            </w:tcMar>
+          </w:tcPr>
+          <w:p>
+            <w:pPr>
+              <w:jc w:val="center"/>
+            </w:pPr>
+            <w:r>
+              <w:t>1.3</w:t>
+            </w:r>
+            <w:bookmarkStart w:id="1" w:name="_GoBack"/>
+            <w:bookmarkEnd w:id="1"/>
+          </w:p>
+        </w:tc>
+        <w:tc>
+          <w:tcPr>
+            <w:tcW w:w="2105" w:type="dxa"/>
+            <w:tcBorders>
+              <w:top w:val="single" w:sz="4" w:space="0" w:color="auto"/>
+            </w:tcBorders>
+            <w:shd w:val="clear" w:color="auto" w:fill="auto"/>
+            <w:tcMar>
+              <w:left w:w="83" w:type="dxa"/>
+            </w:tcMar>
+          </w:tcPr>
+          <w:p>
+            <w:pPr>
+              <w:jc w:val="center"/>
+            </w:pPr>
+            <w:r>
+              <w:t>Revisión final</w:t>
+            </w:r>
+          </w:p>
+        </w:tc>
+      </w:tr>
     </w:tbl>
     <w:p>
       <w:pPr>
@@ -1699,7 +1791,7 @@
       <w:pPr>
         <w:pStyle w:val="Encabezado1"/>
       </w:pPr>
-      <w:bookmarkStart w:id="1" w:name="_Toc440111004"/>
+      <w:bookmarkStart w:id="2" w:name="_Toc440111004"/>
       <w:r>
         <w:lastRenderedPageBreak/>
         <w:t xml:space="preserve">2. Identificación de las herramientas de trabajo a usar para </w:t>
@@ -1708,7 +1800,7 @@
       <w:r>
         <w:t>microplanificación</w:t>
       </w:r>
-      <w:bookmarkEnd w:id="1"/>
+      <w:bookmarkEnd w:id="2"/>
       <w:proofErr w:type="spellEnd"/>
     </w:p>
     <w:p>
@@ -1757,14 +1849,20 @@
         <w:ind w:firstLine="567"/>
       </w:pPr>
       <w:r>
-        <w:t>Mediante esta herramienta llevamos toda la planificación de tiempos. Con ella repartimos las tareas, les establecemos el tiempo real en el que hay que hacer las entregas, y el tiempo esperado que estimamos que pueda durar cada una.</w:t>
+        <w:t>Mediante esta herramienta llevamos toda la planificación de tiempos. Co</w:t>
+      </w:r>
+      <w:r>
+        <w:t>n ella repartimos las tareas, la</w:t>
+      </w:r>
+      <w:r>
+        <w:t>s establecemos el tiempo real en el que hay que hacer las entregas, y el tiempo esperado que estimamos que pueda durar cada una.</w:t>
       </w:r>
     </w:p>
+    <w:bookmarkStart w:id="3" w:name="_Toc440111005"/>
     <w:p>
       <w:pPr>
         <w:pStyle w:val="Encabezado1"/>
       </w:pPr>
-      <w:bookmarkStart w:id="2" w:name="_Toc440111005"/>
       <w:r>
         <w:rPr>
           <w:noProof/>
@@ -1870,7 +1968,7 @@
       <w:r>
         <w:t>3. Identificación de las herramientas de trabajo a usar para edición de documentos</w:t>
       </w:r>
-      <w:bookmarkEnd w:id="2"/>
+      <w:bookmarkEnd w:id="3"/>
     </w:p>
     <w:p>
       <w:pPr>
@@ -2029,8 +2127,8 @@
           <w:tab w:val="left" w:pos="567"/>
         </w:tabs>
       </w:pPr>
-      <w:bookmarkStart w:id="3" w:name="_Toc437361817"/>
-      <w:bookmarkEnd w:id="3"/>
+      <w:bookmarkStart w:id="4" w:name="_Toc437361817"/>
+      <w:bookmarkEnd w:id="4"/>
       <w:r>
         <w:tab/>
         <w:t>Esta herramienta simple y útil cumple nos facilita la conversión de archivos de edición de texto a .pdf que facilita la lectura del mismo.</w:t>
@@ -2056,6 +2154,9 @@
         <w:t>Architect</w:t>
       </w:r>
       <w:proofErr w:type="spellEnd"/>
+      <w:r>
+        <w:t>:</w:t>
+      </w:r>
     </w:p>
     <w:p>
       <w:pPr>
@@ -2065,11 +2166,15 @@
       </w:pPr>
       <w:r>
         <w:tab/>
-        <w:t xml:space="preserve">IBM Rational Software Architect es una herramienta completa de diseño, modelado y desarrollo para la entrega global de software. Utiliza el lenguaje de modelado unificado (UML) para diseñar servicios web y aplicaciones Java de empresa. Rational Software Architect está basado en la infraestructura de software de código abierto Eclipse y se puede ampliar con varios plug-ins de Eclipse. También puede mejorar la funcionalidad adecuándola a sus requisitos específicos con ampliaciones de Rational adquiridas por separado. </w:t>
-      </w:r>
-      <w:r>
-        <w:br/>
-      </w:r>
+        <w:t>IBM Rational Software Architect es una herramienta completa de diseño, modelado y desarrollo para la entrega global de software. Utiliza el lenguaje de modelado unificado (UML) para diseñar servicios web y aplicaciones Java de empresa. Rational Software Architect está basado en la infraestructura de software de código abierto Eclipse y se puede ampliar con varios plug-ins de Eclipse. También puede mejorar la funcionalidad adecuándola a sus requisitos específicos con ampliaciones de Rational adquiridas por separado.</w:t>
+      </w:r>
+    </w:p>
+    <w:p>
+      <w:pPr>
+        <w:tabs>
+          <w:tab w:val="left" w:pos="567"/>
+        </w:tabs>
+      </w:pPr>
       <w:r>
         <w:lastRenderedPageBreak/>
         <w:t>Rational Software Architect le ayuda a mantener un mejor control de los resultados de la entrega y la arquitectura con estas ventajas:</w:t>
@@ -2175,11 +2280,11 @@
         <w:t>Se usará esta aplicación para el desarrollo de los diagramas de casos de uso y diagrama de clases necesarios para el desarrollo de la aplicación.</w:t>
       </w:r>
     </w:p>
+    <w:bookmarkStart w:id="5" w:name="_Toc440111006"/>
     <w:p>
       <w:pPr>
         <w:pStyle w:val="Encabezado1"/>
       </w:pPr>
-      <w:bookmarkStart w:id="4" w:name="_Toc440111006"/>
       <w:r>
         <w:rPr>
           <w:noProof/>
@@ -2285,7 +2390,7 @@
       <w:r>
         <w:t>4. Identificación de las herramientas de trabajo a usar como repositorio</w:t>
       </w:r>
-      <w:bookmarkEnd w:id="4"/>
+      <w:bookmarkEnd w:id="5"/>
     </w:p>
     <w:p>
       <w:pPr>
@@ -2564,12 +2669,12 @@
       <w:pPr>
         <w:pStyle w:val="Encabezado1"/>
       </w:pPr>
-      <w:bookmarkStart w:id="5" w:name="_Toc440111007"/>
+      <w:bookmarkStart w:id="6" w:name="_Toc440111007"/>
       <w:r>
         <w:lastRenderedPageBreak/>
         <w:t>5. Estructura de los archivos</w:t>
       </w:r>
-      <w:bookmarkEnd w:id="5"/>
+      <w:bookmarkEnd w:id="6"/>
     </w:p>
     <w:p>
       <w:r>
@@ -2668,12 +2773,12 @@
       <w:pPr>
         <w:pStyle w:val="Encabezado1"/>
       </w:pPr>
-      <w:bookmarkStart w:id="6" w:name="_Toc440111008"/>
+      <w:bookmarkStart w:id="7" w:name="_Toc440111008"/>
       <w:r>
         <w:lastRenderedPageBreak/>
         <w:t>6. Identificación de las herramientas para la comunicación de grupo</w:t>
       </w:r>
-      <w:bookmarkEnd w:id="6"/>
+      <w:bookmarkEnd w:id="7"/>
     </w:p>
     <w:p>
       <w:pPr>
@@ -2759,12 +2864,7 @@
         <w:ind w:firstLine="567"/>
       </w:pPr>
       <w:r>
-        <w:t>Solo se us</w:t>
-      </w:r>
-      <w:bookmarkStart w:id="7" w:name="_GoBack"/>
-      <w:bookmarkEnd w:id="7"/>
-      <w:r>
-        <w:t>arán en caso de necesidad de ponerse en contacto de forma urgente con algún componente del grupo.</w:t>
+        <w:t>Solo se usarán en caso de necesidad de ponerse en contacto de forma urgente con algún componente del grupo.</w:t>
       </w:r>
     </w:p>
     <w:p>
@@ -2985,7 +3085,7 @@
             <w:fldChar w:fldCharType="separate"/>
           </w:r>
           <w:r>
-            <w:t>07</w:t>
+            <w:t>08</w:t>
           </w:r>
           <w:r>
             <w:fldChar w:fldCharType="end"/>
@@ -6514,9 +6614,11 @@
   <w:rsids>
     <w:rsidRoot w:val="00BB565E"/>
     <w:rsid w:val="00087DF2"/>
+    <w:rsid w:val="007E73ED"/>
     <w:rsid w:val="00814C77"/>
     <w:rsid w:val="008549D6"/>
     <w:rsid w:val="008B1341"/>
+    <w:rsid w:val="00B53CD0"/>
     <w:rsid w:val="00BB565E"/>
   </w:rsids>
   <m:mathPr>
@@ -7447,7 +7549,7 @@
 </file>
 
 <file path=customXml/itemProps3.xml><?xml version="1.0" encoding="utf-8"?>
-<ds:datastoreItem xmlns:ds="http://schemas.openxmlformats.org/officeDocument/2006/customXml" ds:itemID="{B2EDE28E-393A-48BC-A859-5DFE803CEA66}">
+<ds:datastoreItem xmlns:ds="http://schemas.openxmlformats.org/officeDocument/2006/customXml" ds:itemID="{88D85FEC-F5E5-4DCA-9BD8-1B0D2892AC99}">
   <ds:schemaRefs>
     <ds:schemaRef ds:uri="http://schemas.openxmlformats.org/officeDocument/2006/bibliography"/>
   </ds:schemaRefs>

</xml_diff>